<commit_message>
Updated technical design to v0.4.1
- Added footer text
</commit_message>
<xml_diff>
--- a/docs/Technisch ontwerp.docx
+++ b/docs/Technisch ontwerp.docx
@@ -136,7 +136,13 @@
         <w:rPr>
           <w:rFonts w:ascii="Arial"/>
         </w:rPr>
-        <w:t>4.0</w:t>
+        <w:t>4.</w:t>
+      </w:r>
+      <w:r>
+        <w:rPr>
+          <w:rFonts w:ascii="Arial"/>
+        </w:rPr>
+        <w:t>1</w:t>
       </w:r>
     </w:p>
     <w:p>
@@ -262,7 +268,7 @@
           <w:sz w:val="22"/>
           <w:szCs w:val="22"/>
         </w:rPr>
-        <w:instrText xml:space="preserve"> PAGEREF _Toc262292797 \h </w:instrText>
+        <w:instrText xml:space="preserve"> PAGEREF _Toc262293297 \h </w:instrText>
       </w:r>
       <w:r>
         <w:rPr>
@@ -352,7 +358,7 @@
           <w:sz w:val="22"/>
           <w:szCs w:val="22"/>
         </w:rPr>
-        <w:instrText xml:space="preserve"> PAGEREF _Toc262292798 \h </w:instrText>
+        <w:instrText xml:space="preserve"> PAGEREF _Toc262293298 \h </w:instrText>
       </w:r>
       <w:r>
         <w:rPr>
@@ -442,7 +448,7 @@
           <w:sz w:val="22"/>
           <w:szCs w:val="22"/>
         </w:rPr>
-        <w:instrText xml:space="preserve"> PAGEREF _Toc262292799 \h </w:instrText>
+        <w:instrText xml:space="preserve"> PAGEREF _Toc262293299 \h </w:instrText>
       </w:r>
       <w:r>
         <w:rPr>
@@ -528,7 +534,7 @@
           <w:sz w:val="22"/>
           <w:szCs w:val="22"/>
         </w:rPr>
-        <w:instrText xml:space="preserve"> PAGEREF _Toc262292800 \h </w:instrText>
+        <w:instrText xml:space="preserve"> PAGEREF _Toc262293300 \h </w:instrText>
       </w:r>
       <w:r>
         <w:rPr>
@@ -618,7 +624,7 @@
           <w:sz w:val="22"/>
           <w:szCs w:val="22"/>
         </w:rPr>
-        <w:instrText xml:space="preserve"> PAGEREF _Toc262292801 \h </w:instrText>
+        <w:instrText xml:space="preserve"> PAGEREF _Toc262293301 \h </w:instrText>
       </w:r>
       <w:r>
         <w:rPr>
@@ -708,7 +714,7 @@
           <w:sz w:val="22"/>
           <w:szCs w:val="22"/>
         </w:rPr>
-        <w:instrText xml:space="preserve"> PAGEREF _Toc262292802 \h </w:instrText>
+        <w:instrText xml:space="preserve"> PAGEREF _Toc262293302 \h </w:instrText>
       </w:r>
       <w:r>
         <w:rPr>
@@ -819,7 +825,7 @@
           <w:sz w:val="22"/>
           <w:szCs w:val="22"/>
         </w:rPr>
-        <w:instrText xml:space="preserve"> PAGEREF _Toc262292803 \h </w:instrText>
+        <w:instrText xml:space="preserve"> PAGEREF _Toc262293303 \h </w:instrText>
       </w:r>
       <w:r>
         <w:rPr>
@@ -930,7 +936,7 @@
           <w:sz w:val="22"/>
           <w:szCs w:val="22"/>
         </w:rPr>
-        <w:instrText xml:space="preserve"> PAGEREF _Toc262292804 \h </w:instrText>
+        <w:instrText xml:space="preserve"> PAGEREF _Toc262293304 \h </w:instrText>
       </w:r>
       <w:r>
         <w:rPr>
@@ -1020,7 +1026,7 @@
           <w:sz w:val="22"/>
           <w:szCs w:val="22"/>
         </w:rPr>
-        <w:instrText xml:space="preserve"> PAGEREF _Toc262292805 \h </w:instrText>
+        <w:instrText xml:space="preserve"> PAGEREF _Toc262293305 \h </w:instrText>
       </w:r>
       <w:r>
         <w:rPr>
@@ -1106,7 +1112,7 @@
           <w:sz w:val="22"/>
           <w:szCs w:val="22"/>
         </w:rPr>
-        <w:instrText xml:space="preserve"> PAGEREF _Toc262292806 \h </w:instrText>
+        <w:instrText xml:space="preserve"> PAGEREF _Toc262293306 \h </w:instrText>
       </w:r>
       <w:r>
         <w:rPr>
@@ -1194,7 +1200,7 @@
           <w:sz w:val="22"/>
           <w:szCs w:val="22"/>
         </w:rPr>
-        <w:instrText xml:space="preserve"> PAGEREF _Toc262292807 \h </w:instrText>
+        <w:instrText xml:space="preserve"> PAGEREF _Toc262293307 \h </w:instrText>
       </w:r>
       <w:r>
         <w:rPr>
@@ -1285,7 +1291,7 @@
           <w:sz w:val="22"/>
           <w:szCs w:val="22"/>
         </w:rPr>
-        <w:instrText xml:space="preserve"> PAGEREF _Toc262292808 \h </w:instrText>
+        <w:instrText xml:space="preserve"> PAGEREF _Toc262293308 \h </w:instrText>
       </w:r>
       <w:r>
         <w:rPr>
@@ -1371,7 +1377,7 @@
           <w:sz w:val="22"/>
           <w:szCs w:val="22"/>
         </w:rPr>
-        <w:instrText xml:space="preserve"> PAGEREF _Toc262292809 \h </w:instrText>
+        <w:instrText xml:space="preserve"> PAGEREF _Toc262293309 \h </w:instrText>
       </w:r>
       <w:r>
         <w:rPr>
@@ -1461,7 +1467,7 @@
           <w:sz w:val="22"/>
           <w:szCs w:val="22"/>
         </w:rPr>
-        <w:instrText xml:space="preserve"> PAGEREF _Toc262292810 \h </w:instrText>
+        <w:instrText xml:space="preserve"> PAGEREF _Toc262293310 \h </w:instrText>
       </w:r>
       <w:r>
         <w:rPr>
@@ -1551,7 +1557,7 @@
           <w:sz w:val="22"/>
           <w:szCs w:val="22"/>
         </w:rPr>
-        <w:instrText xml:space="preserve"> PAGEREF _Toc262292811 \h </w:instrText>
+        <w:instrText xml:space="preserve"> PAGEREF _Toc262293311 \h </w:instrText>
       </w:r>
       <w:r>
         <w:rPr>
@@ -1637,7 +1643,7 @@
           <w:sz w:val="22"/>
           <w:szCs w:val="22"/>
         </w:rPr>
-        <w:instrText xml:space="preserve"> PAGEREF _Toc262292812 \h </w:instrText>
+        <w:instrText xml:space="preserve"> PAGEREF _Toc262293312 \h </w:instrText>
       </w:r>
       <w:r>
         <w:rPr>
@@ -1663,7 +1669,7 @@
           <w:sz w:val="22"/>
           <w:szCs w:val="22"/>
         </w:rPr>
-        <w:t>16</w:t>
+        <w:t>17</w:t>
       </w:r>
       <w:r>
         <w:rPr>
@@ -1723,7 +1729,7 @@
           <w:sz w:val="22"/>
           <w:szCs w:val="22"/>
         </w:rPr>
-        <w:instrText xml:space="preserve"> PAGEREF _Toc262292813 \h </w:instrText>
+        <w:instrText xml:space="preserve"> PAGEREF _Toc262293313 \h </w:instrText>
       </w:r>
       <w:r>
         <w:rPr>
@@ -1800,6 +1806,8 @@
         </w:rPr>
         <w:br w:type="page"/>
       </w:r>
+      <w:bookmarkStart w:id="0" w:name="_GoBack"/>
+      <w:bookmarkEnd w:id="0"/>
     </w:p>
     <w:p>
       <w:pPr>
@@ -1815,7 +1823,7 @@
           <w:lang w:eastAsia="nl-NL"/>
         </w:rPr>
       </w:pPr>
-      <w:bookmarkStart w:id="0" w:name="_Toc262292797"/>
+      <w:bookmarkStart w:id="1" w:name="_Toc262293297"/>
       <w:r>
         <w:rPr>
           <w:sz w:val="32"/>
@@ -1823,10 +1831,9 @@
           <w:bdr w:val="none" w:sz="0" w:space="0" w:color="auto"/>
           <w:lang w:eastAsia="nl-NL"/>
         </w:rPr>
-        <w:lastRenderedPageBreak/>
         <w:t>1 Samenvatting</w:t>
       </w:r>
-      <w:bookmarkEnd w:id="0"/>
+      <w:bookmarkEnd w:id="1"/>
     </w:p>
     <w:p>
       <w:pPr>
@@ -1838,8 +1845,8 @@
           <w:color w:val="000000" w:themeColor="text1"/>
         </w:rPr>
       </w:pPr>
-      <w:bookmarkStart w:id="1" w:name="_Toc262120893"/>
-      <w:bookmarkStart w:id="2" w:name="_Toc262292798"/>
+      <w:bookmarkStart w:id="2" w:name="_Toc262120893"/>
+      <w:bookmarkStart w:id="3" w:name="_Toc262293298"/>
       <w:r>
         <w:rPr>
           <w:color w:val="000000" w:themeColor="text1"/>
@@ -1852,7 +1859,7 @@
         </w:rPr>
         <w:t xml:space="preserve">.1 </w:t>
       </w:r>
-      <w:bookmarkEnd w:id="1"/>
+      <w:bookmarkEnd w:id="2"/>
       <w:r>
         <w:rPr>
           <w:color w:val="000000" w:themeColor="text1"/>
@@ -1865,7 +1872,7 @@
         </w:rPr>
         <w:t xml:space="preserve"> voor de klant</w:t>
       </w:r>
-      <w:bookmarkEnd w:id="2"/>
+      <w:bookmarkEnd w:id="3"/>
     </w:p>
     <w:p>
       <w:pPr>
@@ -2035,8 +2042,8 @@
           <w:color w:val="000000" w:themeColor="text1"/>
         </w:rPr>
       </w:pPr>
-      <w:bookmarkStart w:id="3" w:name="_Toc262120894"/>
-      <w:bookmarkStart w:id="4" w:name="_Toc262292799"/>
+      <w:bookmarkStart w:id="4" w:name="_Toc262120894"/>
+      <w:bookmarkStart w:id="5" w:name="_Toc262293299"/>
       <w:r>
         <w:rPr>
           <w:color w:val="000000" w:themeColor="text1"/>
@@ -2055,8 +2062,8 @@
         </w:rPr>
         <w:t>2 Versie overzicht</w:t>
       </w:r>
-      <w:bookmarkEnd w:id="3"/>
       <w:bookmarkEnd w:id="4"/>
+      <w:bookmarkEnd w:id="5"/>
       <w:r>
         <w:rPr>
           <w:color w:val="000000" w:themeColor="text1"/>
@@ -3130,8 +3137,6 @@
               </w:rPr>
               <w:t>Samenvatting voor de klant</w:t>
             </w:r>
-            <w:bookmarkStart w:id="5" w:name="_GoBack"/>
-            <w:bookmarkEnd w:id="5"/>
             <w:r>
               <w:rPr>
                 <w:rFonts w:ascii="Arial" w:hAnsi="Arial" w:cs="Arial"/>
@@ -3162,6 +3167,143 @@
                 <w:szCs w:val="22"/>
               </w:rPr>
               <w:t>- Inhoudsopgave bijgewerkt.</w:t>
+            </w:r>
+          </w:p>
+        </w:tc>
+      </w:tr>
+      <w:tr>
+        <w:tc>
+          <w:tcPr>
+            <w:tcW w:w="777" w:type="dxa"/>
+          </w:tcPr>
+          <w:p>
+            <w:pPr>
+              <w:autoSpaceDE w:val="0"/>
+              <w:autoSpaceDN w:val="0"/>
+              <w:adjustRightInd w:val="0"/>
+              <w:rPr>
+                <w:rFonts w:ascii="Arial" w:hAnsi="Arial" w:cs="Arial"/>
+                <w:bCs/>
+                <w:sz w:val="22"/>
+                <w:szCs w:val="22"/>
+              </w:rPr>
+            </w:pPr>
+            <w:r>
+              <w:rPr>
+                <w:rFonts w:ascii="Arial" w:hAnsi="Arial" w:cs="Arial"/>
+                <w:bCs/>
+                <w:sz w:val="22"/>
+                <w:szCs w:val="22"/>
+              </w:rPr>
+              <w:t>0.4.1</w:t>
+            </w:r>
+          </w:p>
+        </w:tc>
+        <w:tc>
+          <w:tcPr>
+            <w:tcW w:w="1217" w:type="dxa"/>
+          </w:tcPr>
+          <w:p>
+            <w:pPr>
+              <w:autoSpaceDE w:val="0"/>
+              <w:autoSpaceDN w:val="0"/>
+              <w:adjustRightInd w:val="0"/>
+              <w:rPr>
+                <w:rFonts w:ascii="Arial" w:hAnsi="Arial" w:cs="Arial"/>
+                <w:bCs/>
+                <w:sz w:val="22"/>
+                <w:szCs w:val="22"/>
+              </w:rPr>
+            </w:pPr>
+            <w:r>
+              <w:rPr>
+                <w:rFonts w:ascii="Arial" w:hAnsi="Arial" w:cs="Arial"/>
+                <w:bCs/>
+                <w:sz w:val="22"/>
+                <w:szCs w:val="22"/>
+              </w:rPr>
+              <w:t>Incompleet</w:t>
+            </w:r>
+          </w:p>
+        </w:tc>
+        <w:tc>
+          <w:tcPr>
+            <w:tcW w:w="1058" w:type="dxa"/>
+          </w:tcPr>
+          <w:p>
+            <w:pPr>
+              <w:autoSpaceDE w:val="0"/>
+              <w:autoSpaceDN w:val="0"/>
+              <w:adjustRightInd w:val="0"/>
+              <w:rPr>
+                <w:rFonts w:ascii="Arial" w:hAnsi="Arial" w:cs="Arial"/>
+                <w:bCs/>
+                <w:sz w:val="22"/>
+                <w:szCs w:val="22"/>
+              </w:rPr>
+            </w:pPr>
+            <w:r>
+              <w:rPr>
+                <w:rFonts w:ascii="Arial" w:hAnsi="Arial" w:cs="Arial"/>
+                <w:bCs/>
+                <w:sz w:val="22"/>
+                <w:szCs w:val="22"/>
+              </w:rPr>
+              <w:t>21/05/14</w:t>
+            </w:r>
+          </w:p>
+        </w:tc>
+        <w:tc>
+          <w:tcPr>
+            <w:tcW w:w="1129" w:type="dxa"/>
+          </w:tcPr>
+          <w:p>
+            <w:pPr>
+              <w:autoSpaceDE w:val="0"/>
+              <w:autoSpaceDN w:val="0"/>
+              <w:adjustRightInd w:val="0"/>
+              <w:rPr>
+                <w:rFonts w:ascii="Arial" w:hAnsi="Arial" w:cs="Arial"/>
+                <w:bCs/>
+                <w:sz w:val="22"/>
+                <w:szCs w:val="22"/>
+              </w:rPr>
+            </w:pPr>
+            <w:r>
+              <w:rPr>
+                <w:rFonts w:ascii="Arial" w:hAnsi="Arial" w:cs="Arial"/>
+                <w:bCs/>
+                <w:sz w:val="22"/>
+                <w:szCs w:val="22"/>
+              </w:rPr>
+              <w:t>R. Troost</w:t>
+            </w:r>
+          </w:p>
+        </w:tc>
+        <w:tc>
+          <w:tcPr>
+            <w:tcW w:w="5365" w:type="dxa"/>
+          </w:tcPr>
+          <w:p>
+            <w:pPr>
+              <w:autoSpaceDE w:val="0"/>
+              <w:autoSpaceDN w:val="0"/>
+              <w:adjustRightInd w:val="0"/>
+              <w:rPr>
+                <w:rFonts w:ascii="Arial" w:hAnsi="Arial" w:cs="Arial"/>
+                <w:bCs/>
+                <w:sz w:val="22"/>
+                <w:szCs w:val="22"/>
+              </w:rPr>
+            </w:pPr>
+            <w:r>
+              <w:rPr>
+                <w:rFonts w:ascii="Arial" w:hAnsi="Arial" w:cs="Arial"/>
+                <w:bCs/>
+                <w:sz w:val="22"/>
+                <w:szCs w:val="22"/>
+              </w:rPr>
+              <w:t>- Voettekst toegevoegd.</w:t>
             </w:r>
           </w:p>
         </w:tc>
@@ -3191,9 +3333,6 @@
     <w:p/>
     <w:p/>
     <w:p/>
-    <w:p/>
-    <w:p/>
-    <w:p/>
     <w:p>
       <w:pPr>
         <w:pStyle w:val="Heading1"/>
@@ -3203,7 +3342,7 @@
           <w:szCs w:val="32"/>
         </w:rPr>
       </w:pPr>
-      <w:bookmarkStart w:id="6" w:name="_Toc262292800"/>
+      <w:bookmarkStart w:id="6" w:name="_Toc262293300"/>
       <w:r>
         <w:rPr>
           <w:sz w:val="32"/>
@@ -3228,7 +3367,7 @@
           <w:color w:val="000000" w:themeColor="text1"/>
         </w:rPr>
       </w:pPr>
-      <w:bookmarkStart w:id="7" w:name="_Toc262292801"/>
+      <w:bookmarkStart w:id="7" w:name="_Toc262293301"/>
       <w:r>
         <w:rPr>
           <w:color w:val="000000" w:themeColor="text1"/>
@@ -4037,7 +4176,7 @@
           <w:color w:val="000000" w:themeColor="text1"/>
         </w:rPr>
       </w:pPr>
-      <w:bookmarkStart w:id="8" w:name="_Toc262292802"/>
+      <w:bookmarkStart w:id="8" w:name="_Toc262293302"/>
       <w:r>
         <w:rPr>
           <w:color w:val="000000" w:themeColor="text1"/>
@@ -4234,7 +4373,7 @@
           <w:color w:val="000000" w:themeColor="text1"/>
         </w:rPr>
       </w:pPr>
-      <w:bookmarkStart w:id="9" w:name="_Toc262292803"/>
+      <w:bookmarkStart w:id="9" w:name="_Toc262293303"/>
       <w:r>
         <w:rPr>
           <w:color w:val="000000" w:themeColor="text1"/>
@@ -4497,7 +4636,6 @@
           <w:sz w:val="22"/>
           <w:szCs w:val="22"/>
         </w:rPr>
-        <w:lastRenderedPageBreak/>
         <w:t>Tijdens het installeren</w:t>
       </w:r>
       <w:r>
@@ -4711,7 +4849,7 @@
           <w:color w:val="000000" w:themeColor="text1"/>
         </w:rPr>
       </w:pPr>
-      <w:bookmarkStart w:id="10" w:name="_Toc262292804"/>
+      <w:bookmarkStart w:id="10" w:name="_Toc262293304"/>
       <w:r>
         <w:rPr>
           <w:color w:val="000000" w:themeColor="text1"/>
@@ -5055,7 +5193,7 @@
           <w:szCs w:val="22"/>
         </w:rPr>
       </w:pPr>
-      <w:bookmarkStart w:id="11" w:name="_Toc262292805"/>
+      <w:bookmarkStart w:id="11" w:name="_Toc262293305"/>
       <w:r>
         <w:rPr>
           <w:color w:val="000000" w:themeColor="text1"/>
@@ -5727,7 +5865,6 @@
           <w:sz w:val="22"/>
           <w:szCs w:val="22"/>
         </w:rPr>
-        <w:lastRenderedPageBreak/>
         <w:t>DateJS</w:t>
       </w:r>
       <w:proofErr w:type="spellEnd"/>
@@ -5970,7 +6107,7 @@
           <w:szCs w:val="32"/>
         </w:rPr>
       </w:pPr>
-      <w:bookmarkStart w:id="12" w:name="_Toc262292806"/>
+      <w:bookmarkStart w:id="12" w:name="_Toc262293306"/>
       <w:r>
         <w:rPr>
           <w:sz w:val="32"/>
@@ -7286,7 +7423,6 @@
           <w:szCs w:val="22"/>
           <w:lang w:val="en-US"/>
         </w:rPr>
-        <w:lastRenderedPageBreak/>
         <w:br/>
       </w:r>
       <w:r>
@@ -10234,7 +10370,6 @@
           <w:szCs w:val="22"/>
           <w:lang w:val="en-US"/>
         </w:rPr>
-        <w:lastRenderedPageBreak/>
         <w:t xml:space="preserve">De 'users' </w:t>
       </w:r>
       <w:proofErr w:type="spellStart"/>
@@ -12276,26 +12411,6 @@
     <w:p>
       <w:pPr>
         <w:rPr>
-          <w:rFonts w:ascii="Arial Bold" w:eastAsia="Arial Bold" w:hAnsi="Arial Bold" w:cs="Arial Bold"/>
-          <w:sz w:val="22"/>
-          <w:szCs w:val="22"/>
-          <w:lang w:val="en-US"/>
-        </w:rPr>
-      </w:pPr>
-    </w:p>
-    <w:p>
-      <w:pPr>
-        <w:rPr>
-          <w:rFonts w:ascii="Arial Bold" w:eastAsia="Arial Bold" w:hAnsi="Arial Bold" w:cs="Arial Bold"/>
-          <w:sz w:val="22"/>
-          <w:szCs w:val="22"/>
-          <w:lang w:val="en-US"/>
-        </w:rPr>
-      </w:pPr>
-    </w:p>
-    <w:p>
-      <w:pPr>
-        <w:rPr>
           <w:rFonts w:ascii="Arial" w:hAnsi="Arial" w:cs="Arial"/>
           <w:sz w:val="22"/>
           <w:szCs w:val="22"/>
@@ -12309,7 +12424,6 @@
           <w:szCs w:val="22"/>
           <w:lang w:val="en-US"/>
         </w:rPr>
-        <w:lastRenderedPageBreak/>
         <w:drawing>
           <wp:inline distT="0" distB="0" distL="0" distR="0" wp14:anchorId="25FF0969" wp14:editId="4418BFA3">
             <wp:extent cx="5972810" cy="2081530"/>
@@ -13360,7 +13474,6 @@
           <w:szCs w:val="22"/>
           <w:lang w:val="en-US"/>
         </w:rPr>
-        <w:lastRenderedPageBreak/>
         <w:drawing>
           <wp:inline distT="0" distB="0" distL="0" distR="0" wp14:anchorId="7DAD6FD1" wp14:editId="01A7A5F2">
             <wp:extent cx="5972810" cy="2263366"/>
@@ -15428,7 +15541,6 @@
           <w:sz w:val="22"/>
           <w:szCs w:val="22"/>
         </w:rPr>
-        <w:lastRenderedPageBreak/>
         <w:t xml:space="preserve">Eventuele validatie </w:t>
       </w:r>
       <w:proofErr w:type="spellStart"/>
@@ -16472,7 +16584,6 @@
           <w:sz w:val="22"/>
           <w:szCs w:val="22"/>
         </w:rPr>
-        <w:lastRenderedPageBreak/>
         <w:t xml:space="preserve">- Er moet gecheckt worden of de </w:t>
       </w:r>
       <w:proofErr w:type="spellStart"/>
@@ -18647,7 +18758,6 @@
           <w:sz w:val="22"/>
           <w:szCs w:val="22"/>
         </w:rPr>
-        <w:lastRenderedPageBreak/>
         <w:t>Lokale mode en centrale mode</w:t>
       </w:r>
     </w:p>
@@ -19714,15 +19824,6 @@
     </w:p>
     <w:p>
       <w:pPr>
-        <w:rPr>
-          <w:rFonts w:ascii="Arial" w:eastAsia="Arial" w:hAnsi="Arial" w:cs="Arial"/>
-          <w:sz w:val="22"/>
-          <w:szCs w:val="22"/>
-        </w:rPr>
-      </w:pPr>
-    </w:p>
-    <w:p>
-      <w:pPr>
         <w:pStyle w:val="ListParagraph"/>
         <w:numPr>
           <w:ilvl w:val="0"/>
@@ -19879,20 +19980,6 @@
     <w:p>
       <w:pPr>
         <w:pStyle w:val="ListParagraph"/>
-        <w:ind w:left="1068"/>
-        <w:rPr>
-          <w:rFonts w:ascii="Arial" w:eastAsia="Arial" w:hAnsi="Arial" w:cs="Arial"/>
-          <w:i/>
-          <w:iCs/>
-          <w:sz w:val="22"/>
-          <w:szCs w:val="22"/>
-          <w:lang w:val="en-US"/>
-        </w:rPr>
-      </w:pPr>
-    </w:p>
-    <w:p>
-      <w:pPr>
-        <w:pStyle w:val="ListParagraph"/>
         <w:numPr>
           <w:ilvl w:val="0"/>
           <w:numId w:val="45"/>
@@ -19912,7 +19999,6 @@
           <w:sz w:val="22"/>
           <w:szCs w:val="22"/>
         </w:rPr>
-        <w:lastRenderedPageBreak/>
         <w:t>De data zal eerst op het apparaat zelf ge</w:t>
       </w:r>
       <w:r>
@@ -20325,7 +20411,7 @@
         </w:rPr>
       </w:pPr>
       <w:bookmarkStart w:id="13" w:name="_Toc379030176"/>
-      <w:bookmarkStart w:id="14" w:name="_Toc262292807"/>
+      <w:bookmarkStart w:id="14" w:name="_Toc262293307"/>
       <w:r>
         <w:rPr>
           <w:color w:val="000000" w:themeColor="text1"/>
@@ -20391,7 +20477,7 @@
         </w:rPr>
       </w:pPr>
       <w:bookmarkStart w:id="15" w:name="_Toc379030177"/>
-      <w:bookmarkStart w:id="16" w:name="_Toc262292808"/>
+      <w:bookmarkStart w:id="16" w:name="_Toc262293308"/>
       <w:r>
         <w:rPr>
           <w:rFonts w:ascii="Arial" w:hAnsi="Arial" w:cs="Arial"/>
@@ -22845,6 +22931,90 @@
           <w:bottom w:val="nil"/>
         </w:pBdr>
         <w:rPr>
+          <w:rFonts w:ascii="Arial" w:hAnsi="Arial" w:cs="Arial"/>
+          <w:sz w:val="22"/>
+          <w:szCs w:val="22"/>
+        </w:rPr>
+      </w:pPr>
+    </w:p>
+    <w:p>
+      <w:pPr>
+        <w:pBdr>
+          <w:bottom w:val="nil"/>
+        </w:pBdr>
+        <w:rPr>
+          <w:rFonts w:ascii="Arial" w:hAnsi="Arial" w:cs="Arial"/>
+          <w:sz w:val="22"/>
+          <w:szCs w:val="22"/>
+        </w:rPr>
+      </w:pPr>
+    </w:p>
+    <w:p>
+      <w:pPr>
+        <w:pBdr>
+          <w:bottom w:val="nil"/>
+        </w:pBdr>
+        <w:rPr>
+          <w:rFonts w:ascii="Arial" w:hAnsi="Arial" w:cs="Arial"/>
+          <w:sz w:val="22"/>
+          <w:szCs w:val="22"/>
+        </w:rPr>
+      </w:pPr>
+    </w:p>
+    <w:p>
+      <w:pPr>
+        <w:pBdr>
+          <w:bottom w:val="nil"/>
+        </w:pBdr>
+        <w:rPr>
+          <w:rFonts w:ascii="Arial" w:hAnsi="Arial" w:cs="Arial"/>
+          <w:sz w:val="22"/>
+          <w:szCs w:val="22"/>
+        </w:rPr>
+      </w:pPr>
+    </w:p>
+    <w:p>
+      <w:pPr>
+        <w:pBdr>
+          <w:bottom w:val="nil"/>
+        </w:pBdr>
+        <w:rPr>
+          <w:rFonts w:ascii="Arial" w:hAnsi="Arial" w:cs="Arial"/>
+          <w:sz w:val="22"/>
+          <w:szCs w:val="22"/>
+        </w:rPr>
+      </w:pPr>
+    </w:p>
+    <w:p>
+      <w:pPr>
+        <w:pBdr>
+          <w:bottom w:val="nil"/>
+        </w:pBdr>
+        <w:rPr>
+          <w:rFonts w:ascii="Arial" w:hAnsi="Arial" w:cs="Arial"/>
+          <w:sz w:val="22"/>
+          <w:szCs w:val="22"/>
+        </w:rPr>
+      </w:pPr>
+    </w:p>
+    <w:p>
+      <w:pPr>
+        <w:pBdr>
+          <w:bottom w:val="nil"/>
+        </w:pBdr>
+        <w:rPr>
+          <w:rFonts w:ascii="Arial" w:hAnsi="Arial" w:cs="Arial"/>
+          <w:sz w:val="22"/>
+          <w:szCs w:val="22"/>
+        </w:rPr>
+      </w:pPr>
+    </w:p>
+    <w:p>
+      <w:pPr>
+        <w:pBdr>
+          <w:bottom w:val="nil"/>
+        </w:pBdr>
+        <w:rPr>
           <w:rFonts w:ascii="Arial" w:eastAsia="Arial" w:hAnsi="Arial" w:cs="Arial"/>
           <w:b/>
           <w:sz w:val="22"/>
@@ -22852,14 +23022,6 @@
           <w:u w:val="single"/>
         </w:rPr>
       </w:pPr>
-      <w:r>
-        <w:rPr>
-          <w:rFonts w:ascii="Arial" w:hAnsi="Arial" w:cs="Arial"/>
-          <w:sz w:val="22"/>
-          <w:szCs w:val="22"/>
-        </w:rPr>
-        <w:br/>
-      </w:r>
       <w:proofErr w:type="spellStart"/>
       <w:r>
         <w:rPr>
@@ -24580,7 +24742,7 @@
           <w:szCs w:val="32"/>
         </w:rPr>
       </w:pPr>
-      <w:bookmarkStart w:id="18" w:name="_Toc262292809"/>
+      <w:bookmarkStart w:id="18" w:name="_Toc262293309"/>
       <w:r>
         <w:rPr>
           <w:sz w:val="32"/>
@@ -24607,7 +24769,7 @@
           <w:szCs w:val="22"/>
         </w:rPr>
       </w:pPr>
-      <w:bookmarkStart w:id="19" w:name="_Toc262292810"/>
+      <w:bookmarkStart w:id="19" w:name="_Toc262293310"/>
       <w:r>
         <w:rPr>
           <w:color w:val="000000" w:themeColor="text1"/>
@@ -25036,7 +25198,7 @@
           <w:szCs w:val="22"/>
         </w:rPr>
       </w:pPr>
-      <w:bookmarkStart w:id="20" w:name="_Toc262292811"/>
+      <w:bookmarkStart w:id="20" w:name="_Toc262293311"/>
       <w:r>
         <w:rPr>
           <w:color w:val="000000" w:themeColor="text1"/>
@@ -25111,25 +25273,11 @@
         </w:pBdr>
         <w:jc w:val="left"/>
         <w:rPr>
-          <w:rFonts w:ascii="Arial" w:hAnsi="Arial" w:cs="Arial"/>
-          <w:sz w:val="22"/>
-          <w:szCs w:val="22"/>
-        </w:rPr>
-      </w:pPr>
-    </w:p>
-    <w:p>
-      <w:pPr>
-        <w:pStyle w:val="Heading1"/>
-        <w:pBdr>
-          <w:top w:val="nil"/>
-        </w:pBdr>
-        <w:jc w:val="left"/>
-        <w:rPr>
           <w:sz w:val="32"/>
           <w:szCs w:val="32"/>
         </w:rPr>
       </w:pPr>
-      <w:bookmarkStart w:id="21" w:name="_Toc262292812"/>
+      <w:bookmarkStart w:id="21" w:name="_Toc262293312"/>
       <w:r>
         <w:rPr>
           <w:sz w:val="32"/>
@@ -25441,7 +25589,6 @@
                 <w:sz w:val="22"/>
                 <w:szCs w:val="22"/>
               </w:rPr>
-              <w:lastRenderedPageBreak/>
               <w:t>DBAL</w:t>
             </w:r>
           </w:p>
@@ -25989,6 +26136,14 @@
           <w:szCs w:val="22"/>
         </w:rPr>
       </w:pPr>
+      <w:r>
+        <w:rPr>
+          <w:rFonts w:ascii="Arial" w:eastAsia="Arial" w:hAnsi="Arial" w:cs="Arial"/>
+          <w:sz w:val="22"/>
+          <w:szCs w:val="22"/>
+        </w:rPr>
+        <w:br/>
+      </w:r>
     </w:p>
     <w:p>
       <w:pPr>
@@ -25999,7 +26154,7 @@
           <w:szCs w:val="32"/>
         </w:rPr>
       </w:pPr>
-      <w:bookmarkStart w:id="22" w:name="_Toc262292813"/>
+      <w:bookmarkStart w:id="22" w:name="_Toc262293313"/>
       <w:r>
         <w:rPr>
           <w:sz w:val="32"/>
@@ -26078,6 +26233,7 @@
       </w:r>
     </w:p>
     <w:sectPr>
+      <w:footerReference w:type="default" r:id="rId15"/>
       <w:pgSz w:w="12240" w:h="15840"/>
       <w:pgMar w:top="1417" w:right="1417" w:bottom="1417" w:left="1417" w:header="708" w:footer="708" w:gutter="0"/>
       <w:cols w:space="720"/>
@@ -26103,6 +26259,322 @@
     </w:p>
   </w:endnote>
 </w:endnotes>
+</file>
+
+<file path=word/footer1.xml><?xml version="1.0" encoding="utf-8"?>
+<w:ftr xmlns:wpc="http://schemas.microsoft.com/office/word/2010/wordprocessingCanvas" xmlns:mo="http://schemas.microsoft.com/office/mac/office/2008/main" xmlns:mc="http://schemas.openxmlformats.org/markup-compatibility/2006" xmlns:mv="urn:schemas-microsoft-com:mac:vml" xmlns:o="urn:schemas-microsoft-com:office:office" xmlns:r="http://schemas.openxmlformats.org/officeDocument/2006/relationships" xmlns:m="http://schemas.openxmlformats.org/officeDocument/2006/math" xmlns:v="urn:schemas-microsoft-com:vml" xmlns:wp14="http://schemas.microsoft.com/office/word/2010/wordprocessingDrawing" xmlns:wp="http://schemas.openxmlformats.org/drawingml/2006/wordprocessingDrawing" xmlns:w10="urn:schemas-microsoft-com:office:word" xmlns:w="http://schemas.openxmlformats.org/wordprocessingml/2006/main" xmlns:w14="http://schemas.microsoft.com/office/word/2010/wordml" xmlns:wpg="http://schemas.microsoft.com/office/word/2010/wordprocessingGroup" xmlns:wpi="http://schemas.microsoft.com/office/word/2010/wordprocessingInk" xmlns:wne="http://schemas.microsoft.com/office/word/2006/wordml" xmlns:wps="http://schemas.microsoft.com/office/word/2010/wordprocessingShape" mc:Ignorable="w14 wp14">
+  <w:p>
+    <w:pPr>
+      <w:pStyle w:val="Footer"/>
+      <w:pBdr>
+        <w:bottom w:val="single" w:sz="6" w:space="1" w:color="auto"/>
+      </w:pBdr>
+      <w:ind w:right="440"/>
+      <w:rPr>
+        <w:rFonts w:asciiTheme="minorHAnsi" w:hAnsiTheme="minorHAnsi"/>
+        <w:sz w:val="22"/>
+        <w:szCs w:val="22"/>
+      </w:rPr>
+    </w:pPr>
+  </w:p>
+  <w:p>
+    <w:pPr>
+      <w:pStyle w:val="Footer"/>
+      <w:tabs>
+        <w:tab w:val="left" w:pos="7215"/>
+      </w:tabs>
+      <w:ind w:right="440"/>
+      <w:rPr>
+        <w:rFonts w:asciiTheme="minorHAnsi" w:hAnsiTheme="minorHAnsi"/>
+        <w:sz w:val="22"/>
+        <w:szCs w:val="22"/>
+        <w:lang w:val="en-GB"/>
+      </w:rPr>
+    </w:pPr>
+    <w:r>
+      <w:rPr>
+        <w:rFonts w:asciiTheme="minorHAnsi" w:hAnsiTheme="minorHAnsi"/>
+        <w:b/>
+        <w:sz w:val="22"/>
+        <w:szCs w:val="22"/>
+        <w:lang w:val="en-GB"/>
+      </w:rPr>
+      <w:t>Datum</w:t>
+    </w:r>
+    <w:r>
+      <w:rPr>
+        <w:rFonts w:asciiTheme="minorHAnsi" w:hAnsiTheme="minorHAnsi"/>
+        <w:b/>
+        <w:sz w:val="22"/>
+        <w:szCs w:val="22"/>
+        <w:lang w:val="en-GB"/>
+      </w:rPr>
+      <w:t>:</w:t>
+    </w:r>
+    <w:r>
+      <w:rPr>
+        <w:rFonts w:asciiTheme="minorHAnsi" w:hAnsiTheme="minorHAnsi"/>
+        <w:sz w:val="22"/>
+        <w:szCs w:val="22"/>
+      </w:rPr>
+      <w:t xml:space="preserve"> </w:t>
+    </w:r>
+    <w:r>
+      <w:rPr>
+        <w:rFonts w:asciiTheme="minorHAnsi" w:hAnsiTheme="minorHAnsi"/>
+        <w:sz w:val="22"/>
+        <w:szCs w:val="22"/>
+      </w:rPr>
+      <w:fldChar w:fldCharType="begin"/>
+    </w:r>
+    <w:r>
+      <w:rPr>
+        <w:rFonts w:asciiTheme="minorHAnsi" w:hAnsiTheme="minorHAnsi"/>
+        <w:sz w:val="22"/>
+        <w:szCs w:val="22"/>
+      </w:rPr>
+      <w:instrText xml:space="preserve"> TIME \@ "d MMMM yyyy" </w:instrText>
+    </w:r>
+    <w:r>
+      <w:rPr>
+        <w:rFonts w:asciiTheme="minorHAnsi" w:hAnsiTheme="minorHAnsi"/>
+        <w:sz w:val="22"/>
+        <w:szCs w:val="22"/>
+      </w:rPr>
+      <w:fldChar w:fldCharType="separate"/>
+    </w:r>
+    <w:r>
+      <w:rPr>
+        <w:rFonts w:asciiTheme="minorHAnsi" w:hAnsiTheme="minorHAnsi"/>
+        <w:noProof/>
+        <w:sz w:val="22"/>
+        <w:szCs w:val="22"/>
+      </w:rPr>
+      <w:t>21 mei 2014</w:t>
+    </w:r>
+    <w:r>
+      <w:rPr>
+        <w:rFonts w:asciiTheme="minorHAnsi" w:hAnsiTheme="minorHAnsi"/>
+        <w:sz w:val="22"/>
+        <w:szCs w:val="22"/>
+      </w:rPr>
+      <w:fldChar w:fldCharType="end"/>
+    </w:r>
+    <w:r>
+      <w:rPr>
+        <w:rFonts w:asciiTheme="minorHAnsi" w:hAnsiTheme="minorHAnsi"/>
+        <w:sz w:val="22"/>
+        <w:szCs w:val="22"/>
+        <w:lang w:val="en-GB"/>
+      </w:rPr>
+      <w:tab/>
+    </w:r>
+  </w:p>
+  <w:p>
+    <w:pPr>
+      <w:pStyle w:val="Footer"/>
+      <w:rPr>
+        <w:rFonts w:asciiTheme="minorHAnsi" w:hAnsiTheme="minorHAnsi"/>
+        <w:sz w:val="22"/>
+        <w:szCs w:val="22"/>
+        <w:lang w:val="en-GB"/>
+      </w:rPr>
+    </w:pPr>
+    <w:proofErr w:type="spellStart"/>
+    <w:r>
+      <w:rPr>
+        <w:rFonts w:asciiTheme="minorHAnsi" w:hAnsiTheme="minorHAnsi"/>
+        <w:b/>
+        <w:sz w:val="22"/>
+        <w:szCs w:val="22"/>
+        <w:lang w:val="en-GB"/>
+      </w:rPr>
+      <w:t>Versie</w:t>
+    </w:r>
+    <w:proofErr w:type="spellEnd"/>
+    <w:r>
+      <w:rPr>
+        <w:rFonts w:asciiTheme="minorHAnsi" w:hAnsiTheme="minorHAnsi"/>
+        <w:b/>
+        <w:sz w:val="22"/>
+        <w:szCs w:val="22"/>
+        <w:lang w:val="en-GB"/>
+      </w:rPr>
+      <w:t xml:space="preserve">: </w:t>
+    </w:r>
+    <w:r>
+      <w:rPr>
+        <w:rFonts w:asciiTheme="minorHAnsi" w:hAnsiTheme="minorHAnsi"/>
+        <w:sz w:val="22"/>
+        <w:szCs w:val="22"/>
+        <w:lang w:val="en-GB"/>
+      </w:rPr>
+      <w:t>0.4.1</w:t>
+    </w:r>
+    <w:r>
+      <w:rPr>
+        <w:rFonts w:asciiTheme="minorHAnsi" w:hAnsiTheme="minorHAnsi"/>
+        <w:sz w:val="22"/>
+        <w:szCs w:val="22"/>
+        <w:lang w:val="en-GB"/>
+      </w:rPr>
+      <w:tab/>
+    </w:r>
+    <w:r>
+      <w:rPr>
+        <w:rFonts w:asciiTheme="minorHAnsi" w:hAnsiTheme="minorHAnsi"/>
+        <w:sz w:val="22"/>
+        <w:szCs w:val="22"/>
+        <w:lang w:val="en-GB"/>
+      </w:rPr>
+      <w:tab/>
+    </w:r>
+    <w:proofErr w:type="spellStart"/>
+    <w:r>
+      <w:rPr>
+        <w:rFonts w:asciiTheme="minorHAnsi" w:hAnsiTheme="minorHAnsi"/>
+        <w:sz w:val="22"/>
+        <w:szCs w:val="22"/>
+        <w:lang w:val="en-GB"/>
+      </w:rPr>
+      <w:t>Pagina</w:t>
+    </w:r>
+    <w:proofErr w:type="spellEnd"/>
+    <w:r>
+      <w:rPr>
+        <w:rFonts w:asciiTheme="minorHAnsi" w:hAnsiTheme="minorHAnsi"/>
+        <w:sz w:val="22"/>
+        <w:szCs w:val="22"/>
+        <w:lang w:val="en-GB"/>
+      </w:rPr>
+      <w:t xml:space="preserve"> </w:t>
+    </w:r>
+    <w:r>
+      <w:rPr>
+        <w:rFonts w:asciiTheme="minorHAnsi" w:hAnsiTheme="minorHAnsi"/>
+        <w:b/>
+        <w:bCs/>
+        <w:sz w:val="22"/>
+        <w:szCs w:val="22"/>
+      </w:rPr>
+      <w:fldChar w:fldCharType="begin"/>
+    </w:r>
+    <w:r>
+      <w:rPr>
+        <w:rFonts w:asciiTheme="minorHAnsi" w:hAnsiTheme="minorHAnsi"/>
+        <w:b/>
+        <w:bCs/>
+        <w:sz w:val="22"/>
+        <w:szCs w:val="22"/>
+        <w:lang w:val="en-GB"/>
+      </w:rPr>
+      <w:instrText>PAGE</w:instrText>
+    </w:r>
+    <w:r>
+      <w:rPr>
+        <w:rFonts w:asciiTheme="minorHAnsi" w:hAnsiTheme="minorHAnsi"/>
+        <w:b/>
+        <w:bCs/>
+        <w:sz w:val="22"/>
+        <w:szCs w:val="22"/>
+      </w:rPr>
+      <w:fldChar w:fldCharType="separate"/>
+    </w:r>
+    <w:r>
+      <w:rPr>
+        <w:rFonts w:asciiTheme="minorHAnsi" w:hAnsiTheme="minorHAnsi"/>
+        <w:b/>
+        <w:bCs/>
+        <w:noProof/>
+        <w:sz w:val="22"/>
+        <w:szCs w:val="22"/>
+        <w:lang w:val="en-GB"/>
+      </w:rPr>
+      <w:t>6</w:t>
+    </w:r>
+    <w:r>
+      <w:rPr>
+        <w:rFonts w:asciiTheme="minorHAnsi" w:hAnsiTheme="minorHAnsi"/>
+        <w:b/>
+        <w:bCs/>
+        <w:sz w:val="22"/>
+        <w:szCs w:val="22"/>
+      </w:rPr>
+      <w:fldChar w:fldCharType="end"/>
+    </w:r>
+    <w:r>
+      <w:rPr>
+        <w:rFonts w:asciiTheme="minorHAnsi" w:hAnsiTheme="minorHAnsi"/>
+        <w:sz w:val="22"/>
+        <w:szCs w:val="22"/>
+        <w:lang w:val="en-GB"/>
+      </w:rPr>
+      <w:t xml:space="preserve"> </w:t>
+    </w:r>
+    <w:r>
+      <w:rPr>
+        <w:rFonts w:asciiTheme="minorHAnsi" w:hAnsiTheme="minorHAnsi"/>
+        <w:sz w:val="22"/>
+        <w:szCs w:val="22"/>
+        <w:lang w:val="en-GB"/>
+      </w:rPr>
+      <w:t xml:space="preserve">van </w:t>
+    </w:r>
+    <w:r>
+      <w:rPr>
+        <w:rFonts w:asciiTheme="minorHAnsi" w:hAnsiTheme="minorHAnsi"/>
+        <w:b/>
+        <w:bCs/>
+        <w:sz w:val="22"/>
+        <w:szCs w:val="22"/>
+      </w:rPr>
+      <w:fldChar w:fldCharType="begin"/>
+    </w:r>
+    <w:r>
+      <w:rPr>
+        <w:rFonts w:asciiTheme="minorHAnsi" w:hAnsiTheme="minorHAnsi"/>
+        <w:b/>
+        <w:bCs/>
+        <w:sz w:val="22"/>
+        <w:szCs w:val="22"/>
+        <w:lang w:val="en-GB"/>
+      </w:rPr>
+      <w:instrText>NUMPAGES</w:instrText>
+    </w:r>
+    <w:r>
+      <w:rPr>
+        <w:rFonts w:asciiTheme="minorHAnsi" w:hAnsiTheme="minorHAnsi"/>
+        <w:b/>
+        <w:bCs/>
+        <w:sz w:val="22"/>
+        <w:szCs w:val="22"/>
+      </w:rPr>
+      <w:fldChar w:fldCharType="separate"/>
+    </w:r>
+    <w:r>
+      <w:rPr>
+        <w:rFonts w:asciiTheme="minorHAnsi" w:hAnsiTheme="minorHAnsi"/>
+        <w:b/>
+        <w:bCs/>
+        <w:noProof/>
+        <w:sz w:val="22"/>
+        <w:szCs w:val="22"/>
+        <w:lang w:val="en-GB"/>
+      </w:rPr>
+      <w:t>17</w:t>
+    </w:r>
+    <w:r>
+      <w:rPr>
+        <w:rFonts w:asciiTheme="minorHAnsi" w:hAnsiTheme="minorHAnsi"/>
+        <w:b/>
+        <w:bCs/>
+        <w:sz w:val="22"/>
+        <w:szCs w:val="22"/>
+      </w:rPr>
+      <w:fldChar w:fldCharType="end"/>
+    </w:r>
+  </w:p>
+</w:ftr>
 </file>
 
 <file path=word/footnotes.xml><?xml version="1.0" encoding="utf-8"?>
@@ -35133,6 +35605,7 @@
     <w:lsdException w:name="toc 7" w:uiPriority="39"/>
     <w:lsdException w:name="toc 8" w:uiPriority="39"/>
     <w:lsdException w:name="toc 9" w:uiPriority="39"/>
+    <w:lsdException w:name="footer" w:uiPriority="0"/>
     <w:lsdException w:name="caption" w:uiPriority="35" w:qFormat="1"/>
     <w:lsdException w:name="Title" w:semiHidden="0" w:uiPriority="10" w:unhideWhenUsed="0" w:qFormat="1"/>
     <w:lsdException w:name="Default Paragraph Font" w:uiPriority="1"/>
@@ -35800,7 +36273,6 @@
     <w:name w:val="footer"/>
     <w:basedOn w:val="Normal"/>
     <w:link w:val="FooterChar"/>
-    <w:uiPriority w:val="99"/>
     <w:unhideWhenUsed/>
     <w:rsid w:val="00555719"/>
     <w:pPr>
@@ -37312,6 +37784,7 @@
     <w:lsdException w:name="toc 7" w:uiPriority="39"/>
     <w:lsdException w:name="toc 8" w:uiPriority="39"/>
     <w:lsdException w:name="toc 9" w:uiPriority="39"/>
+    <w:lsdException w:name="footer" w:uiPriority="0"/>
     <w:lsdException w:name="caption" w:uiPriority="35" w:qFormat="1"/>
     <w:lsdException w:name="Title" w:semiHidden="0" w:uiPriority="10" w:unhideWhenUsed="0" w:qFormat="1"/>
     <w:lsdException w:name="Default Paragraph Font" w:uiPriority="1"/>
@@ -37979,7 +38452,6 @@
     <w:name w:val="footer"/>
     <w:basedOn w:val="Normal"/>
     <w:link w:val="FooterChar"/>
-    <w:uiPriority w:val="99"/>
     <w:unhideWhenUsed/>
     <w:rsid w:val="00555719"/>
     <w:pPr>
@@ -40693,7 +41165,7 @@
 </file>
 
 <file path=customXml/itemProps1.xml><?xml version="1.0" encoding="utf-8"?>
-<ds:datastoreItem xmlns:ds="http://schemas.openxmlformats.org/officeDocument/2006/customXml" ds:itemID="{6591D125-4F83-3446-94D5-E488B8F14381}">
+<ds:datastoreItem xmlns:ds="http://schemas.openxmlformats.org/officeDocument/2006/customXml" ds:itemID="{1E00CA69-906E-7D45-809B-C4F91ED44E96}">
   <ds:schemaRefs>
     <ds:schemaRef ds:uri="http://schemas.openxmlformats.org/officeDocument/2006/bibliography"/>
   </ds:schemaRefs>

</xml_diff>

<commit_message>
Updated technical design to v1.0.0
- Updated summary for the customer
</commit_message>
<xml_diff>
--- a/docs/Technisch ontwerp.docx
+++ b/docs/Technisch ontwerp.docx
@@ -111,7 +111,7 @@
           <w:rFonts w:ascii="Arial" w:eastAsia="Arial" w:hAnsi="Arial" w:cs="Arial"/>
           <w:noProof/>
         </w:rPr>
-        <w:t>woensdag 21 mei 2014</w:t>
+        <w:t>woensdag 28 mei 2014</w:t>
       </w:r>
       <w:r>
         <w:rPr>
@@ -130,19 +130,13 @@
         <w:rPr>
           <w:rFonts w:ascii="Arial"/>
         </w:rPr>
-        <w:t>v0.</w:t>
-      </w:r>
-      <w:r>
-        <w:rPr>
-          <w:rFonts w:ascii="Arial"/>
-        </w:rPr>
-        <w:t>4.</w:t>
-      </w:r>
-      <w:r>
-        <w:rPr>
-          <w:rFonts w:ascii="Arial"/>
-        </w:rPr>
-        <w:t>1</w:t>
+        <w:t>v</w:t>
+      </w:r>
+      <w:r>
+        <w:rPr>
+          <w:rFonts w:ascii="Arial"/>
+        </w:rPr>
+        <w:t>1.0.0</w:t>
       </w:r>
     </w:p>
     <w:p>
@@ -199,7 +193,7 @@
         <w:pStyle w:val="TOC1"/>
         <w:spacing w:line="276" w:lineRule="auto"/>
         <w:rPr>
-          <w:rFonts w:ascii="Calibri" w:eastAsiaTheme="minorEastAsia" w:hAnsi="Calibri" w:cstheme="minorBidi"/>
+          <w:rFonts w:ascii="Arial" w:eastAsiaTheme="minorEastAsia" w:hAnsi="Arial" w:cs="Arial"/>
           <w:noProof/>
           <w:color w:val="auto"/>
           <w:sz w:val="22"/>
@@ -210,7 +204,7 @@
       </w:pPr>
       <w:r>
         <w:rPr>
-          <w:rFonts w:ascii="Calibri" w:hAnsi="Calibri"/>
+          <w:rFonts w:ascii="Arial" w:hAnsi="Arial" w:cs="Arial"/>
           <w:sz w:val="22"/>
           <w:szCs w:val="22"/>
         </w:rPr>
@@ -218,7 +212,7 @@
       </w:r>
       <w:r>
         <w:rPr>
-          <w:rFonts w:ascii="Calibri" w:hAnsi="Calibri"/>
+          <w:rFonts w:ascii="Arial" w:hAnsi="Arial" w:cs="Arial"/>
           <w:sz w:val="22"/>
           <w:szCs w:val="22"/>
         </w:rPr>
@@ -226,7 +220,7 @@
       </w:r>
       <w:r>
         <w:rPr>
-          <w:rFonts w:ascii="Calibri" w:hAnsi="Calibri"/>
+          <w:rFonts w:ascii="Arial" w:hAnsi="Arial" w:cs="Arial"/>
           <w:sz w:val="22"/>
           <w:szCs w:val="22"/>
         </w:rPr>
@@ -234,7 +228,7 @@
       </w:r>
       <w:r>
         <w:rPr>
-          <w:rFonts w:ascii="Calibri" w:hAnsi="Calibri"/>
+          <w:rFonts w:ascii="Arial" w:hAnsi="Arial" w:cs="Arial"/>
           <w:noProof/>
           <w:sz w:val="22"/>
           <w:szCs w:val="22"/>
@@ -245,7 +239,7 @@
       </w:r>
       <w:r>
         <w:rPr>
-          <w:rFonts w:ascii="Calibri" w:hAnsi="Calibri"/>
+          <w:rFonts w:ascii="Arial" w:hAnsi="Arial" w:cs="Arial"/>
           <w:noProof/>
           <w:sz w:val="22"/>
           <w:szCs w:val="22"/>
@@ -254,7 +248,7 @@
       </w:r>
       <w:r>
         <w:rPr>
-          <w:rFonts w:ascii="Calibri" w:hAnsi="Calibri"/>
+          <w:rFonts w:ascii="Arial" w:hAnsi="Arial" w:cs="Arial"/>
           <w:noProof/>
           <w:sz w:val="22"/>
           <w:szCs w:val="22"/>
@@ -263,16 +257,16 @@
       </w:r>
       <w:r>
         <w:rPr>
-          <w:rFonts w:ascii="Calibri" w:hAnsi="Calibri"/>
+          <w:rFonts w:ascii="Arial" w:hAnsi="Arial" w:cs="Arial"/>
           <w:noProof/>
           <w:sz w:val="22"/>
           <w:szCs w:val="22"/>
         </w:rPr>
-        <w:instrText xml:space="preserve"> PAGEREF _Toc262293297 \h </w:instrText>
-      </w:r>
-      <w:r>
-        <w:rPr>
-          <w:rFonts w:ascii="Calibri" w:hAnsi="Calibri"/>
+        <w:instrText xml:space="preserve"> PAGEREF _Toc262894088 \h </w:instrText>
+      </w:r>
+      <w:r>
+        <w:rPr>
+          <w:rFonts w:ascii="Arial" w:hAnsi="Arial" w:cs="Arial"/>
           <w:noProof/>
           <w:sz w:val="22"/>
           <w:szCs w:val="22"/>
@@ -280,7 +274,7 @@
       </w:r>
       <w:r>
         <w:rPr>
-          <w:rFonts w:ascii="Calibri" w:hAnsi="Calibri"/>
+          <w:rFonts w:ascii="Arial" w:hAnsi="Arial" w:cs="Arial"/>
           <w:noProof/>
           <w:sz w:val="22"/>
           <w:szCs w:val="22"/>
@@ -289,7 +283,7 @@
       </w:r>
       <w:r>
         <w:rPr>
-          <w:rFonts w:ascii="Calibri" w:hAnsi="Calibri"/>
+          <w:rFonts w:ascii="Arial" w:hAnsi="Arial" w:cs="Arial"/>
           <w:noProof/>
           <w:sz w:val="22"/>
           <w:szCs w:val="22"/>
@@ -298,7 +292,7 @@
       </w:r>
       <w:r>
         <w:rPr>
-          <w:rFonts w:ascii="Calibri" w:hAnsi="Calibri"/>
+          <w:rFonts w:ascii="Arial" w:hAnsi="Arial" w:cs="Arial"/>
           <w:noProof/>
           <w:sz w:val="22"/>
           <w:szCs w:val="22"/>
@@ -314,7 +308,7 @@
         </w:tabs>
         <w:spacing w:line="276" w:lineRule="auto"/>
         <w:rPr>
-          <w:rFonts w:ascii="Calibri" w:eastAsiaTheme="minorEastAsia" w:hAnsi="Calibri" w:cstheme="minorBidi"/>
+          <w:rFonts w:ascii="Arial" w:eastAsiaTheme="minorEastAsia" w:hAnsi="Arial" w:cs="Arial"/>
           <w:noProof/>
           <w:color w:val="auto"/>
           <w:sz w:val="22"/>
@@ -325,7 +319,7 @@
       </w:pPr>
       <w:r>
         <w:rPr>
-          <w:rFonts w:ascii="Calibri" w:hAnsi="Calibri"/>
+          <w:rFonts w:ascii="Arial" w:hAnsi="Arial" w:cs="Arial"/>
           <w:noProof/>
           <w:color w:val="000000" w:themeColor="text1"/>
           <w:sz w:val="22"/>
@@ -335,7 +329,7 @@
       </w:r>
       <w:r>
         <w:rPr>
-          <w:rFonts w:ascii="Calibri" w:hAnsi="Calibri"/>
+          <w:rFonts w:ascii="Arial" w:hAnsi="Arial" w:cs="Arial"/>
           <w:noProof/>
           <w:sz w:val="22"/>
           <w:szCs w:val="22"/>
@@ -344,7 +338,7 @@
       </w:r>
       <w:r>
         <w:rPr>
-          <w:rFonts w:ascii="Calibri" w:hAnsi="Calibri"/>
+          <w:rFonts w:ascii="Arial" w:hAnsi="Arial" w:cs="Arial"/>
           <w:noProof/>
           <w:sz w:val="22"/>
           <w:szCs w:val="22"/>
@@ -353,16 +347,16 @@
       </w:r>
       <w:r>
         <w:rPr>
-          <w:rFonts w:ascii="Calibri" w:hAnsi="Calibri"/>
+          <w:rFonts w:ascii="Arial" w:hAnsi="Arial" w:cs="Arial"/>
           <w:noProof/>
           <w:sz w:val="22"/>
           <w:szCs w:val="22"/>
         </w:rPr>
-        <w:instrText xml:space="preserve"> PAGEREF _Toc262293298 \h </w:instrText>
-      </w:r>
-      <w:r>
-        <w:rPr>
-          <w:rFonts w:ascii="Calibri" w:hAnsi="Calibri"/>
+        <w:instrText xml:space="preserve"> PAGEREF _Toc262894089 \h </w:instrText>
+      </w:r>
+      <w:r>
+        <w:rPr>
+          <w:rFonts w:ascii="Arial" w:hAnsi="Arial" w:cs="Arial"/>
           <w:noProof/>
           <w:sz w:val="22"/>
           <w:szCs w:val="22"/>
@@ -370,7 +364,7 @@
       </w:r>
       <w:r>
         <w:rPr>
-          <w:rFonts w:ascii="Calibri" w:hAnsi="Calibri"/>
+          <w:rFonts w:ascii="Arial" w:hAnsi="Arial" w:cs="Arial"/>
           <w:noProof/>
           <w:sz w:val="22"/>
           <w:szCs w:val="22"/>
@@ -379,7 +373,7 @@
       </w:r>
       <w:r>
         <w:rPr>
-          <w:rFonts w:ascii="Calibri" w:hAnsi="Calibri"/>
+          <w:rFonts w:ascii="Arial" w:hAnsi="Arial" w:cs="Arial"/>
           <w:noProof/>
           <w:sz w:val="22"/>
           <w:szCs w:val="22"/>
@@ -388,7 +382,7 @@
       </w:r>
       <w:r>
         <w:rPr>
-          <w:rFonts w:ascii="Calibri" w:hAnsi="Calibri"/>
+          <w:rFonts w:ascii="Arial" w:hAnsi="Arial" w:cs="Arial"/>
           <w:noProof/>
           <w:sz w:val="22"/>
           <w:szCs w:val="22"/>
@@ -404,7 +398,7 @@
         </w:tabs>
         <w:spacing w:line="276" w:lineRule="auto"/>
         <w:rPr>
-          <w:rFonts w:ascii="Calibri" w:eastAsiaTheme="minorEastAsia" w:hAnsi="Calibri" w:cstheme="minorBidi"/>
+          <w:rFonts w:ascii="Arial" w:eastAsiaTheme="minorEastAsia" w:hAnsi="Arial" w:cs="Arial"/>
           <w:noProof/>
           <w:color w:val="auto"/>
           <w:sz w:val="22"/>
@@ -415,7 +409,7 @@
       </w:pPr>
       <w:r>
         <w:rPr>
-          <w:rFonts w:ascii="Calibri" w:hAnsi="Calibri"/>
+          <w:rFonts w:ascii="Arial" w:hAnsi="Arial" w:cs="Arial"/>
           <w:noProof/>
           <w:color w:val="000000" w:themeColor="text1"/>
           <w:sz w:val="22"/>
@@ -425,7 +419,7 @@
       </w:r>
       <w:r>
         <w:rPr>
-          <w:rFonts w:ascii="Calibri" w:hAnsi="Calibri"/>
+          <w:rFonts w:ascii="Arial" w:hAnsi="Arial" w:cs="Arial"/>
           <w:noProof/>
           <w:sz w:val="22"/>
           <w:szCs w:val="22"/>
@@ -434,7 +428,7 @@
       </w:r>
       <w:r>
         <w:rPr>
-          <w:rFonts w:ascii="Calibri" w:hAnsi="Calibri"/>
+          <w:rFonts w:ascii="Arial" w:hAnsi="Arial" w:cs="Arial"/>
           <w:noProof/>
           <w:sz w:val="22"/>
           <w:szCs w:val="22"/>
@@ -443,16 +437,16 @@
       </w:r>
       <w:r>
         <w:rPr>
-          <w:rFonts w:ascii="Calibri" w:hAnsi="Calibri"/>
+          <w:rFonts w:ascii="Arial" w:hAnsi="Arial" w:cs="Arial"/>
           <w:noProof/>
           <w:sz w:val="22"/>
           <w:szCs w:val="22"/>
         </w:rPr>
-        <w:instrText xml:space="preserve"> PAGEREF _Toc262293299 \h </w:instrText>
-      </w:r>
-      <w:r>
-        <w:rPr>
-          <w:rFonts w:ascii="Calibri" w:hAnsi="Calibri"/>
+        <w:instrText xml:space="preserve"> PAGEREF _Toc262894090 \h </w:instrText>
+      </w:r>
+      <w:r>
+        <w:rPr>
+          <w:rFonts w:ascii="Arial" w:hAnsi="Arial" w:cs="Arial"/>
           <w:noProof/>
           <w:sz w:val="22"/>
           <w:szCs w:val="22"/>
@@ -460,7 +454,7 @@
       </w:r>
       <w:r>
         <w:rPr>
-          <w:rFonts w:ascii="Calibri" w:hAnsi="Calibri"/>
+          <w:rFonts w:ascii="Arial" w:hAnsi="Arial" w:cs="Arial"/>
           <w:noProof/>
           <w:sz w:val="22"/>
           <w:szCs w:val="22"/>
@@ -469,7 +463,7 @@
       </w:r>
       <w:r>
         <w:rPr>
-          <w:rFonts w:ascii="Calibri" w:hAnsi="Calibri"/>
+          <w:rFonts w:ascii="Arial" w:hAnsi="Arial" w:cs="Arial"/>
           <w:noProof/>
           <w:sz w:val="22"/>
           <w:szCs w:val="22"/>
@@ -478,7 +472,7 @@
       </w:r>
       <w:r>
         <w:rPr>
-          <w:rFonts w:ascii="Calibri" w:hAnsi="Calibri"/>
+          <w:rFonts w:ascii="Arial" w:hAnsi="Arial" w:cs="Arial"/>
           <w:noProof/>
           <w:sz w:val="22"/>
           <w:szCs w:val="22"/>
@@ -491,7 +485,7 @@
         <w:pStyle w:val="TOC1"/>
         <w:spacing w:line="276" w:lineRule="auto"/>
         <w:rPr>
-          <w:rFonts w:ascii="Calibri" w:eastAsiaTheme="minorEastAsia" w:hAnsi="Calibri" w:cstheme="minorBidi"/>
+          <w:rFonts w:ascii="Arial" w:eastAsiaTheme="minorEastAsia" w:hAnsi="Arial" w:cs="Arial"/>
           <w:noProof/>
           <w:color w:val="auto"/>
           <w:sz w:val="22"/>
@@ -502,7 +496,7 @@
       </w:pPr>
       <w:r>
         <w:rPr>
-          <w:rFonts w:ascii="Calibri" w:hAnsi="Calibri"/>
+          <w:rFonts w:ascii="Arial" w:hAnsi="Arial" w:cs="Arial"/>
           <w:noProof/>
           <w:sz w:val="22"/>
           <w:szCs w:val="22"/>
@@ -511,7 +505,7 @@
       </w:r>
       <w:r>
         <w:rPr>
-          <w:rFonts w:ascii="Calibri" w:hAnsi="Calibri"/>
+          <w:rFonts w:ascii="Arial" w:hAnsi="Arial" w:cs="Arial"/>
           <w:noProof/>
           <w:sz w:val="22"/>
           <w:szCs w:val="22"/>
@@ -520,7 +514,7 @@
       </w:r>
       <w:r>
         <w:rPr>
-          <w:rFonts w:ascii="Calibri" w:hAnsi="Calibri"/>
+          <w:rFonts w:ascii="Arial" w:hAnsi="Arial" w:cs="Arial"/>
           <w:noProof/>
           <w:sz w:val="22"/>
           <w:szCs w:val="22"/>
@@ -529,16 +523,16 @@
       </w:r>
       <w:r>
         <w:rPr>
-          <w:rFonts w:ascii="Calibri" w:hAnsi="Calibri"/>
+          <w:rFonts w:ascii="Arial" w:hAnsi="Arial" w:cs="Arial"/>
           <w:noProof/>
           <w:sz w:val="22"/>
           <w:szCs w:val="22"/>
         </w:rPr>
-        <w:instrText xml:space="preserve"> PAGEREF _Toc262293300 \h </w:instrText>
-      </w:r>
-      <w:r>
-        <w:rPr>
-          <w:rFonts w:ascii="Calibri" w:hAnsi="Calibri"/>
+        <w:instrText xml:space="preserve"> PAGEREF _Toc262894091 \h </w:instrText>
+      </w:r>
+      <w:r>
+        <w:rPr>
+          <w:rFonts w:ascii="Arial" w:hAnsi="Arial" w:cs="Arial"/>
           <w:noProof/>
           <w:sz w:val="22"/>
           <w:szCs w:val="22"/>
@@ -546,7 +540,7 @@
       </w:r>
       <w:r>
         <w:rPr>
-          <w:rFonts w:ascii="Calibri" w:hAnsi="Calibri"/>
+          <w:rFonts w:ascii="Arial" w:hAnsi="Arial" w:cs="Arial"/>
           <w:noProof/>
           <w:sz w:val="22"/>
           <w:szCs w:val="22"/>
@@ -555,7 +549,7 @@
       </w:r>
       <w:r>
         <w:rPr>
-          <w:rFonts w:ascii="Calibri" w:hAnsi="Calibri"/>
+          <w:rFonts w:ascii="Arial" w:hAnsi="Arial" w:cs="Arial"/>
           <w:noProof/>
           <w:sz w:val="22"/>
           <w:szCs w:val="22"/>
@@ -564,7 +558,7 @@
       </w:r>
       <w:r>
         <w:rPr>
-          <w:rFonts w:ascii="Calibri" w:hAnsi="Calibri"/>
+          <w:rFonts w:ascii="Arial" w:hAnsi="Arial" w:cs="Arial"/>
           <w:noProof/>
           <w:sz w:val="22"/>
           <w:szCs w:val="22"/>
@@ -580,7 +574,7 @@
         </w:tabs>
         <w:spacing w:line="276" w:lineRule="auto"/>
         <w:rPr>
-          <w:rFonts w:ascii="Calibri" w:eastAsiaTheme="minorEastAsia" w:hAnsi="Calibri" w:cstheme="minorBidi"/>
+          <w:rFonts w:ascii="Arial" w:eastAsiaTheme="minorEastAsia" w:hAnsi="Arial" w:cs="Arial"/>
           <w:noProof/>
           <w:color w:val="auto"/>
           <w:sz w:val="22"/>
@@ -591,7 +585,7 @@
       </w:pPr>
       <w:r>
         <w:rPr>
-          <w:rFonts w:ascii="Calibri" w:hAnsi="Calibri"/>
+          <w:rFonts w:ascii="Arial" w:hAnsi="Arial" w:cs="Arial"/>
           <w:noProof/>
           <w:color w:val="000000" w:themeColor="text1"/>
           <w:sz w:val="22"/>
@@ -601,7 +595,7 @@
       </w:r>
       <w:r>
         <w:rPr>
-          <w:rFonts w:ascii="Calibri" w:hAnsi="Calibri"/>
+          <w:rFonts w:ascii="Arial" w:hAnsi="Arial" w:cs="Arial"/>
           <w:noProof/>
           <w:sz w:val="22"/>
           <w:szCs w:val="22"/>
@@ -610,7 +604,7 @@
       </w:r>
       <w:r>
         <w:rPr>
-          <w:rFonts w:ascii="Calibri" w:hAnsi="Calibri"/>
+          <w:rFonts w:ascii="Arial" w:hAnsi="Arial" w:cs="Arial"/>
           <w:noProof/>
           <w:sz w:val="22"/>
           <w:szCs w:val="22"/>
@@ -619,16 +613,16 @@
       </w:r>
       <w:r>
         <w:rPr>
-          <w:rFonts w:ascii="Calibri" w:hAnsi="Calibri"/>
+          <w:rFonts w:ascii="Arial" w:hAnsi="Arial" w:cs="Arial"/>
           <w:noProof/>
           <w:sz w:val="22"/>
           <w:szCs w:val="22"/>
         </w:rPr>
-        <w:instrText xml:space="preserve"> PAGEREF _Toc262293301 \h </w:instrText>
-      </w:r>
-      <w:r>
-        <w:rPr>
-          <w:rFonts w:ascii="Calibri" w:hAnsi="Calibri"/>
+        <w:instrText xml:space="preserve"> PAGEREF _Toc262894092 \h </w:instrText>
+      </w:r>
+      <w:r>
+        <w:rPr>
+          <w:rFonts w:ascii="Arial" w:hAnsi="Arial" w:cs="Arial"/>
           <w:noProof/>
           <w:sz w:val="22"/>
           <w:szCs w:val="22"/>
@@ -636,7 +630,7 @@
       </w:r>
       <w:r>
         <w:rPr>
-          <w:rFonts w:ascii="Calibri" w:hAnsi="Calibri"/>
+          <w:rFonts w:ascii="Arial" w:hAnsi="Arial" w:cs="Arial"/>
           <w:noProof/>
           <w:sz w:val="22"/>
           <w:szCs w:val="22"/>
@@ -645,7 +639,7 @@
       </w:r>
       <w:r>
         <w:rPr>
-          <w:rFonts w:ascii="Calibri" w:hAnsi="Calibri"/>
+          <w:rFonts w:ascii="Arial" w:hAnsi="Arial" w:cs="Arial"/>
           <w:noProof/>
           <w:sz w:val="22"/>
           <w:szCs w:val="22"/>
@@ -654,7 +648,7 @@
       </w:r>
       <w:r>
         <w:rPr>
-          <w:rFonts w:ascii="Calibri" w:hAnsi="Calibri"/>
+          <w:rFonts w:ascii="Arial" w:hAnsi="Arial" w:cs="Arial"/>
           <w:noProof/>
           <w:sz w:val="22"/>
           <w:szCs w:val="22"/>
@@ -670,7 +664,7 @@
         </w:tabs>
         <w:spacing w:line="276" w:lineRule="auto"/>
         <w:rPr>
-          <w:rFonts w:ascii="Calibri" w:eastAsiaTheme="minorEastAsia" w:hAnsi="Calibri" w:cstheme="minorBidi"/>
+          <w:rFonts w:ascii="Arial" w:eastAsiaTheme="minorEastAsia" w:hAnsi="Arial" w:cs="Arial"/>
           <w:noProof/>
           <w:color w:val="auto"/>
           <w:sz w:val="22"/>
@@ -681,7 +675,7 @@
       </w:pPr>
       <w:r>
         <w:rPr>
-          <w:rFonts w:ascii="Calibri" w:hAnsi="Calibri"/>
+          <w:rFonts w:ascii="Arial" w:hAnsi="Arial" w:cs="Arial"/>
           <w:noProof/>
           <w:color w:val="000000" w:themeColor="text1"/>
           <w:sz w:val="22"/>
@@ -691,7 +685,7 @@
       </w:r>
       <w:r>
         <w:rPr>
-          <w:rFonts w:ascii="Calibri" w:hAnsi="Calibri"/>
+          <w:rFonts w:ascii="Arial" w:hAnsi="Arial" w:cs="Arial"/>
           <w:noProof/>
           <w:sz w:val="22"/>
           <w:szCs w:val="22"/>
@@ -700,7 +694,7 @@
       </w:r>
       <w:r>
         <w:rPr>
-          <w:rFonts w:ascii="Calibri" w:hAnsi="Calibri"/>
+          <w:rFonts w:ascii="Arial" w:hAnsi="Arial" w:cs="Arial"/>
           <w:noProof/>
           <w:sz w:val="22"/>
           <w:szCs w:val="22"/>
@@ -709,16 +703,16 @@
       </w:r>
       <w:r>
         <w:rPr>
-          <w:rFonts w:ascii="Calibri" w:hAnsi="Calibri"/>
+          <w:rFonts w:ascii="Arial" w:hAnsi="Arial" w:cs="Arial"/>
           <w:noProof/>
           <w:sz w:val="22"/>
           <w:szCs w:val="22"/>
         </w:rPr>
-        <w:instrText xml:space="preserve"> PAGEREF _Toc262293302 \h </w:instrText>
-      </w:r>
-      <w:r>
-        <w:rPr>
-          <w:rFonts w:ascii="Calibri" w:hAnsi="Calibri"/>
+        <w:instrText xml:space="preserve"> PAGEREF _Toc262894093 \h </w:instrText>
+      </w:r>
+      <w:r>
+        <w:rPr>
+          <w:rFonts w:ascii="Arial" w:hAnsi="Arial" w:cs="Arial"/>
           <w:noProof/>
           <w:sz w:val="22"/>
           <w:szCs w:val="22"/>
@@ -726,7 +720,7 @@
       </w:r>
       <w:r>
         <w:rPr>
-          <w:rFonts w:ascii="Calibri" w:hAnsi="Calibri"/>
+          <w:rFonts w:ascii="Arial" w:hAnsi="Arial" w:cs="Arial"/>
           <w:noProof/>
           <w:sz w:val="22"/>
           <w:szCs w:val="22"/>
@@ -735,7 +729,7 @@
       </w:r>
       <w:r>
         <w:rPr>
-          <w:rFonts w:ascii="Calibri" w:hAnsi="Calibri"/>
+          <w:rFonts w:ascii="Arial" w:hAnsi="Arial" w:cs="Arial"/>
           <w:noProof/>
           <w:sz w:val="22"/>
           <w:szCs w:val="22"/>
@@ -744,7 +738,7 @@
       </w:r>
       <w:r>
         <w:rPr>
-          <w:rFonts w:ascii="Calibri" w:hAnsi="Calibri"/>
+          <w:rFonts w:ascii="Arial" w:hAnsi="Arial" w:cs="Arial"/>
           <w:noProof/>
           <w:sz w:val="22"/>
           <w:szCs w:val="22"/>
@@ -760,7 +754,7 @@
         </w:tabs>
         <w:spacing w:line="276" w:lineRule="auto"/>
         <w:rPr>
-          <w:rFonts w:ascii="Calibri" w:eastAsiaTheme="minorEastAsia" w:hAnsi="Calibri" w:cstheme="minorBidi"/>
+          <w:rFonts w:ascii="Arial" w:eastAsiaTheme="minorEastAsia" w:hAnsi="Arial" w:cs="Arial"/>
           <w:noProof/>
           <w:color w:val="auto"/>
           <w:sz w:val="22"/>
@@ -771,7 +765,7 @@
       </w:pPr>
       <w:r>
         <w:rPr>
-          <w:rFonts w:ascii="Calibri" w:hAnsi="Calibri"/>
+          <w:rFonts w:ascii="Arial" w:hAnsi="Arial" w:cs="Arial"/>
           <w:noProof/>
           <w:color w:val="000000" w:themeColor="text1"/>
           <w:sz w:val="22"/>
@@ -781,7 +775,7 @@
       </w:r>
       <w:r>
         <w:rPr>
-          <w:rFonts w:ascii="Calibri" w:hAnsi="Calibri"/>
+          <w:rFonts w:ascii="Arial" w:hAnsi="Arial" w:cs="Arial"/>
           <w:i/>
           <w:noProof/>
           <w:color w:val="000000" w:themeColor="text1"/>
@@ -792,7 +786,7 @@
       </w:r>
       <w:r>
         <w:rPr>
-          <w:rFonts w:ascii="Calibri" w:hAnsi="Calibri"/>
+          <w:rFonts w:ascii="Arial" w:hAnsi="Arial" w:cs="Arial"/>
           <w:noProof/>
           <w:color w:val="000000" w:themeColor="text1"/>
           <w:sz w:val="22"/>
@@ -802,7 +796,7 @@
       </w:r>
       <w:r>
         <w:rPr>
-          <w:rFonts w:ascii="Calibri" w:hAnsi="Calibri"/>
+          <w:rFonts w:ascii="Arial" w:hAnsi="Arial" w:cs="Arial"/>
           <w:noProof/>
           <w:sz w:val="22"/>
           <w:szCs w:val="22"/>
@@ -811,7 +805,7 @@
       </w:r>
       <w:r>
         <w:rPr>
-          <w:rFonts w:ascii="Calibri" w:hAnsi="Calibri"/>
+          <w:rFonts w:ascii="Arial" w:hAnsi="Arial" w:cs="Arial"/>
           <w:noProof/>
           <w:sz w:val="22"/>
           <w:szCs w:val="22"/>
@@ -820,16 +814,16 @@
       </w:r>
       <w:r>
         <w:rPr>
-          <w:rFonts w:ascii="Calibri" w:hAnsi="Calibri"/>
+          <w:rFonts w:ascii="Arial" w:hAnsi="Arial" w:cs="Arial"/>
           <w:noProof/>
           <w:sz w:val="22"/>
           <w:szCs w:val="22"/>
         </w:rPr>
-        <w:instrText xml:space="preserve"> PAGEREF _Toc262293303 \h </w:instrText>
-      </w:r>
-      <w:r>
-        <w:rPr>
-          <w:rFonts w:ascii="Calibri" w:hAnsi="Calibri"/>
+        <w:instrText xml:space="preserve"> PAGEREF _Toc262894094 \h </w:instrText>
+      </w:r>
+      <w:r>
+        <w:rPr>
+          <w:rFonts w:ascii="Arial" w:hAnsi="Arial" w:cs="Arial"/>
           <w:noProof/>
           <w:sz w:val="22"/>
           <w:szCs w:val="22"/>
@@ -837,7 +831,7 @@
       </w:r>
       <w:r>
         <w:rPr>
-          <w:rFonts w:ascii="Calibri" w:hAnsi="Calibri"/>
+          <w:rFonts w:ascii="Arial" w:hAnsi="Arial" w:cs="Arial"/>
           <w:noProof/>
           <w:sz w:val="22"/>
           <w:szCs w:val="22"/>
@@ -846,16 +840,16 @@
       </w:r>
       <w:r>
         <w:rPr>
-          <w:rFonts w:ascii="Calibri" w:hAnsi="Calibri"/>
+          <w:rFonts w:ascii="Arial" w:hAnsi="Arial" w:cs="Arial"/>
           <w:noProof/>
           <w:sz w:val="22"/>
           <w:szCs w:val="22"/>
         </w:rPr>
-        <w:t>4</w:t>
-      </w:r>
-      <w:r>
-        <w:rPr>
-          <w:rFonts w:ascii="Calibri" w:hAnsi="Calibri"/>
+        <w:t>5</w:t>
+      </w:r>
+      <w:r>
+        <w:rPr>
+          <w:rFonts w:ascii="Arial" w:hAnsi="Arial" w:cs="Arial"/>
           <w:noProof/>
           <w:sz w:val="22"/>
           <w:szCs w:val="22"/>
@@ -871,7 +865,7 @@
         </w:tabs>
         <w:spacing w:line="276" w:lineRule="auto"/>
         <w:rPr>
-          <w:rFonts w:ascii="Calibri" w:eastAsiaTheme="minorEastAsia" w:hAnsi="Calibri" w:cstheme="minorBidi"/>
+          <w:rFonts w:ascii="Arial" w:eastAsiaTheme="minorEastAsia" w:hAnsi="Arial" w:cs="Arial"/>
           <w:noProof/>
           <w:color w:val="auto"/>
           <w:sz w:val="22"/>
@@ -882,7 +876,7 @@
       </w:pPr>
       <w:r>
         <w:rPr>
-          <w:rFonts w:ascii="Calibri" w:hAnsi="Calibri"/>
+          <w:rFonts w:ascii="Arial" w:hAnsi="Arial" w:cs="Arial"/>
           <w:noProof/>
           <w:color w:val="000000" w:themeColor="text1"/>
           <w:sz w:val="22"/>
@@ -892,7 +886,7 @@
       </w:r>
       <w:r>
         <w:rPr>
-          <w:rFonts w:ascii="Calibri" w:hAnsi="Calibri"/>
+          <w:rFonts w:ascii="Arial" w:hAnsi="Arial" w:cs="Arial"/>
           <w:i/>
           <w:noProof/>
           <w:color w:val="000000" w:themeColor="text1"/>
@@ -903,7 +897,7 @@
       </w:r>
       <w:r>
         <w:rPr>
-          <w:rFonts w:ascii="Calibri" w:hAnsi="Calibri"/>
+          <w:rFonts w:ascii="Arial" w:hAnsi="Arial" w:cs="Arial"/>
           <w:noProof/>
           <w:color w:val="000000" w:themeColor="text1"/>
           <w:sz w:val="22"/>
@@ -913,7 +907,7 @@
       </w:r>
       <w:r>
         <w:rPr>
-          <w:rFonts w:ascii="Calibri" w:hAnsi="Calibri"/>
+          <w:rFonts w:ascii="Arial" w:hAnsi="Arial" w:cs="Arial"/>
           <w:noProof/>
           <w:sz w:val="22"/>
           <w:szCs w:val="22"/>
@@ -922,7 +916,7 @@
       </w:r>
       <w:r>
         <w:rPr>
-          <w:rFonts w:ascii="Calibri" w:hAnsi="Calibri"/>
+          <w:rFonts w:ascii="Arial" w:hAnsi="Arial" w:cs="Arial"/>
           <w:noProof/>
           <w:sz w:val="22"/>
           <w:szCs w:val="22"/>
@@ -931,16 +925,16 @@
       </w:r>
       <w:r>
         <w:rPr>
-          <w:rFonts w:ascii="Calibri" w:hAnsi="Calibri"/>
+          <w:rFonts w:ascii="Arial" w:hAnsi="Arial" w:cs="Arial"/>
           <w:noProof/>
           <w:sz w:val="22"/>
           <w:szCs w:val="22"/>
         </w:rPr>
-        <w:instrText xml:space="preserve"> PAGEREF _Toc262293304 \h </w:instrText>
-      </w:r>
-      <w:r>
-        <w:rPr>
-          <w:rFonts w:ascii="Calibri" w:hAnsi="Calibri"/>
+        <w:instrText xml:space="preserve"> PAGEREF _Toc262894095 \h </w:instrText>
+      </w:r>
+      <w:r>
+        <w:rPr>
+          <w:rFonts w:ascii="Arial" w:hAnsi="Arial" w:cs="Arial"/>
           <w:noProof/>
           <w:sz w:val="22"/>
           <w:szCs w:val="22"/>
@@ -948,7 +942,7 @@
       </w:r>
       <w:r>
         <w:rPr>
-          <w:rFonts w:ascii="Calibri" w:hAnsi="Calibri"/>
+          <w:rFonts w:ascii="Arial" w:hAnsi="Arial" w:cs="Arial"/>
           <w:noProof/>
           <w:sz w:val="22"/>
           <w:szCs w:val="22"/>
@@ -957,7 +951,7 @@
       </w:r>
       <w:r>
         <w:rPr>
-          <w:rFonts w:ascii="Calibri" w:hAnsi="Calibri"/>
+          <w:rFonts w:ascii="Arial" w:hAnsi="Arial" w:cs="Arial"/>
           <w:noProof/>
           <w:sz w:val="22"/>
           <w:szCs w:val="22"/>
@@ -966,7 +960,7 @@
       </w:r>
       <w:r>
         <w:rPr>
-          <w:rFonts w:ascii="Calibri" w:hAnsi="Calibri"/>
+          <w:rFonts w:ascii="Arial" w:hAnsi="Arial" w:cs="Arial"/>
           <w:noProof/>
           <w:sz w:val="22"/>
           <w:szCs w:val="22"/>
@@ -982,7 +976,7 @@
         </w:tabs>
         <w:spacing w:line="276" w:lineRule="auto"/>
         <w:rPr>
-          <w:rFonts w:ascii="Calibri" w:eastAsiaTheme="minorEastAsia" w:hAnsi="Calibri" w:cstheme="minorBidi"/>
+          <w:rFonts w:ascii="Arial" w:eastAsiaTheme="minorEastAsia" w:hAnsi="Arial" w:cs="Arial"/>
           <w:noProof/>
           <w:color w:val="auto"/>
           <w:sz w:val="22"/>
@@ -993,7 +987,7 @@
       </w:pPr>
       <w:r>
         <w:rPr>
-          <w:rFonts w:ascii="Calibri" w:hAnsi="Calibri"/>
+          <w:rFonts w:ascii="Arial" w:hAnsi="Arial" w:cs="Arial"/>
           <w:noProof/>
           <w:color w:val="000000" w:themeColor="text1"/>
           <w:sz w:val="22"/>
@@ -1003,7 +997,7 @@
       </w:r>
       <w:r>
         <w:rPr>
-          <w:rFonts w:ascii="Calibri" w:hAnsi="Calibri"/>
+          <w:rFonts w:ascii="Arial" w:hAnsi="Arial" w:cs="Arial"/>
           <w:noProof/>
           <w:sz w:val="22"/>
           <w:szCs w:val="22"/>
@@ -1012,7 +1006,7 @@
       </w:r>
       <w:r>
         <w:rPr>
-          <w:rFonts w:ascii="Calibri" w:hAnsi="Calibri"/>
+          <w:rFonts w:ascii="Arial" w:hAnsi="Arial" w:cs="Arial"/>
           <w:noProof/>
           <w:sz w:val="22"/>
           <w:szCs w:val="22"/>
@@ -1021,16 +1015,16 @@
       </w:r>
       <w:r>
         <w:rPr>
-          <w:rFonts w:ascii="Calibri" w:hAnsi="Calibri"/>
+          <w:rFonts w:ascii="Arial" w:hAnsi="Arial" w:cs="Arial"/>
           <w:noProof/>
           <w:sz w:val="22"/>
           <w:szCs w:val="22"/>
         </w:rPr>
-        <w:instrText xml:space="preserve"> PAGEREF _Toc262293305 \h </w:instrText>
-      </w:r>
-      <w:r>
-        <w:rPr>
-          <w:rFonts w:ascii="Calibri" w:hAnsi="Calibri"/>
+        <w:instrText xml:space="preserve"> PAGEREF _Toc262894096 \h </w:instrText>
+      </w:r>
+      <w:r>
+        <w:rPr>
+          <w:rFonts w:ascii="Arial" w:hAnsi="Arial" w:cs="Arial"/>
           <w:noProof/>
           <w:sz w:val="22"/>
           <w:szCs w:val="22"/>
@@ -1038,7 +1032,7 @@
       </w:r>
       <w:r>
         <w:rPr>
-          <w:rFonts w:ascii="Calibri" w:hAnsi="Calibri"/>
+          <w:rFonts w:ascii="Arial" w:hAnsi="Arial" w:cs="Arial"/>
           <w:noProof/>
           <w:sz w:val="22"/>
           <w:szCs w:val="22"/>
@@ -1047,7 +1041,7 @@
       </w:r>
       <w:r>
         <w:rPr>
-          <w:rFonts w:ascii="Calibri" w:hAnsi="Calibri"/>
+          <w:rFonts w:ascii="Arial" w:hAnsi="Arial" w:cs="Arial"/>
           <w:noProof/>
           <w:sz w:val="22"/>
           <w:szCs w:val="22"/>
@@ -1056,7 +1050,7 @@
       </w:r>
       <w:r>
         <w:rPr>
-          <w:rFonts w:ascii="Calibri" w:hAnsi="Calibri"/>
+          <w:rFonts w:ascii="Arial" w:hAnsi="Arial" w:cs="Arial"/>
           <w:noProof/>
           <w:sz w:val="22"/>
           <w:szCs w:val="22"/>
@@ -1069,7 +1063,7 @@
         <w:pStyle w:val="TOC1"/>
         <w:spacing w:line="276" w:lineRule="auto"/>
         <w:rPr>
-          <w:rFonts w:ascii="Calibri" w:eastAsiaTheme="minorEastAsia" w:hAnsi="Calibri" w:cstheme="minorBidi"/>
+          <w:rFonts w:ascii="Arial" w:eastAsiaTheme="minorEastAsia" w:hAnsi="Arial" w:cs="Arial"/>
           <w:noProof/>
           <w:color w:val="auto"/>
           <w:sz w:val="22"/>
@@ -1080,7 +1074,7 @@
       </w:pPr>
       <w:r>
         <w:rPr>
-          <w:rFonts w:ascii="Calibri" w:hAnsi="Calibri"/>
+          <w:rFonts w:ascii="Arial" w:hAnsi="Arial" w:cs="Arial"/>
           <w:noProof/>
           <w:sz w:val="22"/>
           <w:szCs w:val="22"/>
@@ -1089,7 +1083,7 @@
       </w:r>
       <w:r>
         <w:rPr>
-          <w:rFonts w:ascii="Calibri" w:hAnsi="Calibri"/>
+          <w:rFonts w:ascii="Arial" w:hAnsi="Arial" w:cs="Arial"/>
           <w:noProof/>
           <w:sz w:val="22"/>
           <w:szCs w:val="22"/>
@@ -1098,7 +1092,7 @@
       </w:r>
       <w:r>
         <w:rPr>
-          <w:rFonts w:ascii="Calibri" w:hAnsi="Calibri"/>
+          <w:rFonts w:ascii="Arial" w:hAnsi="Arial" w:cs="Arial"/>
           <w:noProof/>
           <w:sz w:val="22"/>
           <w:szCs w:val="22"/>
@@ -1107,16 +1101,16 @@
       </w:r>
       <w:r>
         <w:rPr>
-          <w:rFonts w:ascii="Calibri" w:hAnsi="Calibri"/>
+          <w:rFonts w:ascii="Arial" w:hAnsi="Arial" w:cs="Arial"/>
           <w:noProof/>
           <w:sz w:val="22"/>
           <w:szCs w:val="22"/>
         </w:rPr>
-        <w:instrText xml:space="preserve"> PAGEREF _Toc262293306 \h </w:instrText>
-      </w:r>
-      <w:r>
-        <w:rPr>
-          <w:rFonts w:ascii="Calibri" w:hAnsi="Calibri"/>
+        <w:instrText xml:space="preserve"> PAGEREF _Toc262894097 \h </w:instrText>
+      </w:r>
+      <w:r>
+        <w:rPr>
+          <w:rFonts w:ascii="Arial" w:hAnsi="Arial" w:cs="Arial"/>
           <w:noProof/>
           <w:sz w:val="22"/>
           <w:szCs w:val="22"/>
@@ -1124,7 +1118,7 @@
       </w:r>
       <w:r>
         <w:rPr>
-          <w:rFonts w:ascii="Calibri" w:hAnsi="Calibri"/>
+          <w:rFonts w:ascii="Arial" w:hAnsi="Arial" w:cs="Arial"/>
           <w:noProof/>
           <w:sz w:val="22"/>
           <w:szCs w:val="22"/>
@@ -1133,7 +1127,7 @@
       </w:r>
       <w:r>
         <w:rPr>
-          <w:rFonts w:ascii="Calibri" w:hAnsi="Calibri"/>
+          <w:rFonts w:ascii="Arial" w:hAnsi="Arial" w:cs="Arial"/>
           <w:noProof/>
           <w:sz w:val="22"/>
           <w:szCs w:val="22"/>
@@ -1142,7 +1136,7 @@
       </w:r>
       <w:r>
         <w:rPr>
-          <w:rFonts w:ascii="Calibri" w:hAnsi="Calibri"/>
+          <w:rFonts w:ascii="Arial" w:hAnsi="Arial" w:cs="Arial"/>
           <w:noProof/>
           <w:sz w:val="22"/>
           <w:szCs w:val="22"/>
@@ -1152,10 +1146,190 @@
     </w:p>
     <w:p>
       <w:pPr>
+        <w:pStyle w:val="TOC2"/>
+        <w:tabs>
+          <w:tab w:val="right" w:leader="dot" w:pos="9396"/>
+        </w:tabs>
+        <w:spacing w:line="276" w:lineRule="auto"/>
+        <w:rPr>
+          <w:rFonts w:ascii="Arial" w:eastAsiaTheme="minorEastAsia" w:hAnsi="Arial" w:cs="Arial"/>
+          <w:noProof/>
+          <w:color w:val="auto"/>
+          <w:sz w:val="22"/>
+          <w:szCs w:val="22"/>
+          <w:bdr w:val="none" w:sz="0" w:space="0" w:color="auto"/>
+          <w:lang w:val="en-US" w:eastAsia="ja-JP"/>
+        </w:rPr>
+      </w:pPr>
+      <w:r>
+        <w:rPr>
+          <w:rFonts w:ascii="Arial" w:hAnsi="Arial" w:cs="Arial"/>
+          <w:noProof/>
+          <w:color w:val="000000" w:themeColor="text1"/>
+          <w:sz w:val="22"/>
+          <w:szCs w:val="22"/>
+        </w:rPr>
+        <w:t>3.1 SQL query's informatie</w:t>
+      </w:r>
+      <w:r>
+        <w:rPr>
+          <w:rFonts w:ascii="Arial" w:hAnsi="Arial" w:cs="Arial"/>
+          <w:noProof/>
+          <w:sz w:val="22"/>
+          <w:szCs w:val="22"/>
+        </w:rPr>
+        <w:tab/>
+      </w:r>
+      <w:r>
+        <w:rPr>
+          <w:rFonts w:ascii="Arial" w:hAnsi="Arial" w:cs="Arial"/>
+          <w:noProof/>
+          <w:sz w:val="22"/>
+          <w:szCs w:val="22"/>
+        </w:rPr>
+        <w:fldChar w:fldCharType="begin"/>
+      </w:r>
+      <w:r>
+        <w:rPr>
+          <w:rFonts w:ascii="Arial" w:hAnsi="Arial" w:cs="Arial"/>
+          <w:noProof/>
+          <w:sz w:val="22"/>
+          <w:szCs w:val="22"/>
+        </w:rPr>
+        <w:instrText xml:space="preserve"> PAGEREF _Toc262894098 \h </w:instrText>
+      </w:r>
+      <w:r>
+        <w:rPr>
+          <w:rFonts w:ascii="Arial" w:hAnsi="Arial" w:cs="Arial"/>
+          <w:noProof/>
+          <w:sz w:val="22"/>
+          <w:szCs w:val="22"/>
+        </w:rPr>
+      </w:r>
+      <w:r>
+        <w:rPr>
+          <w:rFonts w:ascii="Arial" w:hAnsi="Arial" w:cs="Arial"/>
+          <w:noProof/>
+          <w:sz w:val="22"/>
+          <w:szCs w:val="22"/>
+        </w:rPr>
+        <w:fldChar w:fldCharType="separate"/>
+      </w:r>
+      <w:r>
+        <w:rPr>
+          <w:rFonts w:ascii="Arial" w:hAnsi="Arial" w:cs="Arial"/>
+          <w:noProof/>
+          <w:sz w:val="22"/>
+          <w:szCs w:val="22"/>
+        </w:rPr>
+        <w:t>6</w:t>
+      </w:r>
+      <w:r>
+        <w:rPr>
+          <w:rFonts w:ascii="Arial" w:hAnsi="Arial" w:cs="Arial"/>
+          <w:noProof/>
+          <w:sz w:val="22"/>
+          <w:szCs w:val="22"/>
+        </w:rPr>
+        <w:fldChar w:fldCharType="end"/>
+      </w:r>
+    </w:p>
+    <w:p>
+      <w:pPr>
+        <w:pStyle w:val="TOC2"/>
+        <w:tabs>
+          <w:tab w:val="right" w:leader="dot" w:pos="9396"/>
+        </w:tabs>
+        <w:spacing w:line="276" w:lineRule="auto"/>
+        <w:rPr>
+          <w:rFonts w:ascii="Arial" w:eastAsiaTheme="minorEastAsia" w:hAnsi="Arial" w:cs="Arial"/>
+          <w:noProof/>
+          <w:color w:val="auto"/>
+          <w:sz w:val="22"/>
+          <w:szCs w:val="22"/>
+          <w:bdr w:val="none" w:sz="0" w:space="0" w:color="auto"/>
+          <w:lang w:val="en-US" w:eastAsia="ja-JP"/>
+        </w:rPr>
+      </w:pPr>
+      <w:r>
+        <w:rPr>
+          <w:rFonts w:ascii="Arial" w:hAnsi="Arial" w:cs="Arial"/>
+          <w:noProof/>
+          <w:color w:val="000000" w:themeColor="text1"/>
+          <w:sz w:val="22"/>
+          <w:szCs w:val="22"/>
+        </w:rPr>
+        <w:t>3.2 Beschrijving interfaces</w:t>
+      </w:r>
+      <w:r>
+        <w:rPr>
+          <w:rFonts w:ascii="Arial" w:hAnsi="Arial" w:cs="Arial"/>
+          <w:noProof/>
+          <w:sz w:val="22"/>
+          <w:szCs w:val="22"/>
+        </w:rPr>
+        <w:tab/>
+      </w:r>
+      <w:r>
+        <w:rPr>
+          <w:rFonts w:ascii="Arial" w:hAnsi="Arial" w:cs="Arial"/>
+          <w:noProof/>
+          <w:sz w:val="22"/>
+          <w:szCs w:val="22"/>
+        </w:rPr>
+        <w:fldChar w:fldCharType="begin"/>
+      </w:r>
+      <w:r>
+        <w:rPr>
+          <w:rFonts w:ascii="Arial" w:hAnsi="Arial" w:cs="Arial"/>
+          <w:noProof/>
+          <w:sz w:val="22"/>
+          <w:szCs w:val="22"/>
+        </w:rPr>
+        <w:instrText xml:space="preserve"> PAGEREF _Toc262894099 \h </w:instrText>
+      </w:r>
+      <w:r>
+        <w:rPr>
+          <w:rFonts w:ascii="Arial" w:hAnsi="Arial" w:cs="Arial"/>
+          <w:noProof/>
+          <w:sz w:val="22"/>
+          <w:szCs w:val="22"/>
+        </w:rPr>
+      </w:r>
+      <w:r>
+        <w:rPr>
+          <w:rFonts w:ascii="Arial" w:hAnsi="Arial" w:cs="Arial"/>
+          <w:noProof/>
+          <w:sz w:val="22"/>
+          <w:szCs w:val="22"/>
+        </w:rPr>
+        <w:fldChar w:fldCharType="separate"/>
+      </w:r>
+      <w:r>
+        <w:rPr>
+          <w:rFonts w:ascii="Arial" w:hAnsi="Arial" w:cs="Arial"/>
+          <w:noProof/>
+          <w:sz w:val="22"/>
+          <w:szCs w:val="22"/>
+        </w:rPr>
+        <w:t>7</w:t>
+      </w:r>
+      <w:r>
+        <w:rPr>
+          <w:rFonts w:ascii="Arial" w:hAnsi="Arial" w:cs="Arial"/>
+          <w:noProof/>
+          <w:sz w:val="22"/>
+          <w:szCs w:val="22"/>
+        </w:rPr>
+        <w:fldChar w:fldCharType="end"/>
+      </w:r>
+    </w:p>
+    <w:p>
+      <w:pPr>
         <w:pStyle w:val="TOC1"/>
         <w:spacing w:line="276" w:lineRule="auto"/>
         <w:rPr>
-          <w:rFonts w:ascii="Calibri" w:eastAsiaTheme="minorEastAsia" w:hAnsi="Calibri" w:cstheme="minorBidi"/>
+          <w:rFonts w:ascii="Arial" w:eastAsiaTheme="minorEastAsia" w:hAnsi="Arial" w:cs="Arial"/>
           <w:noProof/>
           <w:color w:val="auto"/>
           <w:sz w:val="22"/>
@@ -1166,7 +1340,7 @@
       </w:pPr>
       <w:r>
         <w:rPr>
-          <w:rFonts w:ascii="Calibri" w:hAnsi="Calibri"/>
+          <w:rFonts w:ascii="Arial" w:hAnsi="Arial" w:cs="Arial"/>
           <w:noProof/>
           <w:color w:val="000000" w:themeColor="text1"/>
           <w:sz w:val="22"/>
@@ -1177,7 +1351,7 @@
       </w:r>
       <w:r>
         <w:rPr>
-          <w:rFonts w:ascii="Calibri" w:hAnsi="Calibri"/>
+          <w:rFonts w:ascii="Arial" w:hAnsi="Arial" w:cs="Arial"/>
           <w:noProof/>
           <w:sz w:val="22"/>
           <w:szCs w:val="22"/>
@@ -1186,7 +1360,7 @@
       </w:r>
       <w:r>
         <w:rPr>
-          <w:rFonts w:ascii="Calibri" w:hAnsi="Calibri"/>
+          <w:rFonts w:ascii="Arial" w:hAnsi="Arial" w:cs="Arial"/>
           <w:noProof/>
           <w:sz w:val="22"/>
           <w:szCs w:val="22"/>
@@ -1195,16 +1369,16 @@
       </w:r>
       <w:r>
         <w:rPr>
-          <w:rFonts w:ascii="Calibri" w:hAnsi="Calibri"/>
+          <w:rFonts w:ascii="Arial" w:hAnsi="Arial" w:cs="Arial"/>
           <w:noProof/>
           <w:sz w:val="22"/>
           <w:szCs w:val="22"/>
         </w:rPr>
-        <w:instrText xml:space="preserve"> PAGEREF _Toc262293307 \h </w:instrText>
-      </w:r>
-      <w:r>
-        <w:rPr>
-          <w:rFonts w:ascii="Calibri" w:hAnsi="Calibri"/>
+        <w:instrText xml:space="preserve"> PAGEREF _Toc262894100 \h </w:instrText>
+      </w:r>
+      <w:r>
+        <w:rPr>
+          <w:rFonts w:ascii="Arial" w:hAnsi="Arial" w:cs="Arial"/>
           <w:noProof/>
           <w:sz w:val="22"/>
           <w:szCs w:val="22"/>
@@ -1212,7 +1386,7 @@
       </w:r>
       <w:r>
         <w:rPr>
-          <w:rFonts w:ascii="Calibri" w:hAnsi="Calibri"/>
+          <w:rFonts w:ascii="Arial" w:hAnsi="Arial" w:cs="Arial"/>
           <w:noProof/>
           <w:sz w:val="22"/>
           <w:szCs w:val="22"/>
@@ -1221,16 +1395,16 @@
       </w:r>
       <w:r>
         <w:rPr>
-          <w:rFonts w:ascii="Calibri" w:hAnsi="Calibri"/>
+          <w:rFonts w:ascii="Arial" w:hAnsi="Arial" w:cs="Arial"/>
           <w:noProof/>
           <w:sz w:val="22"/>
           <w:szCs w:val="22"/>
         </w:rPr>
-        <w:t>15</w:t>
-      </w:r>
-      <w:r>
-        <w:rPr>
-          <w:rFonts w:ascii="Calibri" w:hAnsi="Calibri"/>
+        <w:t>16</w:t>
+      </w:r>
+      <w:r>
+        <w:rPr>
+          <w:rFonts w:ascii="Arial" w:hAnsi="Arial" w:cs="Arial"/>
           <w:noProof/>
           <w:sz w:val="22"/>
           <w:szCs w:val="22"/>
@@ -1246,7 +1420,7 @@
         </w:tabs>
         <w:spacing w:line="276" w:lineRule="auto"/>
         <w:rPr>
-          <w:rFonts w:ascii="Calibri" w:eastAsiaTheme="minorEastAsia" w:hAnsi="Calibri" w:cstheme="minorBidi"/>
+          <w:rFonts w:ascii="Arial" w:eastAsiaTheme="minorEastAsia" w:hAnsi="Arial" w:cs="Arial"/>
           <w:noProof/>
           <w:color w:val="auto"/>
           <w:sz w:val="22"/>
@@ -1257,7 +1431,7 @@
       </w:pPr>
       <w:r>
         <w:rPr>
-          <w:rFonts w:ascii="Calibri" w:hAnsi="Calibri" w:cs="Arial"/>
+          <w:rFonts w:ascii="Arial" w:hAnsi="Arial" w:cs="Arial"/>
           <w:noProof/>
           <w:color w:val="000000" w:themeColor="text1"/>
           <w:sz w:val="22"/>
@@ -1268,7 +1442,7 @@
       </w:r>
       <w:r>
         <w:rPr>
-          <w:rFonts w:ascii="Calibri" w:hAnsi="Calibri"/>
+          <w:rFonts w:ascii="Arial" w:hAnsi="Arial" w:cs="Arial"/>
           <w:noProof/>
           <w:sz w:val="22"/>
           <w:szCs w:val="22"/>
@@ -1277,7 +1451,7 @@
       </w:r>
       <w:r>
         <w:rPr>
-          <w:rFonts w:ascii="Calibri" w:hAnsi="Calibri"/>
+          <w:rFonts w:ascii="Arial" w:hAnsi="Arial" w:cs="Arial"/>
           <w:noProof/>
           <w:sz w:val="22"/>
           <w:szCs w:val="22"/>
@@ -1286,16 +1460,16 @@
       </w:r>
       <w:r>
         <w:rPr>
-          <w:rFonts w:ascii="Calibri" w:hAnsi="Calibri"/>
+          <w:rFonts w:ascii="Arial" w:hAnsi="Arial" w:cs="Arial"/>
           <w:noProof/>
           <w:sz w:val="22"/>
           <w:szCs w:val="22"/>
         </w:rPr>
-        <w:instrText xml:space="preserve"> PAGEREF _Toc262293308 \h </w:instrText>
-      </w:r>
-      <w:r>
-        <w:rPr>
-          <w:rFonts w:ascii="Calibri" w:hAnsi="Calibri"/>
+        <w:instrText xml:space="preserve"> PAGEREF _Toc262894101 \h </w:instrText>
+      </w:r>
+      <w:r>
+        <w:rPr>
+          <w:rFonts w:ascii="Arial" w:hAnsi="Arial" w:cs="Arial"/>
           <w:noProof/>
           <w:sz w:val="22"/>
           <w:szCs w:val="22"/>
@@ -1303,7 +1477,7 @@
       </w:r>
       <w:r>
         <w:rPr>
-          <w:rFonts w:ascii="Calibri" w:hAnsi="Calibri"/>
+          <w:rFonts w:ascii="Arial" w:hAnsi="Arial" w:cs="Arial"/>
           <w:noProof/>
           <w:sz w:val="22"/>
           <w:szCs w:val="22"/>
@@ -1312,16 +1486,16 @@
       </w:r>
       <w:r>
         <w:rPr>
-          <w:rFonts w:ascii="Calibri" w:hAnsi="Calibri"/>
+          <w:rFonts w:ascii="Arial" w:hAnsi="Arial" w:cs="Arial"/>
           <w:noProof/>
           <w:sz w:val="22"/>
           <w:szCs w:val="22"/>
         </w:rPr>
-        <w:t>15</w:t>
-      </w:r>
-      <w:r>
-        <w:rPr>
-          <w:rFonts w:ascii="Calibri" w:hAnsi="Calibri"/>
+        <w:t>16</w:t>
+      </w:r>
+      <w:r>
+        <w:rPr>
+          <w:rFonts w:ascii="Arial" w:hAnsi="Arial" w:cs="Arial"/>
           <w:noProof/>
           <w:sz w:val="22"/>
           <w:szCs w:val="22"/>
@@ -1334,7 +1508,7 @@
         <w:pStyle w:val="TOC1"/>
         <w:spacing w:line="276" w:lineRule="auto"/>
         <w:rPr>
-          <w:rFonts w:ascii="Calibri" w:eastAsiaTheme="minorEastAsia" w:hAnsi="Calibri" w:cstheme="minorBidi"/>
+          <w:rFonts w:ascii="Arial" w:eastAsiaTheme="minorEastAsia" w:hAnsi="Arial" w:cs="Arial"/>
           <w:noProof/>
           <w:color w:val="auto"/>
           <w:sz w:val="22"/>
@@ -1345,7 +1519,7 @@
       </w:pPr>
       <w:r>
         <w:rPr>
-          <w:rFonts w:ascii="Calibri" w:hAnsi="Calibri"/>
+          <w:rFonts w:ascii="Arial" w:hAnsi="Arial" w:cs="Arial"/>
           <w:noProof/>
           <w:sz w:val="22"/>
           <w:szCs w:val="22"/>
@@ -1354,7 +1528,7 @@
       </w:r>
       <w:r>
         <w:rPr>
-          <w:rFonts w:ascii="Calibri" w:hAnsi="Calibri"/>
+          <w:rFonts w:ascii="Arial" w:hAnsi="Arial" w:cs="Arial"/>
           <w:noProof/>
           <w:sz w:val="22"/>
           <w:szCs w:val="22"/>
@@ -1363,7 +1537,7 @@
       </w:r>
       <w:r>
         <w:rPr>
-          <w:rFonts w:ascii="Calibri" w:hAnsi="Calibri"/>
+          <w:rFonts w:ascii="Arial" w:hAnsi="Arial" w:cs="Arial"/>
           <w:noProof/>
           <w:sz w:val="22"/>
           <w:szCs w:val="22"/>
@@ -1372,16 +1546,16 @@
       </w:r>
       <w:r>
         <w:rPr>
-          <w:rFonts w:ascii="Calibri" w:hAnsi="Calibri"/>
+          <w:rFonts w:ascii="Arial" w:hAnsi="Arial" w:cs="Arial"/>
           <w:noProof/>
           <w:sz w:val="22"/>
           <w:szCs w:val="22"/>
         </w:rPr>
-        <w:instrText xml:space="preserve"> PAGEREF _Toc262293309 \h </w:instrText>
-      </w:r>
-      <w:r>
-        <w:rPr>
-          <w:rFonts w:ascii="Calibri" w:hAnsi="Calibri"/>
+        <w:instrText xml:space="preserve"> PAGEREF _Toc262894102 \h </w:instrText>
+      </w:r>
+      <w:r>
+        <w:rPr>
+          <w:rFonts w:ascii="Arial" w:hAnsi="Arial" w:cs="Arial"/>
           <w:noProof/>
           <w:sz w:val="22"/>
           <w:szCs w:val="22"/>
@@ -1389,7 +1563,7 @@
       </w:r>
       <w:r>
         <w:rPr>
-          <w:rFonts w:ascii="Calibri" w:hAnsi="Calibri"/>
+          <w:rFonts w:ascii="Arial" w:hAnsi="Arial" w:cs="Arial"/>
           <w:noProof/>
           <w:sz w:val="22"/>
           <w:szCs w:val="22"/>
@@ -1398,16 +1572,16 @@
       </w:r>
       <w:r>
         <w:rPr>
-          <w:rFonts w:ascii="Calibri" w:hAnsi="Calibri"/>
+          <w:rFonts w:ascii="Arial" w:hAnsi="Arial" w:cs="Arial"/>
           <w:noProof/>
           <w:sz w:val="22"/>
           <w:szCs w:val="22"/>
         </w:rPr>
-        <w:t>16</w:t>
-      </w:r>
-      <w:r>
-        <w:rPr>
-          <w:rFonts w:ascii="Calibri" w:hAnsi="Calibri"/>
+        <w:t>17</w:t>
+      </w:r>
+      <w:r>
+        <w:rPr>
+          <w:rFonts w:ascii="Arial" w:hAnsi="Arial" w:cs="Arial"/>
           <w:noProof/>
           <w:sz w:val="22"/>
           <w:szCs w:val="22"/>
@@ -1423,7 +1597,7 @@
         </w:tabs>
         <w:spacing w:line="276" w:lineRule="auto"/>
         <w:rPr>
-          <w:rFonts w:ascii="Calibri" w:eastAsiaTheme="minorEastAsia" w:hAnsi="Calibri" w:cstheme="minorBidi"/>
+          <w:rFonts w:ascii="Arial" w:eastAsiaTheme="minorEastAsia" w:hAnsi="Arial" w:cs="Arial"/>
           <w:noProof/>
           <w:color w:val="auto"/>
           <w:sz w:val="22"/>
@@ -1434,7 +1608,7 @@
       </w:pPr>
       <w:r>
         <w:rPr>
-          <w:rFonts w:ascii="Calibri" w:hAnsi="Calibri"/>
+          <w:rFonts w:ascii="Arial" w:hAnsi="Arial" w:cs="Arial"/>
           <w:noProof/>
           <w:color w:val="000000" w:themeColor="text1"/>
           <w:sz w:val="22"/>
@@ -1444,7 +1618,7 @@
       </w:r>
       <w:r>
         <w:rPr>
-          <w:rFonts w:ascii="Calibri" w:hAnsi="Calibri"/>
+          <w:rFonts w:ascii="Arial" w:hAnsi="Arial" w:cs="Arial"/>
           <w:noProof/>
           <w:sz w:val="22"/>
           <w:szCs w:val="22"/>
@@ -1453,7 +1627,7 @@
       </w:r>
       <w:r>
         <w:rPr>
-          <w:rFonts w:ascii="Calibri" w:hAnsi="Calibri"/>
+          <w:rFonts w:ascii="Arial" w:hAnsi="Arial" w:cs="Arial"/>
           <w:noProof/>
           <w:sz w:val="22"/>
           <w:szCs w:val="22"/>
@@ -1462,16 +1636,16 @@
       </w:r>
       <w:r>
         <w:rPr>
-          <w:rFonts w:ascii="Calibri" w:hAnsi="Calibri"/>
+          <w:rFonts w:ascii="Arial" w:hAnsi="Arial" w:cs="Arial"/>
           <w:noProof/>
           <w:sz w:val="22"/>
           <w:szCs w:val="22"/>
         </w:rPr>
-        <w:instrText xml:space="preserve"> PAGEREF _Toc262293310 \h </w:instrText>
-      </w:r>
-      <w:r>
-        <w:rPr>
-          <w:rFonts w:ascii="Calibri" w:hAnsi="Calibri"/>
+        <w:instrText xml:space="preserve"> PAGEREF _Toc262894103 \h </w:instrText>
+      </w:r>
+      <w:r>
+        <w:rPr>
+          <w:rFonts w:ascii="Arial" w:hAnsi="Arial" w:cs="Arial"/>
           <w:noProof/>
           <w:sz w:val="22"/>
           <w:szCs w:val="22"/>
@@ -1479,7 +1653,7 @@
       </w:r>
       <w:r>
         <w:rPr>
-          <w:rFonts w:ascii="Calibri" w:hAnsi="Calibri"/>
+          <w:rFonts w:ascii="Arial" w:hAnsi="Arial" w:cs="Arial"/>
           <w:noProof/>
           <w:sz w:val="22"/>
           <w:szCs w:val="22"/>
@@ -1488,16 +1662,16 @@
       </w:r>
       <w:r>
         <w:rPr>
-          <w:rFonts w:ascii="Calibri" w:hAnsi="Calibri"/>
+          <w:rFonts w:ascii="Arial" w:hAnsi="Arial" w:cs="Arial"/>
           <w:noProof/>
           <w:sz w:val="22"/>
           <w:szCs w:val="22"/>
         </w:rPr>
-        <w:t>16</w:t>
-      </w:r>
-      <w:r>
-        <w:rPr>
-          <w:rFonts w:ascii="Calibri" w:hAnsi="Calibri"/>
+        <w:t>17</w:t>
+      </w:r>
+      <w:r>
+        <w:rPr>
+          <w:rFonts w:ascii="Arial" w:hAnsi="Arial" w:cs="Arial"/>
           <w:noProof/>
           <w:sz w:val="22"/>
           <w:szCs w:val="22"/>
@@ -1513,7 +1687,7 @@
         </w:tabs>
         <w:spacing w:line="276" w:lineRule="auto"/>
         <w:rPr>
-          <w:rFonts w:ascii="Calibri" w:eastAsiaTheme="minorEastAsia" w:hAnsi="Calibri" w:cstheme="minorBidi"/>
+          <w:rFonts w:ascii="Arial" w:eastAsiaTheme="minorEastAsia" w:hAnsi="Arial" w:cs="Arial"/>
           <w:noProof/>
           <w:color w:val="auto"/>
           <w:sz w:val="22"/>
@@ -1524,7 +1698,7 @@
       </w:pPr>
       <w:r>
         <w:rPr>
-          <w:rFonts w:ascii="Calibri" w:hAnsi="Calibri"/>
+          <w:rFonts w:ascii="Arial" w:hAnsi="Arial" w:cs="Arial"/>
           <w:noProof/>
           <w:color w:val="000000" w:themeColor="text1"/>
           <w:sz w:val="22"/>
@@ -1534,7 +1708,7 @@
       </w:r>
       <w:r>
         <w:rPr>
-          <w:rFonts w:ascii="Calibri" w:hAnsi="Calibri"/>
+          <w:rFonts w:ascii="Arial" w:hAnsi="Arial" w:cs="Arial"/>
           <w:noProof/>
           <w:sz w:val="22"/>
           <w:szCs w:val="22"/>
@@ -1543,7 +1717,7 @@
       </w:r>
       <w:r>
         <w:rPr>
-          <w:rFonts w:ascii="Calibri" w:hAnsi="Calibri"/>
+          <w:rFonts w:ascii="Arial" w:hAnsi="Arial" w:cs="Arial"/>
           <w:noProof/>
           <w:sz w:val="22"/>
           <w:szCs w:val="22"/>
@@ -1552,16 +1726,16 @@
       </w:r>
       <w:r>
         <w:rPr>
-          <w:rFonts w:ascii="Calibri" w:hAnsi="Calibri"/>
+          <w:rFonts w:ascii="Arial" w:hAnsi="Arial" w:cs="Arial"/>
           <w:noProof/>
           <w:sz w:val="22"/>
           <w:szCs w:val="22"/>
         </w:rPr>
-        <w:instrText xml:space="preserve"> PAGEREF _Toc262293311 \h </w:instrText>
-      </w:r>
-      <w:r>
-        <w:rPr>
-          <w:rFonts w:ascii="Calibri" w:hAnsi="Calibri"/>
+        <w:instrText xml:space="preserve"> PAGEREF _Toc262894104 \h </w:instrText>
+      </w:r>
+      <w:r>
+        <w:rPr>
+          <w:rFonts w:ascii="Arial" w:hAnsi="Arial" w:cs="Arial"/>
           <w:noProof/>
           <w:sz w:val="22"/>
           <w:szCs w:val="22"/>
@@ -1569,7 +1743,7 @@
       </w:r>
       <w:r>
         <w:rPr>
-          <w:rFonts w:ascii="Calibri" w:hAnsi="Calibri"/>
+          <w:rFonts w:ascii="Arial" w:hAnsi="Arial" w:cs="Arial"/>
           <w:noProof/>
           <w:sz w:val="22"/>
           <w:szCs w:val="22"/>
@@ -1578,16 +1752,16 @@
       </w:r>
       <w:r>
         <w:rPr>
-          <w:rFonts w:ascii="Calibri" w:hAnsi="Calibri"/>
+          <w:rFonts w:ascii="Arial" w:hAnsi="Arial" w:cs="Arial"/>
           <w:noProof/>
           <w:sz w:val="22"/>
           <w:szCs w:val="22"/>
         </w:rPr>
-        <w:t>16</w:t>
-      </w:r>
-      <w:r>
-        <w:rPr>
-          <w:rFonts w:ascii="Calibri" w:hAnsi="Calibri"/>
+        <w:t>17</w:t>
+      </w:r>
+      <w:r>
+        <w:rPr>
+          <w:rFonts w:ascii="Arial" w:hAnsi="Arial" w:cs="Arial"/>
           <w:noProof/>
           <w:sz w:val="22"/>
           <w:szCs w:val="22"/>
@@ -1600,7 +1774,7 @@
         <w:pStyle w:val="TOC1"/>
         <w:spacing w:line="276" w:lineRule="auto"/>
         <w:rPr>
-          <w:rFonts w:ascii="Calibri" w:eastAsiaTheme="minorEastAsia" w:hAnsi="Calibri" w:cstheme="minorBidi"/>
+          <w:rFonts w:ascii="Arial" w:eastAsiaTheme="minorEastAsia" w:hAnsi="Arial" w:cs="Arial"/>
           <w:noProof/>
           <w:color w:val="auto"/>
           <w:sz w:val="22"/>
@@ -1611,7 +1785,7 @@
       </w:pPr>
       <w:r>
         <w:rPr>
-          <w:rFonts w:ascii="Calibri" w:hAnsi="Calibri"/>
+          <w:rFonts w:ascii="Arial" w:hAnsi="Arial" w:cs="Arial"/>
           <w:noProof/>
           <w:sz w:val="22"/>
           <w:szCs w:val="22"/>
@@ -1620,7 +1794,7 @@
       </w:r>
       <w:r>
         <w:rPr>
-          <w:rFonts w:ascii="Calibri" w:hAnsi="Calibri"/>
+          <w:rFonts w:ascii="Arial" w:hAnsi="Arial" w:cs="Arial"/>
           <w:noProof/>
           <w:sz w:val="22"/>
           <w:szCs w:val="22"/>
@@ -1629,7 +1803,7 @@
       </w:r>
       <w:r>
         <w:rPr>
-          <w:rFonts w:ascii="Calibri" w:hAnsi="Calibri"/>
+          <w:rFonts w:ascii="Arial" w:hAnsi="Arial" w:cs="Arial"/>
           <w:noProof/>
           <w:sz w:val="22"/>
           <w:szCs w:val="22"/>
@@ -1638,16 +1812,16 @@
       </w:r>
       <w:r>
         <w:rPr>
-          <w:rFonts w:ascii="Calibri" w:hAnsi="Calibri"/>
+          <w:rFonts w:ascii="Arial" w:hAnsi="Arial" w:cs="Arial"/>
           <w:noProof/>
           <w:sz w:val="22"/>
           <w:szCs w:val="22"/>
         </w:rPr>
-        <w:instrText xml:space="preserve"> PAGEREF _Toc262293312 \h </w:instrText>
-      </w:r>
-      <w:r>
-        <w:rPr>
-          <w:rFonts w:ascii="Calibri" w:hAnsi="Calibri"/>
+        <w:instrText xml:space="preserve"> PAGEREF _Toc262894105 \h </w:instrText>
+      </w:r>
+      <w:r>
+        <w:rPr>
+          <w:rFonts w:ascii="Arial" w:hAnsi="Arial" w:cs="Arial"/>
           <w:noProof/>
           <w:sz w:val="22"/>
           <w:szCs w:val="22"/>
@@ -1655,7 +1829,7 @@
       </w:r>
       <w:r>
         <w:rPr>
-          <w:rFonts w:ascii="Calibri" w:hAnsi="Calibri"/>
+          <w:rFonts w:ascii="Arial" w:hAnsi="Arial" w:cs="Arial"/>
           <w:noProof/>
           <w:sz w:val="22"/>
           <w:szCs w:val="22"/>
@@ -1664,16 +1838,16 @@
       </w:r>
       <w:r>
         <w:rPr>
-          <w:rFonts w:ascii="Calibri" w:hAnsi="Calibri"/>
+          <w:rFonts w:ascii="Arial" w:hAnsi="Arial" w:cs="Arial"/>
           <w:noProof/>
           <w:sz w:val="22"/>
           <w:szCs w:val="22"/>
         </w:rPr>
-        <w:t>17</w:t>
-      </w:r>
-      <w:r>
-        <w:rPr>
-          <w:rFonts w:ascii="Calibri" w:hAnsi="Calibri"/>
+        <w:t>18</w:t>
+      </w:r>
+      <w:r>
+        <w:rPr>
+          <w:rFonts w:ascii="Arial" w:hAnsi="Arial" w:cs="Arial"/>
           <w:noProof/>
           <w:sz w:val="22"/>
           <w:szCs w:val="22"/>
@@ -1686,7 +1860,7 @@
         <w:pStyle w:val="TOC1"/>
         <w:spacing w:line="276" w:lineRule="auto"/>
         <w:rPr>
-          <w:rFonts w:ascii="Calibri" w:eastAsiaTheme="minorEastAsia" w:hAnsi="Calibri" w:cstheme="minorBidi"/>
+          <w:rFonts w:ascii="Arial" w:eastAsiaTheme="minorEastAsia" w:hAnsi="Arial" w:cs="Arial"/>
           <w:noProof/>
           <w:color w:val="auto"/>
           <w:sz w:val="22"/>
@@ -1697,7 +1871,7 @@
       </w:pPr>
       <w:r>
         <w:rPr>
-          <w:rFonts w:ascii="Calibri" w:hAnsi="Calibri"/>
+          <w:rFonts w:ascii="Arial" w:hAnsi="Arial" w:cs="Arial"/>
           <w:noProof/>
           <w:sz w:val="22"/>
           <w:szCs w:val="22"/>
@@ -1706,7 +1880,7 @@
       </w:r>
       <w:r>
         <w:rPr>
-          <w:rFonts w:ascii="Calibri" w:hAnsi="Calibri"/>
+          <w:rFonts w:ascii="Arial" w:hAnsi="Arial" w:cs="Arial"/>
           <w:noProof/>
           <w:sz w:val="22"/>
           <w:szCs w:val="22"/>
@@ -1715,7 +1889,7 @@
       </w:r>
       <w:r>
         <w:rPr>
-          <w:rFonts w:ascii="Calibri" w:hAnsi="Calibri"/>
+          <w:rFonts w:ascii="Arial" w:hAnsi="Arial" w:cs="Arial"/>
           <w:noProof/>
           <w:sz w:val="22"/>
           <w:szCs w:val="22"/>
@@ -1724,16 +1898,16 @@
       </w:r>
       <w:r>
         <w:rPr>
-          <w:rFonts w:ascii="Calibri" w:hAnsi="Calibri"/>
+          <w:rFonts w:ascii="Arial" w:hAnsi="Arial" w:cs="Arial"/>
           <w:noProof/>
           <w:sz w:val="22"/>
           <w:szCs w:val="22"/>
         </w:rPr>
-        <w:instrText xml:space="preserve"> PAGEREF _Toc262293313 \h </w:instrText>
-      </w:r>
-      <w:r>
-        <w:rPr>
-          <w:rFonts w:ascii="Calibri" w:hAnsi="Calibri"/>
+        <w:instrText xml:space="preserve"> PAGEREF _Toc262894106 \h </w:instrText>
+      </w:r>
+      <w:r>
+        <w:rPr>
+          <w:rFonts w:ascii="Arial" w:hAnsi="Arial" w:cs="Arial"/>
           <w:noProof/>
           <w:sz w:val="22"/>
           <w:szCs w:val="22"/>
@@ -1741,7 +1915,7 @@
       </w:r>
       <w:r>
         <w:rPr>
-          <w:rFonts w:ascii="Calibri" w:hAnsi="Calibri"/>
+          <w:rFonts w:ascii="Arial" w:hAnsi="Arial" w:cs="Arial"/>
           <w:noProof/>
           <w:sz w:val="22"/>
           <w:szCs w:val="22"/>
@@ -1750,16 +1924,16 @@
       </w:r>
       <w:r>
         <w:rPr>
-          <w:rFonts w:ascii="Calibri" w:hAnsi="Calibri"/>
+          <w:rFonts w:ascii="Arial" w:hAnsi="Arial" w:cs="Arial"/>
           <w:noProof/>
           <w:sz w:val="22"/>
           <w:szCs w:val="22"/>
         </w:rPr>
-        <w:t>17</w:t>
-      </w:r>
-      <w:r>
-        <w:rPr>
-          <w:rFonts w:ascii="Calibri" w:hAnsi="Calibri"/>
+        <w:t>18</w:t>
+      </w:r>
+      <w:r>
+        <w:rPr>
+          <w:rFonts w:ascii="Arial" w:hAnsi="Arial" w:cs="Arial"/>
           <w:noProof/>
           <w:sz w:val="22"/>
           <w:szCs w:val="22"/>
@@ -1771,14 +1945,14 @@
       <w:pPr>
         <w:spacing w:line="276" w:lineRule="auto"/>
         <w:rPr>
-          <w:rFonts w:ascii="Calibri" w:hAnsi="Calibri"/>
-          <w:sz w:val="22"/>
-          <w:szCs w:val="22"/>
-        </w:rPr>
-      </w:pPr>
-      <w:r>
-        <w:rPr>
-          <w:rFonts w:ascii="Calibri" w:hAnsi="Calibri"/>
+          <w:rFonts w:ascii="Arial" w:hAnsi="Arial" w:cs="Arial"/>
+          <w:sz w:val="22"/>
+          <w:szCs w:val="22"/>
+        </w:rPr>
+      </w:pPr>
+      <w:r>
+        <w:rPr>
+          <w:rFonts w:ascii="Arial" w:hAnsi="Arial" w:cs="Arial"/>
           <w:sz w:val="22"/>
           <w:szCs w:val="22"/>
         </w:rPr>
@@ -1792,29 +1966,24 @@
         <w:adjustRightInd w:val="0"/>
         <w:spacing w:line="276" w:lineRule="auto"/>
         <w:rPr>
-          <w:rFonts w:ascii="Calibri" w:hAnsi="Calibri"/>
-          <w:sz w:val="22"/>
-          <w:szCs w:val="22"/>
-        </w:rPr>
-      </w:pPr>
-      <w:r>
-        <w:rPr>
-          <w:rFonts w:ascii="Calibri" w:hAnsi="Calibri" w:cs="Arial"/>
+          <w:rFonts w:ascii="Arial" w:hAnsi="Arial" w:cs="Arial"/>
+          <w:sz w:val="22"/>
+          <w:szCs w:val="22"/>
+        </w:rPr>
+      </w:pPr>
+      <w:r>
+        <w:rPr>
+          <w:rFonts w:ascii="Arial" w:hAnsi="Arial" w:cs="Arial"/>
           <w:sz w:val="22"/>
           <w:szCs w:val="22"/>
           <w:lang w:val="en-GB"/>
         </w:rPr>
         <w:br w:type="page"/>
       </w:r>
-      <w:bookmarkStart w:id="0" w:name="_GoBack"/>
-      <w:bookmarkEnd w:id="0"/>
     </w:p>
     <w:p>
       <w:pPr>
         <w:pStyle w:val="Heading1"/>
-        <w:pBdr>
-          <w:bottom w:val="nil"/>
-        </w:pBdr>
         <w:jc w:val="left"/>
         <w:rPr>
           <w:sz w:val="32"/>
@@ -1823,7 +1992,7 @@
           <w:lang w:eastAsia="nl-NL"/>
         </w:rPr>
       </w:pPr>
-      <w:bookmarkStart w:id="1" w:name="_Toc262293297"/>
+      <w:bookmarkStart w:id="0" w:name="_Toc262894088"/>
       <w:r>
         <w:rPr>
           <w:sz w:val="32"/>
@@ -1833,20 +2002,17 @@
         </w:rPr>
         <w:t>1 Samenvatting</w:t>
       </w:r>
-      <w:bookmarkEnd w:id="1"/>
+      <w:bookmarkEnd w:id="0"/>
     </w:p>
     <w:p>
       <w:pPr>
         <w:pStyle w:val="Heading2"/>
-        <w:pBdr>
-          <w:bottom w:val="nil"/>
-        </w:pBdr>
         <w:rPr>
           <w:color w:val="000000" w:themeColor="text1"/>
         </w:rPr>
       </w:pPr>
-      <w:bookmarkStart w:id="2" w:name="_Toc262120893"/>
-      <w:bookmarkStart w:id="3" w:name="_Toc262293298"/>
+      <w:bookmarkStart w:id="1" w:name="_Toc262120893"/>
+      <w:bookmarkStart w:id="2" w:name="_Toc262894089"/>
       <w:r>
         <w:rPr>
           <w:color w:val="000000" w:themeColor="text1"/>
@@ -1859,27 +2025,24 @@
         </w:rPr>
         <w:t xml:space="preserve">.1 </w:t>
       </w:r>
+      <w:bookmarkEnd w:id="1"/>
+      <w:r>
+        <w:rPr>
+          <w:color w:val="000000" w:themeColor="text1"/>
+        </w:rPr>
+        <w:t>Samenvatting</w:t>
+      </w:r>
+      <w:r>
+        <w:rPr>
+          <w:color w:val="000000" w:themeColor="text1"/>
+        </w:rPr>
+        <w:t xml:space="preserve"> voor de klant</w:t>
+      </w:r>
       <w:bookmarkEnd w:id="2"/>
-      <w:r>
-        <w:rPr>
-          <w:color w:val="000000" w:themeColor="text1"/>
-        </w:rPr>
-        <w:t>Samenvatting</w:t>
-      </w:r>
-      <w:r>
-        <w:rPr>
-          <w:color w:val="000000" w:themeColor="text1"/>
-        </w:rPr>
-        <w:t xml:space="preserve"> voor de klant</w:t>
-      </w:r>
-      <w:bookmarkEnd w:id="3"/>
     </w:p>
     <w:p>
       <w:pPr>
         <w:pStyle w:val="Heading1"/>
-        <w:pBdr>
-          <w:top w:val="nil"/>
-        </w:pBdr>
         <w:jc w:val="left"/>
         <w:rPr>
           <w:b/>
@@ -1890,9 +2053,6 @@
     </w:p>
     <w:p>
       <w:pPr>
-        <w:pBdr>
-          <w:bottom w:val="nil"/>
-        </w:pBdr>
         <w:rPr>
           <w:rFonts w:ascii="Arial" w:hAnsi="Arial" w:cs="Arial"/>
           <w:sz w:val="22"/>
@@ -2029,21 +2189,34 @@
           <w:sz w:val="22"/>
           <w:szCs w:val="22"/>
         </w:rPr>
-        <w:t xml:space="preserve"> Er moet een centrale server ingericht worden met een aantal PHP-extensies en de database moet opgezet worden.</w:t>
+        <w:t xml:space="preserve"> Er moet een centrale server ingericht worden met</w:t>
+      </w:r>
+      <w:r>
+        <w:rPr>
+          <w:rFonts w:ascii="Arial" w:hAnsi="Arial" w:cs="Arial"/>
+          <w:sz w:val="22"/>
+          <w:szCs w:val="22"/>
+        </w:rPr>
+        <w:t xml:space="preserve"> webserver en een aantal PHP module. Ook zal er op de centrale server een database opgezet moeten worden</w:t>
+      </w:r>
+      <w:r>
+        <w:rPr>
+          <w:rFonts w:ascii="Arial" w:hAnsi="Arial" w:cs="Arial"/>
+          <w:sz w:val="22"/>
+          <w:szCs w:val="22"/>
+        </w:rPr>
+        <w:t>.</w:t>
       </w:r>
     </w:p>
     <w:p>
       <w:pPr>
         <w:pStyle w:val="Heading2"/>
-        <w:pBdr>
-          <w:top w:val="nil"/>
-        </w:pBdr>
         <w:rPr>
           <w:color w:val="000000" w:themeColor="text1"/>
         </w:rPr>
       </w:pPr>
-      <w:bookmarkStart w:id="4" w:name="_Toc262120894"/>
-      <w:bookmarkStart w:id="5" w:name="_Toc262293299"/>
+      <w:bookmarkStart w:id="3" w:name="_Toc262120894"/>
+      <w:bookmarkStart w:id="4" w:name="_Toc262894090"/>
       <w:r>
         <w:rPr>
           <w:color w:val="000000" w:themeColor="text1"/>
@@ -2062,8 +2235,8 @@
         </w:rPr>
         <w:t>2 Versie overzicht</w:t>
       </w:r>
+      <w:bookmarkEnd w:id="3"/>
       <w:bookmarkEnd w:id="4"/>
-      <w:bookmarkEnd w:id="5"/>
       <w:r>
         <w:rPr>
           <w:color w:val="000000" w:themeColor="text1"/>
@@ -3308,6 +3481,145 @@
           </w:p>
         </w:tc>
       </w:tr>
+      <w:tr>
+        <w:tc>
+          <w:tcPr>
+            <w:tcW w:w="777" w:type="dxa"/>
+          </w:tcPr>
+          <w:p>
+            <w:pPr>
+              <w:autoSpaceDE w:val="0"/>
+              <w:autoSpaceDN w:val="0"/>
+              <w:adjustRightInd w:val="0"/>
+              <w:rPr>
+                <w:rFonts w:ascii="Arial" w:hAnsi="Arial" w:cs="Arial"/>
+                <w:bCs/>
+                <w:sz w:val="22"/>
+                <w:szCs w:val="22"/>
+              </w:rPr>
+            </w:pPr>
+            <w:r>
+              <w:rPr>
+                <w:rFonts w:ascii="Arial" w:hAnsi="Arial" w:cs="Arial"/>
+                <w:bCs/>
+                <w:sz w:val="22"/>
+                <w:szCs w:val="22"/>
+              </w:rPr>
+              <w:t>1.0.0</w:t>
+            </w:r>
+          </w:p>
+        </w:tc>
+        <w:tc>
+          <w:tcPr>
+            <w:tcW w:w="1217" w:type="dxa"/>
+          </w:tcPr>
+          <w:p>
+            <w:pPr>
+              <w:autoSpaceDE w:val="0"/>
+              <w:autoSpaceDN w:val="0"/>
+              <w:adjustRightInd w:val="0"/>
+              <w:rPr>
+                <w:rFonts w:ascii="Arial" w:hAnsi="Arial" w:cs="Arial"/>
+                <w:bCs/>
+                <w:sz w:val="22"/>
+                <w:szCs w:val="22"/>
+              </w:rPr>
+            </w:pPr>
+            <w:r>
+              <w:rPr>
+                <w:rFonts w:ascii="Arial" w:hAnsi="Arial" w:cs="Arial"/>
+                <w:bCs/>
+                <w:sz w:val="22"/>
+                <w:szCs w:val="22"/>
+              </w:rPr>
+              <w:t>Compleet</w:t>
+            </w:r>
+          </w:p>
+        </w:tc>
+        <w:tc>
+          <w:tcPr>
+            <w:tcW w:w="1058" w:type="dxa"/>
+          </w:tcPr>
+          <w:p>
+            <w:pPr>
+              <w:autoSpaceDE w:val="0"/>
+              <w:autoSpaceDN w:val="0"/>
+              <w:adjustRightInd w:val="0"/>
+              <w:rPr>
+                <w:rFonts w:ascii="Arial" w:hAnsi="Arial" w:cs="Arial"/>
+                <w:bCs/>
+                <w:sz w:val="22"/>
+                <w:szCs w:val="22"/>
+              </w:rPr>
+            </w:pPr>
+            <w:r>
+              <w:rPr>
+                <w:rFonts w:ascii="Arial" w:hAnsi="Arial" w:cs="Arial"/>
+                <w:bCs/>
+                <w:sz w:val="22"/>
+                <w:szCs w:val="22"/>
+              </w:rPr>
+              <w:t>28/05/14</w:t>
+            </w:r>
+          </w:p>
+        </w:tc>
+        <w:tc>
+          <w:tcPr>
+            <w:tcW w:w="1129" w:type="dxa"/>
+          </w:tcPr>
+          <w:p>
+            <w:pPr>
+              <w:autoSpaceDE w:val="0"/>
+              <w:autoSpaceDN w:val="0"/>
+              <w:adjustRightInd w:val="0"/>
+              <w:rPr>
+                <w:rFonts w:ascii="Arial" w:hAnsi="Arial" w:cs="Arial"/>
+                <w:bCs/>
+                <w:sz w:val="22"/>
+                <w:szCs w:val="22"/>
+              </w:rPr>
+            </w:pPr>
+            <w:r>
+              <w:rPr>
+                <w:rFonts w:ascii="Arial" w:hAnsi="Arial" w:cs="Arial"/>
+                <w:bCs/>
+                <w:sz w:val="22"/>
+                <w:szCs w:val="22"/>
+              </w:rPr>
+              <w:t>R. Troost</w:t>
+            </w:r>
+          </w:p>
+        </w:tc>
+        <w:tc>
+          <w:tcPr>
+            <w:tcW w:w="5365" w:type="dxa"/>
+          </w:tcPr>
+          <w:p>
+            <w:pPr>
+              <w:autoSpaceDE w:val="0"/>
+              <w:autoSpaceDN w:val="0"/>
+              <w:adjustRightInd w:val="0"/>
+              <w:rPr>
+                <w:rFonts w:ascii="Arial" w:hAnsi="Arial" w:cs="Arial"/>
+                <w:bCs/>
+                <w:sz w:val="22"/>
+                <w:szCs w:val="22"/>
+              </w:rPr>
+            </w:pPr>
+            <w:r>
+              <w:rPr>
+                <w:rFonts w:ascii="Arial" w:hAnsi="Arial" w:cs="Arial"/>
+                <w:bCs/>
+                <w:sz w:val="22"/>
+                <w:szCs w:val="22"/>
+              </w:rPr>
+              <w:t>- Samenvatting bijgewerkt.</w:t>
+            </w:r>
+            <w:bookmarkStart w:id="5" w:name="_GoBack"/>
+            <w:bookmarkEnd w:id="5"/>
+          </w:p>
+        </w:tc>
+      </w:tr>
     </w:tbl>
     <w:p>
       <w:r>
@@ -3331,8 +3643,6 @@
     <w:p/>
     <w:p/>
     <w:p/>
-    <w:p/>
-    <w:p/>
     <w:p>
       <w:pPr>
         <w:pStyle w:val="Heading1"/>
@@ -3342,7 +3652,7 @@
           <w:szCs w:val="32"/>
         </w:rPr>
       </w:pPr>
-      <w:bookmarkStart w:id="6" w:name="_Toc262293300"/>
+      <w:bookmarkStart w:id="6" w:name="_Toc262894091"/>
       <w:r>
         <w:rPr>
           <w:sz w:val="32"/>
@@ -3367,7 +3677,7 @@
           <w:color w:val="000000" w:themeColor="text1"/>
         </w:rPr>
       </w:pPr>
-      <w:bookmarkStart w:id="7" w:name="_Toc262293301"/>
+      <w:bookmarkStart w:id="7" w:name="_Toc262894092"/>
       <w:r>
         <w:rPr>
           <w:color w:val="000000" w:themeColor="text1"/>
@@ -3392,7 +3702,7 @@
       </w:pPr>
       <w:r>
         <w:rPr>
-          <w:rFonts w:ascii="Arial"/>
+          <w:rFonts w:ascii="Arial" w:hAnsi="Arial" w:cs="Arial"/>
           <w:sz w:val="22"/>
           <w:szCs w:val="22"/>
         </w:rPr>
@@ -3401,7 +3711,7 @@
       <w:proofErr w:type="spellStart"/>
       <w:r>
         <w:rPr>
-          <w:rFonts w:ascii="Arial"/>
+          <w:rFonts w:ascii="Arial" w:hAnsi="Arial" w:cs="Arial"/>
           <w:sz w:val="22"/>
           <w:szCs w:val="22"/>
         </w:rPr>
@@ -3410,23 +3720,15 @@
       <w:proofErr w:type="spellEnd"/>
       <w:r>
         <w:rPr>
-          <w:rFonts w:ascii="Arial"/>
-          <w:sz w:val="22"/>
-          <w:szCs w:val="22"/>
-        </w:rPr>
-        <w:t xml:space="preserve"> Pi</w:t>
-      </w:r>
-      <w:r>
-        <w:rPr>
-          <w:rFonts w:ascii="Arial"/>
-          <w:sz w:val="22"/>
-          <w:szCs w:val="22"/>
-        </w:rPr>
-        <w:t xml:space="preserve"> gebruikt</w:t>
-      </w:r>
-      <w:r>
-        <w:rPr>
-          <w:rFonts w:ascii="Arial"/>
+          <w:rFonts w:ascii="Arial" w:hAnsi="Arial" w:cs="Arial"/>
+          <w:sz w:val="22"/>
+          <w:szCs w:val="22"/>
+        </w:rPr>
+        <w:t xml:space="preserve"> Pi gebruikt</w:t>
+      </w:r>
+      <w:r>
+        <w:rPr>
+          <w:rFonts w:ascii="Arial" w:hAnsi="Arial" w:cs="Arial"/>
           <w:sz w:val="22"/>
           <w:szCs w:val="22"/>
         </w:rPr>
@@ -3435,7 +3737,7 @@
       <w:proofErr w:type="spellStart"/>
       <w:r>
         <w:rPr>
-          <w:rFonts w:ascii="Arial"/>
+          <w:rFonts w:ascii="Arial" w:hAnsi="Arial" w:cs="Arial"/>
           <w:sz w:val="22"/>
           <w:szCs w:val="22"/>
         </w:rPr>
@@ -3444,24 +3746,42 @@
       <w:proofErr w:type="spellEnd"/>
       <w:r>
         <w:rPr>
-          <w:rFonts w:ascii="Arial"/>
-          <w:sz w:val="22"/>
-          <w:szCs w:val="22"/>
-        </w:rPr>
-        <w:t xml:space="preserve"> welke op </w:t>
-      </w:r>
-      <w:r>
-        <w:rPr>
-          <w:rFonts w:ascii="Arial"/>
-          <w:sz w:val="22"/>
-          <w:szCs w:val="22"/>
-        </w:rPr>
-        <w:t xml:space="preserve">een </w:t>
-      </w:r>
-      <w:proofErr w:type="spellStart"/>
-      <w:r>
-        <w:rPr>
-          <w:rFonts w:ascii="Arial"/>
+          <w:rFonts w:ascii="Arial" w:hAnsi="Arial" w:cs="Arial"/>
+          <w:sz w:val="22"/>
+          <w:szCs w:val="22"/>
+        </w:rPr>
+        <w:t xml:space="preserve">, moet er zorgvuldig worden omgegaan met de schijfruimte en het geheugen van het apparaat. </w:t>
+      </w:r>
+      <w:r>
+        <w:rPr>
+          <w:rFonts w:ascii="Arial" w:hAnsi="Arial" w:cs="Arial"/>
+          <w:sz w:val="22"/>
+          <w:szCs w:val="22"/>
+        </w:rPr>
+        <w:t xml:space="preserve">De </w:t>
+      </w:r>
+      <w:proofErr w:type="spellStart"/>
+      <w:r>
+        <w:rPr>
+          <w:rFonts w:ascii="Arial" w:hAnsi="Arial" w:cs="Arial"/>
+          <w:sz w:val="22"/>
+          <w:szCs w:val="22"/>
+        </w:rPr>
+        <w:t>Raspberry</w:t>
+      </w:r>
+      <w:proofErr w:type="spellEnd"/>
+      <w:r>
+        <w:rPr>
+          <w:rFonts w:ascii="Arial" w:hAnsi="Arial" w:cs="Arial"/>
+          <w:sz w:val="22"/>
+          <w:szCs w:val="22"/>
+        </w:rPr>
+        <w:t xml:space="preserve"> Pi's zullen een </w:t>
+      </w:r>
+      <w:proofErr w:type="spellStart"/>
+      <w:r>
+        <w:rPr>
+          <w:rFonts w:ascii="Arial" w:hAnsi="Arial" w:cs="Arial"/>
           <w:sz w:val="22"/>
           <w:szCs w:val="22"/>
         </w:rPr>
@@ -3470,14 +3790,11 @@
       <w:proofErr w:type="spellEnd"/>
       <w:r>
         <w:rPr>
-          <w:rFonts w:ascii="Arial"/>
-          <w:sz w:val="22"/>
-          <w:szCs w:val="22"/>
-        </w:rPr>
-        <w:t xml:space="preserve"> OS gaat draaien, moet er zorgvuldig worden omgegaan met de schijfruimte en het geheugen van het apparaat.</w:t>
-      </w:r>
-      <w:r>
-        <w:t xml:space="preserve"> </w:t>
+          <w:rFonts w:ascii="Arial" w:hAnsi="Arial" w:cs="Arial"/>
+          <w:sz w:val="22"/>
+          <w:szCs w:val="22"/>
+        </w:rPr>
+        <w:t xml:space="preserve"> OS gaan draaien die speciaal voor de apparaten is gemaakt. </w:t>
       </w:r>
       <w:r>
         <w:rPr>
@@ -4060,9 +4377,6 @@
           <w:ilvl w:val="0"/>
           <w:numId w:val="14"/>
         </w:numPr>
-        <w:pBdr>
-          <w:bottom w:val="nil"/>
-        </w:pBdr>
         <w:tabs>
           <w:tab w:val="clear" w:pos="711"/>
           <w:tab w:val="num" w:pos="737"/>
@@ -4176,7 +4490,7 @@
           <w:color w:val="000000" w:themeColor="text1"/>
         </w:rPr>
       </w:pPr>
-      <w:bookmarkStart w:id="8" w:name="_Toc262293302"/>
+      <w:bookmarkStart w:id="8" w:name="_Toc262894093"/>
       <w:r>
         <w:rPr>
           <w:color w:val="000000" w:themeColor="text1"/>
@@ -4367,13 +4681,67 @@
     </w:p>
     <w:p>
       <w:pPr>
+        <w:rPr>
+          <w:rFonts w:ascii="Arial" w:eastAsia="Arial" w:hAnsi="Arial" w:cs="Arial"/>
+          <w:sz w:val="22"/>
+          <w:szCs w:val="22"/>
+        </w:rPr>
+      </w:pPr>
+    </w:p>
+    <w:p>
+      <w:pPr>
+        <w:rPr>
+          <w:rFonts w:ascii="Arial" w:eastAsia="Arial" w:hAnsi="Arial" w:cs="Arial"/>
+          <w:sz w:val="22"/>
+          <w:szCs w:val="22"/>
+        </w:rPr>
+      </w:pPr>
+    </w:p>
+    <w:p>
+      <w:pPr>
+        <w:rPr>
+          <w:rFonts w:ascii="Arial" w:eastAsia="Arial" w:hAnsi="Arial" w:cs="Arial"/>
+          <w:sz w:val="22"/>
+          <w:szCs w:val="22"/>
+        </w:rPr>
+      </w:pPr>
+    </w:p>
+    <w:p>
+      <w:pPr>
+        <w:rPr>
+          <w:rFonts w:ascii="Arial" w:eastAsia="Arial" w:hAnsi="Arial" w:cs="Arial"/>
+          <w:sz w:val="22"/>
+          <w:szCs w:val="22"/>
+        </w:rPr>
+      </w:pPr>
+    </w:p>
+    <w:p>
+      <w:pPr>
+        <w:rPr>
+          <w:rFonts w:ascii="Arial" w:eastAsia="Arial" w:hAnsi="Arial" w:cs="Arial"/>
+          <w:sz w:val="22"/>
+          <w:szCs w:val="22"/>
+        </w:rPr>
+      </w:pPr>
+    </w:p>
+    <w:p>
+      <w:pPr>
+        <w:rPr>
+          <w:rFonts w:ascii="Arial" w:eastAsia="Arial" w:hAnsi="Arial" w:cs="Arial"/>
+          <w:sz w:val="22"/>
+          <w:szCs w:val="22"/>
+        </w:rPr>
+      </w:pPr>
+    </w:p>
+    <w:p>
+      <w:pPr>
         <w:pStyle w:val="Heading2"/>
         <w:rPr>
           <w:rFonts w:eastAsia="Arial" w:hAnsi="Arial" w:cs="Arial"/>
           <w:color w:val="000000" w:themeColor="text1"/>
         </w:rPr>
       </w:pPr>
-      <w:bookmarkStart w:id="9" w:name="_Toc262293303"/>
+      <w:bookmarkStart w:id="9" w:name="_Toc262894094"/>
       <w:r>
         <w:rPr>
           <w:color w:val="000000" w:themeColor="text1"/>
@@ -4849,7 +5217,7 @@
           <w:color w:val="000000" w:themeColor="text1"/>
         </w:rPr>
       </w:pPr>
-      <w:bookmarkStart w:id="10" w:name="_Toc262293304"/>
+      <w:bookmarkStart w:id="10" w:name="_Toc262894095"/>
       <w:r>
         <w:rPr>
           <w:color w:val="000000" w:themeColor="text1"/>
@@ -5193,7 +5561,7 @@
           <w:szCs w:val="22"/>
         </w:rPr>
       </w:pPr>
-      <w:bookmarkStart w:id="11" w:name="_Toc262293305"/>
+      <w:bookmarkStart w:id="11" w:name="_Toc262894096"/>
       <w:r>
         <w:rPr>
           <w:color w:val="000000" w:themeColor="text1"/>
@@ -5504,6 +5872,25 @@
         <w:ind w:left="0"/>
         <w:rPr>
           <w:rFonts w:ascii="Arial" w:eastAsia="Arial" w:hAnsi="Arial" w:cs="Arial"/>
+          <w:sz w:val="22"/>
+          <w:szCs w:val="22"/>
+        </w:rPr>
+      </w:pPr>
+      <w:r>
+        <w:rPr>
+          <w:rFonts w:ascii="Arial" w:eastAsia="Arial" w:hAnsi="Arial" w:cs="Arial"/>
+          <w:sz w:val="22"/>
+          <w:szCs w:val="22"/>
+        </w:rPr>
+        <w:br/>
+      </w:r>
+    </w:p>
+    <w:p>
+      <w:pPr>
+        <w:pStyle w:val="ListParagraph"/>
+        <w:ind w:left="0"/>
+        <w:rPr>
+          <w:rFonts w:ascii="Arial" w:eastAsia="Arial" w:hAnsi="Arial" w:cs="Arial"/>
           <w:b/>
           <w:bCs/>
           <w:sz w:val="22"/>
@@ -5530,7 +5917,7 @@
           <w:sz w:val="22"/>
           <w:szCs w:val="22"/>
         </w:rPr>
-        <w:t xml:space="preserve"> </w:t>
+        <w:t xml:space="preserve"> / </w:t>
       </w:r>
       <w:proofErr w:type="spellStart"/>
       <w:r>
@@ -5541,7 +5928,7 @@
           <w:sz w:val="22"/>
           <w:szCs w:val="22"/>
         </w:rPr>
-        <w:t>/ extras</w:t>
+        <w:t>extras</w:t>
       </w:r>
       <w:proofErr w:type="spellEnd"/>
     </w:p>
@@ -6107,7 +6494,7 @@
           <w:szCs w:val="32"/>
         </w:rPr>
       </w:pPr>
-      <w:bookmarkStart w:id="12" w:name="_Toc262293306"/>
+      <w:bookmarkStart w:id="12" w:name="_Toc262894097"/>
       <w:r>
         <w:rPr>
           <w:sz w:val="32"/>
@@ -6231,10 +6618,10 @@
     </w:p>
     <w:p>
       <w:pPr>
-        <w:rPr>
-          <w:rFonts w:ascii="Arial"/>
-          <w:sz w:val="22"/>
-          <w:szCs w:val="22"/>
+        <w:pStyle w:val="Heading2"/>
+        <w:rPr>
+          <w:rFonts w:eastAsia="Arial" w:hAnsi="Arial" w:cs="Arial"/>
+          <w:color w:val="000000" w:themeColor="text1"/>
         </w:rPr>
       </w:pPr>
       <w:r>
@@ -6245,185 +6632,194 @@
         </w:rPr>
         <w:br/>
       </w:r>
+      <w:bookmarkStart w:id="13" w:name="_Toc262894098"/>
+      <w:r>
+        <w:rPr>
+          <w:color w:val="000000" w:themeColor="text1"/>
+        </w:rPr>
+        <w:t>3.</w:t>
+      </w:r>
+      <w:r>
+        <w:rPr>
+          <w:color w:val="000000" w:themeColor="text1"/>
+        </w:rPr>
+        <w:t xml:space="preserve">1 </w:t>
+      </w:r>
+      <w:r>
+        <w:rPr>
+          <w:color w:val="000000" w:themeColor="text1"/>
+        </w:rPr>
+        <w:t>SQL query's informatie</w:t>
+      </w:r>
+      <w:bookmarkEnd w:id="13"/>
+    </w:p>
+    <w:p>
+      <w:pPr>
+        <w:rPr>
+          <w:rFonts w:ascii="Arial" w:eastAsia="Arial" w:hAnsi="Arial" w:cs="Arial"/>
+          <w:sz w:val="22"/>
+          <w:szCs w:val="22"/>
+        </w:rPr>
+      </w:pPr>
+      <w:r>
+        <w:rPr>
+          <w:rFonts w:ascii="Arial" w:hAnsi="Arial" w:cs="Arial"/>
+          <w:sz w:val="22"/>
+          <w:szCs w:val="22"/>
+        </w:rPr>
+        <w:t xml:space="preserve">Het is handig om de </w:t>
+      </w:r>
+      <w:r>
+        <w:rPr>
+          <w:rFonts w:ascii="Arial" w:hAnsi="Arial" w:cs="Arial"/>
+          <w:iCs/>
+          <w:sz w:val="22"/>
+          <w:szCs w:val="22"/>
+        </w:rPr>
+        <w:t>Doctrine DBAL Query Builder</w:t>
+      </w:r>
+      <w:r>
+        <w:rPr>
+          <w:rFonts w:ascii="Arial" w:hAnsi="Arial" w:cs="Arial"/>
+          <w:sz w:val="22"/>
+          <w:szCs w:val="22"/>
+        </w:rPr>
+        <w:t xml:space="preserve"> te gebruiken omdat er conditionele </w:t>
+      </w:r>
+      <w:r>
+        <w:rPr>
+          <w:rFonts w:ascii="Arial" w:hAnsi="Arial" w:cs="Arial"/>
+          <w:sz w:val="22"/>
+          <w:szCs w:val="22"/>
+        </w:rPr>
+        <w:t>query’s</w:t>
+      </w:r>
+      <w:r>
+        <w:rPr>
+          <w:rFonts w:ascii="Arial" w:hAnsi="Arial" w:cs="Arial"/>
+          <w:sz w:val="22"/>
+          <w:szCs w:val="22"/>
+        </w:rPr>
+        <w:t xml:space="preserve"> zullen ontstaan. Als de </w:t>
+      </w:r>
+      <w:r>
+        <w:rPr>
+          <w:rFonts w:ascii="Arial" w:hAnsi="Arial" w:cs="Arial"/>
+          <w:sz w:val="22"/>
+          <w:szCs w:val="22"/>
+        </w:rPr>
+        <w:t>query’s</w:t>
+      </w:r>
+      <w:r>
+        <w:rPr>
+          <w:rFonts w:ascii="Arial" w:hAnsi="Arial" w:cs="Arial"/>
+          <w:sz w:val="22"/>
+          <w:szCs w:val="22"/>
+        </w:rPr>
+        <w:t xml:space="preserve"> handmatig aan elkaar 'geplakt' worden zal er sneller onduidelijke code ontstaan. Het doel van de Query Builder in dit project is het behouden van overzichtelijke code en het makkelijker schrijven van de SQL </w:t>
+      </w:r>
+      <w:r>
+        <w:rPr>
+          <w:rFonts w:ascii="Arial" w:hAnsi="Arial" w:cs="Arial"/>
+          <w:sz w:val="22"/>
+          <w:szCs w:val="22"/>
+        </w:rPr>
+        <w:t>query’s</w:t>
+      </w:r>
+      <w:r>
+        <w:rPr>
+          <w:rFonts w:ascii="Arial" w:hAnsi="Arial" w:cs="Arial"/>
+          <w:sz w:val="22"/>
+          <w:szCs w:val="22"/>
+        </w:rPr>
+        <w:t>.</w:t>
+      </w:r>
+      <w:r>
+        <w:rPr>
+          <w:rFonts w:ascii="Arial" w:hAnsi="Arial" w:cs="Arial"/>
+          <w:sz w:val="22"/>
+          <w:szCs w:val="22"/>
+        </w:rPr>
+        <w:t xml:space="preserve"> </w:t>
+      </w:r>
+      <w:r>
+        <w:rPr>
+          <w:rFonts w:ascii="Arial" w:eastAsia="Arial" w:hAnsi="Arial" w:cs="Arial"/>
+          <w:sz w:val="22"/>
+          <w:szCs w:val="22"/>
+        </w:rPr>
+        <w:br/>
+      </w:r>
+    </w:p>
+    <w:p>
+      <w:pPr>
+        <w:rPr>
+          <w:rFonts w:ascii="Arial" w:eastAsia="Arial" w:hAnsi="Arial" w:cs="Arial"/>
+          <w:sz w:val="22"/>
+          <w:szCs w:val="22"/>
+        </w:rPr>
+      </w:pPr>
+      <w:r>
+        <w:rPr>
+          <w:rFonts w:ascii="Arial" w:eastAsia="Arial" w:hAnsi="Arial" w:cs="Arial"/>
+          <w:sz w:val="22"/>
+          <w:szCs w:val="22"/>
+        </w:rPr>
+        <w:br w:type="page"/>
+      </w:r>
+    </w:p>
+    <w:p>
+      <w:pPr>
+        <w:pStyle w:val="Heading2"/>
+        <w:rPr>
+          <w:rFonts w:eastAsia="Arial" w:hAnsi="Arial" w:cs="Arial"/>
+          <w:color w:val="000000" w:themeColor="text1"/>
+        </w:rPr>
+      </w:pPr>
+      <w:bookmarkStart w:id="14" w:name="_Toc262894099"/>
+      <w:r>
+        <w:rPr>
+          <w:color w:val="000000" w:themeColor="text1"/>
+        </w:rPr>
+        <w:t>3.2</w:t>
+      </w:r>
+      <w:r>
+        <w:rPr>
+          <w:color w:val="000000" w:themeColor="text1"/>
+        </w:rPr>
+        <w:t xml:space="preserve"> </w:t>
+      </w:r>
+      <w:r>
+        <w:rPr>
+          <w:color w:val="000000" w:themeColor="text1"/>
+        </w:rPr>
+        <w:t>Beschrijving interfaces</w:t>
+      </w:r>
+      <w:bookmarkEnd w:id="14"/>
+    </w:p>
+    <w:p>
+      <w:pPr>
+        <w:rPr>
+          <w:rFonts w:ascii="Arial"/>
+          <w:sz w:val="22"/>
+          <w:szCs w:val="22"/>
+        </w:rPr>
+      </w:pPr>
       <w:r>
         <w:rPr>
           <w:rStyle w:val="Heading2Char"/>
+          <w:noProof/>
           <w:color w:val="000000" w:themeColor="text1"/>
-        </w:rPr>
-        <w:t>3</w:t>
-      </w:r>
-      <w:r>
-        <w:rPr>
-          <w:rStyle w:val="Heading2Char"/>
-          <w:color w:val="000000" w:themeColor="text1"/>
-        </w:rPr>
-        <w:t xml:space="preserve">.1 SQL </w:t>
-      </w:r>
-      <w:r>
-        <w:rPr>
-          <w:rStyle w:val="Heading2Char"/>
-          <w:color w:val="000000" w:themeColor="text1"/>
-        </w:rPr>
-        <w:t>query’s</w:t>
-      </w:r>
-      <w:r>
-        <w:rPr>
-          <w:rFonts w:ascii="Arial" w:eastAsia="Arial" w:hAnsi="Arial" w:cs="Arial"/>
-          <w:sz w:val="22"/>
-          <w:szCs w:val="22"/>
-        </w:rPr>
-        <w:br/>
-      </w:r>
-      <w:r>
-        <w:rPr>
-          <w:rFonts w:ascii="Arial"/>
-          <w:sz w:val="22"/>
-          <w:szCs w:val="22"/>
-        </w:rPr>
-        <w:t xml:space="preserve">Het is handig om de </w:t>
-      </w:r>
-      <w:r>
-        <w:rPr>
-          <w:rFonts w:ascii="Arial"/>
-          <w:iCs/>
-          <w:sz w:val="22"/>
-          <w:szCs w:val="22"/>
-        </w:rPr>
-        <w:t>Doctrine DBAL Query Builder</w:t>
-      </w:r>
-      <w:r>
-        <w:rPr>
-          <w:rFonts w:ascii="Arial"/>
-          <w:sz w:val="22"/>
-          <w:szCs w:val="22"/>
-        </w:rPr>
-        <w:t xml:space="preserve"> te gebruiken omdat er conditionele </w:t>
-      </w:r>
-      <w:r>
-        <w:rPr>
-          <w:rFonts w:ascii="Arial"/>
-          <w:sz w:val="22"/>
-          <w:szCs w:val="22"/>
-        </w:rPr>
-        <w:t>query</w:t>
-      </w:r>
-      <w:r>
-        <w:rPr>
-          <w:rFonts w:ascii="Arial"/>
-          <w:sz w:val="22"/>
-          <w:szCs w:val="22"/>
-        </w:rPr>
-        <w:t>’</w:t>
-      </w:r>
-      <w:r>
-        <w:rPr>
-          <w:rFonts w:ascii="Arial"/>
-          <w:sz w:val="22"/>
-          <w:szCs w:val="22"/>
-        </w:rPr>
-        <w:t>s</w:t>
-      </w:r>
-      <w:r>
-        <w:rPr>
-          <w:rFonts w:ascii="Arial"/>
-          <w:sz w:val="22"/>
-          <w:szCs w:val="22"/>
-        </w:rPr>
-        <w:t xml:space="preserve"> zullen ontstaan. Als de </w:t>
-      </w:r>
-      <w:r>
-        <w:rPr>
-          <w:rFonts w:ascii="Arial"/>
-          <w:sz w:val="22"/>
-          <w:szCs w:val="22"/>
-        </w:rPr>
-        <w:t>query</w:t>
-      </w:r>
-      <w:r>
-        <w:rPr>
-          <w:rFonts w:ascii="Arial"/>
-          <w:sz w:val="22"/>
-          <w:szCs w:val="22"/>
-        </w:rPr>
-        <w:t>’</w:t>
-      </w:r>
-      <w:r>
-        <w:rPr>
-          <w:rFonts w:ascii="Arial"/>
-          <w:sz w:val="22"/>
-          <w:szCs w:val="22"/>
-        </w:rPr>
-        <w:t>s</w:t>
-      </w:r>
-      <w:r>
-        <w:rPr>
-          <w:rFonts w:ascii="Arial"/>
-          <w:sz w:val="22"/>
-          <w:szCs w:val="22"/>
-        </w:rPr>
-        <w:t xml:space="preserve"> handmatig aan elkaar 'geplakt' worden zal er sneller onduidelijke code ontstaan. Het doel van de Query Builder in dit project is het behouden van overzichtelijke code en het makkelijker schrijven van de SQL </w:t>
-      </w:r>
-      <w:r>
-        <w:rPr>
-          <w:rFonts w:ascii="Arial"/>
-          <w:sz w:val="22"/>
-          <w:szCs w:val="22"/>
-        </w:rPr>
-        <w:t>query</w:t>
-      </w:r>
-      <w:r>
-        <w:rPr>
-          <w:rFonts w:ascii="Arial"/>
-          <w:sz w:val="22"/>
-          <w:szCs w:val="22"/>
-        </w:rPr>
-        <w:t>’</w:t>
-      </w:r>
-      <w:r>
-        <w:rPr>
-          <w:rFonts w:ascii="Arial"/>
-          <w:sz w:val="22"/>
-          <w:szCs w:val="22"/>
-        </w:rPr>
-        <w:t>s</w:t>
-      </w:r>
-      <w:r>
-        <w:rPr>
-          <w:rFonts w:ascii="Arial"/>
-          <w:sz w:val="22"/>
-          <w:szCs w:val="22"/>
-        </w:rPr>
-        <w:t>.</w:t>
-      </w:r>
-      <w:r>
-        <w:rPr>
-          <w:rFonts w:ascii="Arial" w:eastAsia="Arial" w:hAnsi="Arial" w:cs="Arial"/>
-          <w:sz w:val="22"/>
-          <w:szCs w:val="22"/>
-        </w:rPr>
-        <w:br/>
-      </w:r>
-      <w:r>
-        <w:rPr>
-          <w:rFonts w:ascii="Arial" w:eastAsia="Arial" w:hAnsi="Arial" w:cs="Arial"/>
-          <w:sz w:val="22"/>
-          <w:szCs w:val="22"/>
-        </w:rPr>
-        <w:br/>
-      </w:r>
-      <w:r>
-        <w:rPr>
-          <w:rStyle w:val="Heading2Char"/>
-          <w:color w:val="000000" w:themeColor="text1"/>
+          <w:lang w:val="en-US"/>
         </w:rPr>
         <w:drawing>
-          <wp:anchor distT="152400" distB="152400" distL="152400" distR="152400" simplePos="0" relativeHeight="251662336" behindDoc="0" locked="0" layoutInCell="1" allowOverlap="1" wp14:anchorId="2B99DA06" wp14:editId="30C5F0CA">
+          <wp:anchor distT="152400" distB="152400" distL="152400" distR="152400" simplePos="0" relativeHeight="251662336" behindDoc="0" locked="0" layoutInCell="1" allowOverlap="1" wp14:anchorId="2B99DA06" wp14:editId="33193E0C">
             <wp:simplePos x="0" y="0"/>
             <wp:positionH relativeFrom="margin">
-              <wp:posOffset>-29210</wp:posOffset>
+              <wp:posOffset>0</wp:posOffset>
             </wp:positionH>
             <wp:positionV relativeFrom="line">
-              <wp:posOffset>344170</wp:posOffset>
+              <wp:posOffset>123825</wp:posOffset>
             </wp:positionV>
             <wp:extent cx="5744210" cy="1410335"/>
             <wp:effectExtent l="0" t="0" r="0" b="12065"/>
@@ -6479,28 +6875,6 @@
           </wp:anchor>
         </w:drawing>
       </w:r>
-      <w:r>
-        <w:rPr>
-          <w:rStyle w:val="Heading2Char"/>
-          <w:color w:val="000000" w:themeColor="text1"/>
-        </w:rPr>
-        <w:t>3</w:t>
-      </w:r>
-      <w:r>
-        <w:rPr>
-          <w:rStyle w:val="Heading2Char"/>
-          <w:color w:val="000000" w:themeColor="text1"/>
-        </w:rPr>
-        <w:t>.2 Beschrijving interfaces</w:t>
-      </w:r>
-      <w:r>
-        <w:rPr>
-          <w:rFonts w:ascii="Arial" w:eastAsia="Arial" w:hAnsi="Arial" w:cs="Arial"/>
-          <w:sz w:val="22"/>
-          <w:szCs w:val="22"/>
-        </w:rPr>
-        <w:br/>
-      </w:r>
       <w:proofErr w:type="spellStart"/>
       <w:r>
         <w:rPr>
@@ -7008,24 +7382,6 @@
       <w:r>
         <w:rPr>
           <w:rFonts w:ascii="Arial" w:hAnsi="Arial"/>
-          <w:sz w:val="22"/>
-          <w:szCs w:val="22"/>
-          <w:lang w:val="en-US"/>
-        </w:rPr>
-        <w:br/>
-      </w:r>
-      <w:r>
-        <w:rPr>
-          <w:rFonts w:ascii="Arial Bold" w:eastAsia="Arial Bold" w:hAnsi="Arial Bold" w:cs="Arial Bold"/>
-          <w:sz w:val="22"/>
-          <w:szCs w:val="22"/>
-          <w:lang w:val="en-US"/>
-        </w:rPr>
-        <w:br/>
-      </w:r>
-      <w:r>
-        <w:rPr>
-          <w:rFonts w:ascii="Arial Bold" w:eastAsia="Arial Bold" w:hAnsi="Arial Bold" w:cs="Arial Bold"/>
           <w:sz w:val="22"/>
           <w:szCs w:val="22"/>
           <w:lang w:val="en-US"/>
@@ -10948,6 +11304,87 @@
         </w:rPr>
         <w:t>.</w:t>
       </w:r>
+    </w:p>
+    <w:p>
+      <w:pPr>
+        <w:rPr>
+          <w:rFonts w:ascii="Arial" w:eastAsia="Arial" w:hAnsi="Arial" w:cs="Arial"/>
+          <w:sz w:val="22"/>
+          <w:szCs w:val="22"/>
+        </w:rPr>
+      </w:pPr>
+    </w:p>
+    <w:p>
+      <w:pPr>
+        <w:rPr>
+          <w:rFonts w:ascii="Arial" w:eastAsia="Arial" w:hAnsi="Arial" w:cs="Arial"/>
+          <w:sz w:val="22"/>
+          <w:szCs w:val="22"/>
+        </w:rPr>
+      </w:pPr>
+    </w:p>
+    <w:p>
+      <w:pPr>
+        <w:rPr>
+          <w:rFonts w:ascii="Arial" w:eastAsia="Arial" w:hAnsi="Arial" w:cs="Arial"/>
+          <w:sz w:val="22"/>
+          <w:szCs w:val="22"/>
+        </w:rPr>
+      </w:pPr>
+    </w:p>
+    <w:p>
+      <w:pPr>
+        <w:rPr>
+          <w:rFonts w:ascii="Arial" w:eastAsia="Arial" w:hAnsi="Arial" w:cs="Arial"/>
+          <w:sz w:val="22"/>
+          <w:szCs w:val="22"/>
+        </w:rPr>
+      </w:pPr>
+    </w:p>
+    <w:p>
+      <w:pPr>
+        <w:rPr>
+          <w:rFonts w:ascii="Arial" w:eastAsia="Arial" w:hAnsi="Arial" w:cs="Arial"/>
+          <w:sz w:val="22"/>
+          <w:szCs w:val="22"/>
+        </w:rPr>
+      </w:pPr>
+    </w:p>
+    <w:p>
+      <w:pPr>
+        <w:rPr>
+          <w:rFonts w:ascii="Arial" w:eastAsia="Arial" w:hAnsi="Arial" w:cs="Arial"/>
+          <w:sz w:val="22"/>
+          <w:szCs w:val="22"/>
+        </w:rPr>
+      </w:pPr>
+    </w:p>
+    <w:p>
+      <w:pPr>
+        <w:rPr>
+          <w:rFonts w:ascii="Arial" w:eastAsia="Arial" w:hAnsi="Arial" w:cs="Arial"/>
+          <w:sz w:val="22"/>
+          <w:szCs w:val="22"/>
+        </w:rPr>
+      </w:pPr>
+    </w:p>
+    <w:p>
+      <w:pPr>
+        <w:rPr>
+          <w:rFonts w:ascii="Arial" w:eastAsia="Arial" w:hAnsi="Arial" w:cs="Arial"/>
+          <w:sz w:val="22"/>
+          <w:szCs w:val="22"/>
+        </w:rPr>
+      </w:pPr>
+    </w:p>
+    <w:p>
+      <w:pPr>
+        <w:rPr>
+          <w:rFonts w:ascii="Arial" w:eastAsia="Arial" w:hAnsi="Arial" w:cs="Arial"/>
+          <w:sz w:val="22"/>
+          <w:szCs w:val="22"/>
+        </w:rPr>
+      </w:pPr>
     </w:p>
     <w:p>
       <w:pPr>
@@ -14151,6 +14588,78 @@
           <w:szCs w:val="22"/>
         </w:rPr>
       </w:pPr>
+    </w:p>
+    <w:p>
+      <w:pPr>
+        <w:rPr>
+          <w:rFonts w:ascii="Arial"/>
+          <w:sz w:val="22"/>
+          <w:szCs w:val="22"/>
+        </w:rPr>
+      </w:pPr>
+    </w:p>
+    <w:p>
+      <w:pPr>
+        <w:rPr>
+          <w:rFonts w:ascii="Arial"/>
+          <w:sz w:val="22"/>
+          <w:szCs w:val="22"/>
+        </w:rPr>
+      </w:pPr>
+    </w:p>
+    <w:p>
+      <w:pPr>
+        <w:rPr>
+          <w:rFonts w:ascii="Arial"/>
+          <w:sz w:val="22"/>
+          <w:szCs w:val="22"/>
+        </w:rPr>
+      </w:pPr>
+    </w:p>
+    <w:p>
+      <w:pPr>
+        <w:rPr>
+          <w:rFonts w:ascii="Arial"/>
+          <w:sz w:val="22"/>
+          <w:szCs w:val="22"/>
+        </w:rPr>
+      </w:pPr>
+    </w:p>
+    <w:p>
+      <w:pPr>
+        <w:rPr>
+          <w:rFonts w:ascii="Arial"/>
+          <w:sz w:val="22"/>
+          <w:szCs w:val="22"/>
+        </w:rPr>
+      </w:pPr>
+    </w:p>
+    <w:p>
+      <w:pPr>
+        <w:rPr>
+          <w:rFonts w:ascii="Arial"/>
+          <w:sz w:val="22"/>
+          <w:szCs w:val="22"/>
+        </w:rPr>
+      </w:pPr>
+    </w:p>
+    <w:p>
+      <w:pPr>
+        <w:rPr>
+          <w:rFonts w:ascii="Arial"/>
+          <w:sz w:val="22"/>
+          <w:szCs w:val="22"/>
+        </w:rPr>
+      </w:pPr>
+    </w:p>
+    <w:p>
+      <w:pPr>
+        <w:rPr>
+          <w:rFonts w:ascii="Arial"/>
+          <w:sz w:val="22"/>
+          <w:szCs w:val="22"/>
+        </w:rPr>
+      </w:pPr>
       <w:proofErr w:type="spellStart"/>
       <w:r>
         <w:rPr>
@@ -14361,50 +14870,6 @@
         </w:rPr>
         <w:t>));</w:t>
       </w:r>
-    </w:p>
-    <w:p>
-      <w:pPr>
-        <w:rPr>
-          <w:rFonts w:ascii="Arial"/>
-          <w:i/>
-          <w:iCs/>
-          <w:sz w:val="22"/>
-          <w:szCs w:val="22"/>
-        </w:rPr>
-      </w:pPr>
-    </w:p>
-    <w:p>
-      <w:pPr>
-        <w:rPr>
-          <w:rFonts w:ascii="Arial"/>
-          <w:i/>
-          <w:iCs/>
-          <w:sz w:val="22"/>
-          <w:szCs w:val="22"/>
-        </w:rPr>
-      </w:pPr>
-    </w:p>
-    <w:p>
-      <w:pPr>
-        <w:rPr>
-          <w:rFonts w:ascii="Arial"/>
-          <w:i/>
-          <w:iCs/>
-          <w:sz w:val="22"/>
-          <w:szCs w:val="22"/>
-        </w:rPr>
-      </w:pPr>
-    </w:p>
-    <w:p>
-      <w:pPr>
-        <w:rPr>
-          <w:rFonts w:ascii="Arial"/>
-          <w:i/>
-          <w:iCs/>
-          <w:sz w:val="22"/>
-          <w:szCs w:val="22"/>
-        </w:rPr>
-      </w:pPr>
     </w:p>
     <w:p>
       <w:pPr>
@@ -16408,9 +16873,7 @@
           <w:lang w:val="en-US"/>
         </w:rPr>
         <w:br/>
-        <w:t xml:space="preserve">Extra </w:t>
-      </w:r>
-      <w:proofErr w:type="spellStart"/>
+      </w:r>
       <w:r>
         <w:rPr>
           <w:rFonts w:ascii="Arial" w:eastAsia="Arial Bold" w:hAnsi="Arial" w:cs="Arial Bold"/>
@@ -16421,9 +16884,8 @@
           <w:u w:val="single"/>
           <w:lang w:val="en-US"/>
         </w:rPr>
-        <w:t>benodigdheden</w:t>
-      </w:r>
-      <w:proofErr w:type="spellEnd"/>
+        <w:br/>
+      </w:r>
       <w:r>
         <w:rPr>
           <w:rFonts w:ascii="Arial" w:eastAsia="Arial Bold" w:hAnsi="Arial" w:cs="Arial Bold"/>
@@ -16434,9 +16896,8 @@
           <w:u w:val="single"/>
           <w:lang w:val="en-US"/>
         </w:rPr>
-        <w:t xml:space="preserve"> / </w:t>
-      </w:r>
-      <w:proofErr w:type="spellStart"/>
+        <w:br/>
+      </w:r>
       <w:r>
         <w:rPr>
           <w:rFonts w:ascii="Arial" w:eastAsia="Arial Bold" w:hAnsi="Arial" w:cs="Arial Bold"/>
@@ -16447,6 +16908,57 @@
           <w:u w:val="single"/>
           <w:lang w:val="en-US"/>
         </w:rPr>
+        <w:br/>
+      </w:r>
+      <w:r>
+        <w:rPr>
+          <w:rFonts w:ascii="Arial" w:eastAsia="Arial Bold" w:hAnsi="Arial" w:cs="Arial Bold"/>
+          <w:b/>
+          <w:i/>
+          <w:sz w:val="22"/>
+          <w:szCs w:val="22"/>
+          <w:u w:val="single"/>
+          <w:lang w:val="en-US"/>
+        </w:rPr>
+        <w:t xml:space="preserve">Extra </w:t>
+      </w:r>
+      <w:proofErr w:type="spellStart"/>
+      <w:r>
+        <w:rPr>
+          <w:rFonts w:ascii="Arial" w:eastAsia="Arial Bold" w:hAnsi="Arial" w:cs="Arial Bold"/>
+          <w:b/>
+          <w:i/>
+          <w:sz w:val="22"/>
+          <w:szCs w:val="22"/>
+          <w:u w:val="single"/>
+          <w:lang w:val="en-US"/>
+        </w:rPr>
+        <w:t>benodigdheden</w:t>
+      </w:r>
+      <w:proofErr w:type="spellEnd"/>
+      <w:r>
+        <w:rPr>
+          <w:rFonts w:ascii="Arial" w:eastAsia="Arial Bold" w:hAnsi="Arial" w:cs="Arial Bold"/>
+          <w:b/>
+          <w:i/>
+          <w:sz w:val="22"/>
+          <w:szCs w:val="22"/>
+          <w:u w:val="single"/>
+          <w:lang w:val="en-US"/>
+        </w:rPr>
+        <w:t xml:space="preserve"> / </w:t>
+      </w:r>
+      <w:proofErr w:type="spellStart"/>
+      <w:r>
+        <w:rPr>
+          <w:rFonts w:ascii="Arial" w:eastAsia="Arial Bold" w:hAnsi="Arial" w:cs="Arial Bold"/>
+          <w:b/>
+          <w:i/>
+          <w:sz w:val="22"/>
+          <w:szCs w:val="22"/>
+          <w:u w:val="single"/>
+          <w:lang w:val="en-US"/>
+        </w:rPr>
         <w:t>eisen</w:t>
       </w:r>
       <w:proofErr w:type="spellEnd"/>
@@ -18653,87 +19165,6 @@
           <w:szCs w:val="22"/>
         </w:rPr>
         <w:t xml:space="preserve">                });</w:t>
-      </w:r>
-    </w:p>
-    <w:p>
-      <w:pPr>
-        <w:rPr>
-          <w:rFonts w:ascii="Arial"/>
-          <w:bCs/>
-          <w:iCs/>
-          <w:sz w:val="22"/>
-          <w:szCs w:val="22"/>
-        </w:rPr>
-      </w:pPr>
-      <w:r>
-        <w:rPr>
-          <w:rFonts w:ascii="Arial"/>
-          <w:bCs/>
-          <w:iCs/>
-          <w:sz w:val="22"/>
-          <w:szCs w:val="22"/>
-        </w:rPr>
-        <w:br/>
-      </w:r>
-      <w:r>
-        <w:rPr>
-          <w:rFonts w:ascii="Arial"/>
-          <w:bCs/>
-          <w:iCs/>
-          <w:sz w:val="22"/>
-          <w:szCs w:val="22"/>
-        </w:rPr>
-        <w:br/>
-      </w:r>
-      <w:r>
-        <w:rPr>
-          <w:rFonts w:ascii="Arial"/>
-          <w:bCs/>
-          <w:iCs/>
-          <w:sz w:val="22"/>
-          <w:szCs w:val="22"/>
-        </w:rPr>
-        <w:br/>
-      </w:r>
-      <w:r>
-        <w:rPr>
-          <w:rFonts w:ascii="Arial"/>
-          <w:bCs/>
-          <w:iCs/>
-          <w:sz w:val="22"/>
-          <w:szCs w:val="22"/>
-        </w:rPr>
-        <w:br/>
-      </w:r>
-      <w:r>
-        <w:rPr>
-          <w:rFonts w:ascii="Arial"/>
-          <w:bCs/>
-          <w:iCs/>
-          <w:sz w:val="22"/>
-          <w:szCs w:val="22"/>
-        </w:rPr>
-        <w:br/>
-      </w:r>
-      <w:r>
-        <w:rPr>
-          <w:rFonts w:ascii="Arial"/>
-          <w:bCs/>
-          <w:iCs/>
-          <w:sz w:val="22"/>
-          <w:szCs w:val="22"/>
-        </w:rPr>
-        <w:br/>
-      </w:r>
-      <w:r>
-        <w:rPr>
-          <w:rFonts w:ascii="Arial"/>
-          <w:bCs/>
-          <w:iCs/>
-          <w:sz w:val="22"/>
-          <w:szCs w:val="22"/>
-        </w:rPr>
-        <w:br/>
       </w:r>
     </w:p>
     <w:p>
@@ -18748,6 +19179,18 @@
           <w:szCs w:val="22"/>
         </w:rPr>
       </w:pPr>
+      <w:r>
+        <w:rPr>
+          <w:rFonts w:ascii="Arial"/>
+          <w:b/>
+          <w:bCs/>
+          <w:i/>
+          <w:iCs/>
+          <w:sz w:val="22"/>
+          <w:szCs w:val="22"/>
+        </w:rPr>
+        <w:br/>
+      </w:r>
       <w:r>
         <w:rPr>
           <w:rFonts w:ascii="Arial"/>
@@ -19157,9 +19600,6 @@
           <w:ilvl w:val="1"/>
           <w:numId w:val="32"/>
         </w:numPr>
-        <w:pBdr>
-          <w:bottom w:val="nil"/>
-        </w:pBdr>
         <w:tabs>
           <w:tab w:val="clear" w:pos="1440"/>
           <w:tab w:val="num" w:pos="1473"/>
@@ -19677,17 +20117,6 @@
     </w:p>
     <w:p>
       <w:pPr>
-        <w:pStyle w:val="ListParagraph"/>
-        <w:ind w:left="0"/>
-        <w:rPr>
-          <w:rFonts w:ascii="Arial" w:eastAsia="Arial" w:hAnsi="Arial" w:cs="Arial"/>
-          <w:sz w:val="22"/>
-          <w:szCs w:val="22"/>
-        </w:rPr>
-      </w:pPr>
-    </w:p>
-    <w:p>
-      <w:pPr>
         <w:rPr>
           <w:rFonts w:ascii="Arial" w:eastAsia="Arial" w:hAnsi="Arial" w:cs="Arial"/>
           <w:sz w:val="22"/>
@@ -19976,6 +20405,17 @@
         </w:rPr>
         <w:t>&gt;/ec_senddata.sh</w:t>
       </w:r>
+      <w:r>
+        <w:rPr>
+          <w:rFonts w:ascii="Arial"/>
+          <w:i/>
+          <w:iCs/>
+          <w:sz w:val="22"/>
+          <w:szCs w:val="22"/>
+          <w:lang w:val="en-US"/>
+        </w:rPr>
+        <w:br/>
+      </w:r>
     </w:p>
     <w:p>
       <w:pPr>
@@ -20019,14 +20459,6 @@
       </w:r>
       <w:r>
         <w:rPr>
-          <w:rFonts w:hAnsi="Arial"/>
-          <w:sz w:val="22"/>
-          <w:szCs w:val="22"/>
-        </w:rPr>
-        <w:t>“</w:t>
-      </w:r>
-      <w:r>
-        <w:rPr>
           <w:rFonts w:ascii="Arial" w:eastAsia="Arial" w:hAnsi="Arial" w:cs="Arial"/>
           <w:sz w:val="22"/>
           <w:szCs w:val="22"/>
@@ -20035,7 +20467,9 @@
       </w:r>
       <w:r>
         <w:rPr>
-          <w:rFonts w:ascii="Arial" w:eastAsia="Arial" w:hAnsi="Arial" w:cs="Arial"/>
+          <w:rFonts w:ascii="Arial"/>
+          <w:i/>
+          <w:iCs/>
           <w:sz w:val="22"/>
           <w:szCs w:val="22"/>
         </w:rPr>
@@ -20410,8 +20844,8 @@
           <w:lang w:val="en-GB"/>
         </w:rPr>
       </w:pPr>
-      <w:bookmarkStart w:id="13" w:name="_Toc379030176"/>
-      <w:bookmarkStart w:id="14" w:name="_Toc262293307"/>
+      <w:bookmarkStart w:id="15" w:name="_Toc379030176"/>
+      <w:bookmarkStart w:id="16" w:name="_Toc262894100"/>
       <w:r>
         <w:rPr>
           <w:color w:val="000000" w:themeColor="text1"/>
@@ -20440,7 +20874,7 @@
         </w:rPr>
         <w:t>Specificati</w:t>
       </w:r>
-      <w:bookmarkEnd w:id="13"/>
+      <w:bookmarkEnd w:id="15"/>
       <w:r>
         <w:rPr>
           <w:color w:val="000000" w:themeColor="text1"/>
@@ -20460,7 +20894,7 @@
         </w:rPr>
         <w:t xml:space="preserve"> van de database</w:t>
       </w:r>
-      <w:bookmarkEnd w:id="14"/>
+      <w:bookmarkEnd w:id="16"/>
     </w:p>
     <w:p>
       <w:pPr>
@@ -20476,8 +20910,8 @@
           <w:lang w:val="en-GB"/>
         </w:rPr>
       </w:pPr>
-      <w:bookmarkStart w:id="15" w:name="_Toc379030177"/>
-      <w:bookmarkStart w:id="16" w:name="_Toc262293308"/>
+      <w:bookmarkStart w:id="17" w:name="_Toc379030177"/>
+      <w:bookmarkStart w:id="18" w:name="_Toc262894101"/>
       <w:r>
         <w:rPr>
           <w:rFonts w:ascii="Arial" w:hAnsi="Arial" w:cs="Arial"/>
@@ -20520,8 +20954,8 @@
         </w:rPr>
         <w:t xml:space="preserve"> van de database</w:t>
       </w:r>
-      <w:bookmarkEnd w:id="15"/>
-      <w:bookmarkEnd w:id="16"/>
+      <w:bookmarkEnd w:id="17"/>
+      <w:bookmarkEnd w:id="18"/>
     </w:p>
     <w:p>
       <w:pPr>
@@ -21523,9 +21957,6 @@
     </w:tbl>
     <w:p>
       <w:pPr>
-        <w:pBdr>
-          <w:bottom w:val="nil"/>
-        </w:pBdr>
         <w:rPr>
           <w:rFonts w:ascii="Arial" w:eastAsia="Arial" w:hAnsi="Arial" w:cs="Arial"/>
           <w:b/>
@@ -22026,9 +22457,6 @@
     </w:tbl>
     <w:p>
       <w:pPr>
-        <w:pBdr>
-          <w:bottom w:val="nil"/>
-        </w:pBdr>
         <w:rPr>
           <w:rFonts w:ascii="Arial" w:eastAsia="Arial" w:hAnsi="Arial" w:cs="Arial"/>
           <w:b/>
@@ -22037,7 +22465,7 @@
           <w:u w:val="single"/>
         </w:rPr>
       </w:pPr>
-      <w:bookmarkStart w:id="17" w:name="_Toc262120907"/>
+      <w:bookmarkStart w:id="19" w:name="_Toc262120907"/>
       <w:r>
         <w:rPr>
           <w:rFonts w:ascii="Arial" w:hAnsi="Arial" w:cs="Arial"/>
@@ -22927,9 +23355,6 @@
     </w:tbl>
     <w:p>
       <w:pPr>
-        <w:pBdr>
-          <w:bottom w:val="nil"/>
-        </w:pBdr>
         <w:rPr>
           <w:rFonts w:ascii="Arial" w:hAnsi="Arial" w:cs="Arial"/>
           <w:sz w:val="22"/>
@@ -22939,21 +23364,23 @@
     </w:p>
     <w:p>
       <w:pPr>
-        <w:pBdr>
-          <w:bottom w:val="nil"/>
-        </w:pBdr>
         <w:rPr>
           <w:rFonts w:ascii="Arial" w:hAnsi="Arial" w:cs="Arial"/>
           <w:sz w:val="22"/>
           <w:szCs w:val="22"/>
         </w:rPr>
       </w:pPr>
+      <w:r>
+        <w:rPr>
+          <w:rFonts w:ascii="Arial" w:hAnsi="Arial" w:cs="Arial"/>
+          <w:sz w:val="22"/>
+          <w:szCs w:val="22"/>
+        </w:rPr>
+        <w:br w:type="page"/>
+      </w:r>
     </w:p>
     <w:p>
       <w:pPr>
-        <w:pBdr>
-          <w:bottom w:val="nil"/>
-        </w:pBdr>
         <w:rPr>
           <w:rFonts w:ascii="Arial" w:hAnsi="Arial" w:cs="Arial"/>
           <w:sz w:val="22"/>
@@ -22963,57 +23390,6 @@
     </w:p>
     <w:p>
       <w:pPr>
-        <w:pBdr>
-          <w:bottom w:val="nil"/>
-        </w:pBdr>
-        <w:rPr>
-          <w:rFonts w:ascii="Arial" w:hAnsi="Arial" w:cs="Arial"/>
-          <w:sz w:val="22"/>
-          <w:szCs w:val="22"/>
-        </w:rPr>
-      </w:pPr>
-    </w:p>
-    <w:p>
-      <w:pPr>
-        <w:pBdr>
-          <w:bottom w:val="nil"/>
-        </w:pBdr>
-        <w:rPr>
-          <w:rFonts w:ascii="Arial" w:hAnsi="Arial" w:cs="Arial"/>
-          <w:sz w:val="22"/>
-          <w:szCs w:val="22"/>
-        </w:rPr>
-      </w:pPr>
-    </w:p>
-    <w:p>
-      <w:pPr>
-        <w:pBdr>
-          <w:bottom w:val="nil"/>
-        </w:pBdr>
-        <w:rPr>
-          <w:rFonts w:ascii="Arial" w:hAnsi="Arial" w:cs="Arial"/>
-          <w:sz w:val="22"/>
-          <w:szCs w:val="22"/>
-        </w:rPr>
-      </w:pPr>
-    </w:p>
-    <w:p>
-      <w:pPr>
-        <w:pBdr>
-          <w:bottom w:val="nil"/>
-        </w:pBdr>
-        <w:rPr>
-          <w:rFonts w:ascii="Arial" w:hAnsi="Arial" w:cs="Arial"/>
-          <w:sz w:val="22"/>
-          <w:szCs w:val="22"/>
-        </w:rPr>
-      </w:pPr>
-    </w:p>
-    <w:p>
-      <w:pPr>
-        <w:pBdr>
-          <w:bottom w:val="nil"/>
-        </w:pBdr>
         <w:rPr>
           <w:rFonts w:ascii="Arial" w:eastAsia="Arial" w:hAnsi="Arial" w:cs="Arial"/>
           <w:b/>
@@ -23800,9 +24176,6 @@
     </w:p>
     <w:p>
       <w:pPr>
-        <w:pBdr>
-          <w:bottom w:val="nil"/>
-        </w:pBdr>
         <w:rPr>
           <w:rFonts w:ascii="Arial" w:eastAsia="Arial" w:hAnsi="Arial" w:cs="Arial"/>
           <w:b/>
@@ -24733,16 +25106,13 @@
     <w:p>
       <w:pPr>
         <w:pStyle w:val="Heading1"/>
-        <w:pBdr>
-          <w:bottom w:val="nil"/>
-        </w:pBdr>
         <w:jc w:val="left"/>
         <w:rPr>
           <w:sz w:val="32"/>
           <w:szCs w:val="32"/>
         </w:rPr>
       </w:pPr>
-      <w:bookmarkStart w:id="18" w:name="_Toc262293309"/>
+      <w:bookmarkStart w:id="20" w:name="_Toc262894102"/>
       <w:r>
         <w:rPr>
           <w:sz w:val="32"/>
@@ -24756,550 +25126,508 @@
           <w:szCs w:val="32"/>
         </w:rPr>
         <w:t xml:space="preserve"> Beveiliging en onderhoud</w:t>
-      </w:r>
-      <w:bookmarkEnd w:id="18"/>
-    </w:p>
-    <w:p>
-      <w:pPr>
-        <w:pStyle w:val="Heading2"/>
-        <w:rPr>
-          <w:rFonts w:eastAsia="Arial" w:hAnsi="Arial" w:cs="Arial"/>
-          <w:color w:val="000000" w:themeColor="text1"/>
-          <w:sz w:val="22"/>
-          <w:szCs w:val="22"/>
-        </w:rPr>
-      </w:pPr>
-      <w:bookmarkStart w:id="19" w:name="_Toc262293310"/>
-      <w:r>
-        <w:rPr>
-          <w:color w:val="000000" w:themeColor="text1"/>
-        </w:rPr>
-        <w:t>5.</w:t>
-      </w:r>
-      <w:r>
-        <w:rPr>
-          <w:color w:val="000000" w:themeColor="text1"/>
-        </w:rPr>
-        <w:t>1 Beveiliging</w:t>
-      </w:r>
-      <w:bookmarkEnd w:id="19"/>
-    </w:p>
-    <w:p>
-      <w:pPr>
-        <w:pBdr>
-          <w:bottom w:val="nil"/>
-        </w:pBdr>
-        <w:rPr>
-          <w:rFonts w:ascii="Arial" w:eastAsia="Arial" w:hAnsi="Arial" w:cs="Arial"/>
-          <w:sz w:val="22"/>
-          <w:szCs w:val="22"/>
-        </w:rPr>
-      </w:pPr>
-      <w:r>
-        <w:rPr>
-          <w:rFonts w:ascii="Arial"/>
-          <w:sz w:val="22"/>
-          <w:szCs w:val="22"/>
-        </w:rPr>
-        <w:t xml:space="preserve">Verschillende delen van de website zullen beveiligd worden d.m.v. een ACL (Access Control List). De </w:t>
-      </w:r>
-      <w:proofErr w:type="spellStart"/>
-      <w:r>
-        <w:rPr>
-          <w:rFonts w:ascii="Arial"/>
-          <w:sz w:val="22"/>
-          <w:szCs w:val="22"/>
-        </w:rPr>
-        <w:t>Symfony</w:t>
-      </w:r>
-      <w:proofErr w:type="spellEnd"/>
-      <w:r>
-        <w:rPr>
-          <w:rFonts w:ascii="Arial"/>
-          <w:sz w:val="22"/>
-          <w:szCs w:val="22"/>
-        </w:rPr>
-        <w:t xml:space="preserve"> firewall zal checken of de gebruiker is ingelogd. Daarna worden de regels van de ACL toegepast. </w:t>
-      </w:r>
-    </w:p>
-    <w:p>
-      <w:pPr>
-        <w:pBdr>
-          <w:bottom w:val="nil"/>
-        </w:pBdr>
-        <w:rPr>
-          <w:rFonts w:ascii="Arial" w:eastAsia="Arial" w:hAnsi="Arial" w:cs="Arial"/>
-          <w:sz w:val="22"/>
-          <w:szCs w:val="22"/>
-        </w:rPr>
-      </w:pPr>
-    </w:p>
-    <w:p>
-      <w:pPr>
-        <w:pBdr>
-          <w:bottom w:val="nil"/>
-        </w:pBdr>
-        <w:rPr>
-          <w:rFonts w:ascii="Arial" w:eastAsia="Arial" w:hAnsi="Arial" w:cs="Arial"/>
-          <w:i/>
-          <w:sz w:val="22"/>
-          <w:szCs w:val="22"/>
-        </w:rPr>
-      </w:pPr>
-      <w:r>
-        <w:rPr>
-          <w:rFonts w:ascii="Arial"/>
-          <w:sz w:val="22"/>
-          <w:szCs w:val="22"/>
-        </w:rPr>
-        <w:t>Voor de database zal er gebruik gemaakt worden van een gebruiker met de minste rechten. Dit is om te voorkomen dat er met de database structuur wordt geknoeid of dat er andere ongewenste dingen gebeuren.</w:t>
-      </w:r>
-      <w:r>
-        <w:rPr>
-          <w:rFonts w:ascii="Arial"/>
-          <w:sz w:val="22"/>
-          <w:szCs w:val="22"/>
-        </w:rPr>
-        <w:t xml:space="preserve"> Om een gebruiker met alleen de rechten 'SELECT', 'INSERT', 'UPDATE' en 'DELETE' aan te maken kan de volgende SQL query gebruikt worden:</w:t>
-      </w:r>
-      <w:r>
-        <w:rPr>
-          <w:rFonts w:ascii="Arial"/>
-          <w:sz w:val="22"/>
-          <w:szCs w:val="22"/>
-        </w:rPr>
-        <w:br/>
-      </w:r>
-      <w:r>
-        <w:rPr>
-          <w:rFonts w:ascii="Arial"/>
-          <w:sz w:val="22"/>
-          <w:szCs w:val="22"/>
-        </w:rPr>
-        <w:br/>
-      </w:r>
-      <w:r>
-        <w:rPr>
-          <w:rFonts w:ascii="Arial" w:eastAsia="Arial" w:hAnsi="Arial" w:cs="Arial"/>
-          <w:i/>
-          <w:sz w:val="22"/>
-          <w:szCs w:val="22"/>
-        </w:rPr>
-        <w:tab/>
-      </w:r>
-      <w:r>
-        <w:rPr>
-          <w:rFonts w:ascii="Arial" w:eastAsia="Arial" w:hAnsi="Arial" w:cs="Arial"/>
-          <w:i/>
-          <w:sz w:val="22"/>
-          <w:szCs w:val="22"/>
-        </w:rPr>
-        <w:t>CREATE USER</w:t>
-      </w:r>
-    </w:p>
-    <w:p>
-      <w:pPr>
-        <w:pBdr>
-          <w:bottom w:val="nil"/>
-        </w:pBdr>
-        <w:rPr>
-          <w:rFonts w:ascii="Arial" w:eastAsia="Arial" w:hAnsi="Arial" w:cs="Arial"/>
-          <w:i/>
-          <w:sz w:val="22"/>
-          <w:szCs w:val="22"/>
-        </w:rPr>
-      </w:pPr>
-      <w:r>
-        <w:rPr>
-          <w:rFonts w:ascii="Arial" w:eastAsia="Arial" w:hAnsi="Arial" w:cs="Arial"/>
-          <w:i/>
-          <w:sz w:val="22"/>
-          <w:szCs w:val="22"/>
-        </w:rPr>
-        <w:tab/>
-      </w:r>
-      <w:r>
-        <w:rPr>
-          <w:rFonts w:ascii="Arial" w:eastAsia="Arial" w:hAnsi="Arial" w:cs="Arial"/>
-          <w:i/>
-          <w:sz w:val="22"/>
-          <w:szCs w:val="22"/>
-        </w:rPr>
-        <w:tab/>
-      </w:r>
-      <w:r>
-        <w:rPr>
-          <w:rFonts w:ascii="Arial" w:eastAsia="Arial" w:hAnsi="Arial" w:cs="Arial"/>
-          <w:i/>
-          <w:sz w:val="22"/>
-          <w:szCs w:val="22"/>
-        </w:rPr>
-        <w:t xml:space="preserve"> 'test123'@'%' IDENTIFIED BY </w:t>
-      </w:r>
-      <w:r>
-        <w:rPr>
-          <w:rFonts w:ascii="Arial" w:eastAsia="Arial" w:hAnsi="Arial" w:cs="Arial"/>
-          <w:i/>
-          <w:sz w:val="22"/>
-          <w:szCs w:val="22"/>
-        </w:rPr>
-        <w:t>'&lt;password&gt;'</w:t>
-      </w:r>
-      <w:r>
-        <w:rPr>
-          <w:rFonts w:ascii="Arial" w:eastAsia="Arial" w:hAnsi="Arial" w:cs="Arial"/>
-          <w:i/>
-          <w:sz w:val="22"/>
-          <w:szCs w:val="22"/>
-        </w:rPr>
-        <w:t>;</w:t>
-      </w:r>
-    </w:p>
-    <w:p>
-      <w:pPr>
-        <w:pBdr>
-          <w:bottom w:val="nil"/>
-        </w:pBdr>
-        <w:rPr>
-          <w:rFonts w:ascii="Arial" w:eastAsia="Arial" w:hAnsi="Arial" w:cs="Arial"/>
-          <w:i/>
-          <w:sz w:val="22"/>
-          <w:szCs w:val="22"/>
-        </w:rPr>
-      </w:pPr>
-      <w:r>
-        <w:rPr>
-          <w:rFonts w:ascii="Arial" w:eastAsia="Arial" w:hAnsi="Arial" w:cs="Arial"/>
-          <w:i/>
-          <w:sz w:val="22"/>
-          <w:szCs w:val="22"/>
-        </w:rPr>
-        <w:tab/>
-      </w:r>
-      <w:r>
-        <w:rPr>
-          <w:rFonts w:ascii="Arial" w:eastAsia="Arial" w:hAnsi="Arial" w:cs="Arial"/>
-          <w:i/>
-          <w:sz w:val="22"/>
-          <w:szCs w:val="22"/>
-        </w:rPr>
-        <w:t xml:space="preserve">GRANT </w:t>
-      </w:r>
-    </w:p>
-    <w:p>
-      <w:pPr>
-        <w:pBdr>
-          <w:bottom w:val="nil"/>
-        </w:pBdr>
-        <w:rPr>
-          <w:rFonts w:ascii="Arial" w:eastAsia="Arial" w:hAnsi="Arial" w:cs="Arial"/>
-          <w:i/>
-          <w:sz w:val="22"/>
-          <w:szCs w:val="22"/>
-        </w:rPr>
-      </w:pPr>
-      <w:r>
-        <w:rPr>
-          <w:rFonts w:ascii="Arial" w:eastAsia="Arial" w:hAnsi="Arial" w:cs="Arial"/>
-          <w:i/>
-          <w:sz w:val="22"/>
-          <w:szCs w:val="22"/>
-        </w:rPr>
-        <w:tab/>
-      </w:r>
-      <w:r>
-        <w:rPr>
-          <w:rFonts w:ascii="Arial" w:eastAsia="Arial" w:hAnsi="Arial" w:cs="Arial"/>
-          <w:i/>
-          <w:sz w:val="22"/>
-          <w:szCs w:val="22"/>
-        </w:rPr>
-        <w:tab/>
-      </w:r>
-      <w:r>
-        <w:rPr>
-          <w:rFonts w:ascii="Arial" w:eastAsia="Arial" w:hAnsi="Arial" w:cs="Arial"/>
-          <w:i/>
-          <w:sz w:val="22"/>
-          <w:szCs w:val="22"/>
-        </w:rPr>
-        <w:t xml:space="preserve">SELECT, INSERT, UPDATE, DELETE </w:t>
-      </w:r>
-    </w:p>
-    <w:p>
-      <w:pPr>
-        <w:pBdr>
-          <w:bottom w:val="nil"/>
-        </w:pBdr>
-        <w:rPr>
-          <w:rFonts w:ascii="Arial" w:eastAsia="Arial" w:hAnsi="Arial" w:cs="Arial"/>
-          <w:i/>
-          <w:sz w:val="22"/>
-          <w:szCs w:val="22"/>
-        </w:rPr>
-      </w:pPr>
-      <w:r>
-        <w:rPr>
-          <w:rFonts w:ascii="Arial" w:eastAsia="Arial" w:hAnsi="Arial" w:cs="Arial"/>
-          <w:i/>
-          <w:sz w:val="22"/>
-          <w:szCs w:val="22"/>
-        </w:rPr>
-        <w:tab/>
-      </w:r>
-      <w:r>
-        <w:rPr>
-          <w:rFonts w:ascii="Arial" w:eastAsia="Arial" w:hAnsi="Arial" w:cs="Arial"/>
-          <w:i/>
-          <w:sz w:val="22"/>
-          <w:szCs w:val="22"/>
-        </w:rPr>
-        <w:t xml:space="preserve">ON future500.* </w:t>
-      </w:r>
-    </w:p>
-    <w:p>
-      <w:pPr>
-        <w:pBdr>
-          <w:bottom w:val="nil"/>
-        </w:pBdr>
-        <w:rPr>
-          <w:rFonts w:ascii="Arial" w:eastAsia="Arial" w:hAnsi="Arial" w:cs="Arial"/>
-          <w:i/>
-          <w:sz w:val="22"/>
-          <w:szCs w:val="22"/>
-        </w:rPr>
-      </w:pPr>
-      <w:r>
-        <w:rPr>
-          <w:rFonts w:ascii="Arial" w:eastAsia="Arial" w:hAnsi="Arial" w:cs="Arial"/>
-          <w:i/>
-          <w:sz w:val="22"/>
-          <w:szCs w:val="22"/>
-        </w:rPr>
-        <w:tab/>
-      </w:r>
-      <w:r>
-        <w:rPr>
-          <w:rFonts w:ascii="Arial" w:eastAsia="Arial" w:hAnsi="Arial" w:cs="Arial"/>
-          <w:i/>
-          <w:sz w:val="22"/>
-          <w:szCs w:val="22"/>
-        </w:rPr>
-        <w:tab/>
-      </w:r>
-      <w:r>
-        <w:rPr>
-          <w:rFonts w:ascii="Arial" w:eastAsia="Arial" w:hAnsi="Arial" w:cs="Arial"/>
-          <w:i/>
-          <w:sz w:val="22"/>
-          <w:szCs w:val="22"/>
-        </w:rPr>
-        <w:t>TO 'test123'@'%';</w:t>
-      </w:r>
-    </w:p>
-    <w:p>
-      <w:pPr>
-        <w:pBdr>
-          <w:bottom w:val="nil"/>
-        </w:pBdr>
-        <w:rPr>
-          <w:rFonts w:ascii="Arial" w:eastAsia="Arial" w:hAnsi="Arial" w:cs="Arial"/>
-          <w:i/>
-          <w:sz w:val="22"/>
-          <w:szCs w:val="22"/>
-        </w:rPr>
-      </w:pPr>
-      <w:r>
-        <w:rPr>
-          <w:rFonts w:ascii="Arial" w:eastAsia="Arial" w:hAnsi="Arial" w:cs="Arial"/>
-          <w:i/>
-          <w:sz w:val="22"/>
-          <w:szCs w:val="22"/>
-        </w:rPr>
-        <w:tab/>
-      </w:r>
-      <w:r>
-        <w:rPr>
-          <w:rFonts w:ascii="Arial" w:eastAsia="Arial" w:hAnsi="Arial" w:cs="Arial"/>
-          <w:i/>
-          <w:sz w:val="22"/>
-          <w:szCs w:val="22"/>
-        </w:rPr>
-        <w:t>FLUSH PRIVILEGES;</w:t>
-      </w:r>
-    </w:p>
-    <w:p>
-      <w:pPr>
-        <w:pBdr>
-          <w:bottom w:val="nil"/>
-        </w:pBdr>
-        <w:rPr>
-          <w:rFonts w:ascii="Arial" w:eastAsia="Arial" w:hAnsi="Arial" w:cs="Arial"/>
-          <w:i/>
-          <w:iCs/>
-          <w:sz w:val="22"/>
-          <w:szCs w:val="22"/>
-        </w:rPr>
-      </w:pPr>
-      <w:r>
-        <w:rPr>
-          <w:rFonts w:ascii="Arial" w:eastAsia="Arial" w:hAnsi="Arial" w:cs="Arial"/>
-          <w:sz w:val="22"/>
-          <w:szCs w:val="22"/>
-        </w:rPr>
-        <w:br/>
-      </w:r>
-      <w:r>
-        <w:rPr>
-          <w:rFonts w:ascii="Arial"/>
-          <w:sz w:val="22"/>
-          <w:szCs w:val="22"/>
-        </w:rPr>
-        <w:t xml:space="preserve">De wachtwoorden in de database zullen </w:t>
-      </w:r>
-      <w:proofErr w:type="spellStart"/>
-      <w:r>
-        <w:rPr>
-          <w:rFonts w:ascii="Arial"/>
-          <w:sz w:val="22"/>
-          <w:szCs w:val="22"/>
-        </w:rPr>
-        <w:t>gesalt</w:t>
-      </w:r>
-      <w:proofErr w:type="spellEnd"/>
-      <w:r>
-        <w:rPr>
-          <w:rFonts w:ascii="Arial"/>
-          <w:sz w:val="22"/>
-          <w:szCs w:val="22"/>
-        </w:rPr>
-        <w:t xml:space="preserve"> worden om te voorkomen dat deze gemakkelijk gekraakt kunnen worden.</w:t>
-      </w:r>
-    </w:p>
-    <w:p>
-      <w:pPr>
-        <w:pBdr>
-          <w:bottom w:val="nil"/>
-        </w:pBdr>
-        <w:rPr>
-          <w:rFonts w:ascii="Arial" w:eastAsia="Arial" w:hAnsi="Arial" w:cs="Arial"/>
-          <w:sz w:val="22"/>
-          <w:szCs w:val="22"/>
-        </w:rPr>
-      </w:pPr>
-    </w:p>
-    <w:p>
-      <w:pPr>
-        <w:pStyle w:val="Heading2"/>
-        <w:rPr>
-          <w:rFonts w:eastAsia="Arial" w:hAnsi="Arial" w:cs="Arial"/>
-          <w:color w:val="000000" w:themeColor="text1"/>
-          <w:sz w:val="22"/>
-          <w:szCs w:val="22"/>
-        </w:rPr>
-      </w:pPr>
-      <w:bookmarkStart w:id="20" w:name="_Toc262293311"/>
-      <w:r>
-        <w:rPr>
-          <w:color w:val="000000" w:themeColor="text1"/>
-        </w:rPr>
-        <w:t>5</w:t>
-      </w:r>
-      <w:r>
-        <w:rPr>
-          <w:color w:val="000000" w:themeColor="text1"/>
-        </w:rPr>
-        <w:t>.2 Beheer</w:t>
       </w:r>
       <w:bookmarkEnd w:id="20"/>
     </w:p>
     <w:p>
       <w:pPr>
-        <w:pBdr>
-          <w:bottom w:val="nil"/>
-        </w:pBdr>
-        <w:rPr>
-          <w:rFonts w:ascii="Arial" w:eastAsia="Arial" w:hAnsi="Arial" w:cs="Arial"/>
-          <w:sz w:val="22"/>
-          <w:szCs w:val="22"/>
-        </w:rPr>
-      </w:pPr>
-      <w:r>
-        <w:rPr>
-          <w:rFonts w:ascii="Arial"/>
-          <w:sz w:val="22"/>
-          <w:szCs w:val="22"/>
-        </w:rPr>
-        <w:t>De CSV bestanden zullen eerst op het apparaat zelf ge</w:t>
-      </w:r>
-      <w:r>
-        <w:rPr>
-          <w:rFonts w:hAnsi="Arial"/>
-          <w:sz w:val="22"/>
-          <w:szCs w:val="22"/>
-        </w:rPr>
-        <w:t>ï</w:t>
-      </w:r>
-      <w:r>
-        <w:rPr>
-          <w:rFonts w:ascii="Arial"/>
-          <w:sz w:val="22"/>
-          <w:szCs w:val="22"/>
-        </w:rPr>
-        <w:t>mporteerd worden. Zodra dit is gedaan, wordt het bestand naar de centrale</w:t>
-      </w:r>
-      <w:r>
-        <w:rPr>
-          <w:rFonts w:hAnsi="Arial"/>
-          <w:sz w:val="22"/>
-          <w:szCs w:val="22"/>
-        </w:rPr>
-        <w:t xml:space="preserve"> </w:t>
-      </w:r>
-      <w:r>
-        <w:rPr>
-          <w:rFonts w:ascii="Arial"/>
-          <w:sz w:val="22"/>
-          <w:szCs w:val="22"/>
-        </w:rPr>
-        <w:t>server gestuurd. Als deze het bestand ook met succes importeert dan kan het apparaat de bestanden weggooien. Er is verteld dat er niet heel veel mensen zijn die de applicatie zullen gaan gebruiken. De verwachting is dan ook dat de database gewoon kan groeien in grootte en er geen onderhoud verricht hoeft te worden.</w:t>
-      </w:r>
-    </w:p>
-    <w:p>
-      <w:pPr>
-        <w:pStyle w:val="Heading1"/>
-        <w:pBdr>
-          <w:top w:val="nil"/>
-        </w:pBdr>
-        <w:jc w:val="left"/>
-        <w:rPr>
-          <w:sz w:val="32"/>
-          <w:szCs w:val="32"/>
-        </w:rPr>
-      </w:pPr>
-      <w:bookmarkStart w:id="21" w:name="_Toc262293312"/>
-      <w:r>
-        <w:rPr>
-          <w:sz w:val="32"/>
-          <w:szCs w:val="32"/>
-        </w:rPr>
-        <w:t>6</w:t>
-      </w:r>
-      <w:r>
-        <w:rPr>
-          <w:sz w:val="32"/>
-          <w:szCs w:val="32"/>
-        </w:rPr>
-        <w:t xml:space="preserve"> Termen</w:t>
-      </w:r>
-      <w:bookmarkEnd w:id="17"/>
+        <w:pStyle w:val="Heading2"/>
+        <w:rPr>
+          <w:rFonts w:eastAsia="Arial" w:hAnsi="Arial" w:cs="Arial"/>
+          <w:color w:val="000000" w:themeColor="text1"/>
+          <w:sz w:val="22"/>
+          <w:szCs w:val="22"/>
+        </w:rPr>
+      </w:pPr>
+      <w:bookmarkStart w:id="21" w:name="_Toc262894103"/>
+      <w:r>
+        <w:rPr>
+          <w:color w:val="000000" w:themeColor="text1"/>
+        </w:rPr>
+        <w:t>5.</w:t>
+      </w:r>
+      <w:r>
+        <w:rPr>
+          <w:color w:val="000000" w:themeColor="text1"/>
+        </w:rPr>
+        <w:t>1 Beveiliging</w:t>
+      </w:r>
       <w:bookmarkEnd w:id="21"/>
     </w:p>
     <w:p>
       <w:pPr>
-        <w:pBdr>
-          <w:top w:val="nil"/>
-        </w:pBdr>
+        <w:rPr>
+          <w:rFonts w:ascii="Arial" w:eastAsia="Arial" w:hAnsi="Arial" w:cs="Arial"/>
+          <w:sz w:val="22"/>
+          <w:szCs w:val="22"/>
+        </w:rPr>
+      </w:pPr>
+      <w:r>
+        <w:rPr>
+          <w:rFonts w:ascii="Arial"/>
+          <w:sz w:val="22"/>
+          <w:szCs w:val="22"/>
+        </w:rPr>
+        <w:t xml:space="preserve">Verschillende delen van de website zullen beveiligd worden d.m.v. een ACL (Access Control List). De </w:t>
+      </w:r>
+      <w:proofErr w:type="spellStart"/>
+      <w:r>
+        <w:rPr>
+          <w:rFonts w:ascii="Arial"/>
+          <w:sz w:val="22"/>
+          <w:szCs w:val="22"/>
+        </w:rPr>
+        <w:t>Symfony</w:t>
+      </w:r>
+      <w:proofErr w:type="spellEnd"/>
+      <w:r>
+        <w:rPr>
+          <w:rFonts w:ascii="Arial"/>
+          <w:sz w:val="22"/>
+          <w:szCs w:val="22"/>
+        </w:rPr>
+        <w:t xml:space="preserve"> firewall zal checken of de gebruiker is ingelogd. Daarna worden de regels van de ACL toegepast. </w:t>
+      </w:r>
+    </w:p>
+    <w:p>
+      <w:pPr>
+        <w:rPr>
+          <w:rFonts w:ascii="Arial" w:eastAsia="Arial" w:hAnsi="Arial" w:cs="Arial"/>
+          <w:sz w:val="22"/>
+          <w:szCs w:val="22"/>
+        </w:rPr>
+      </w:pPr>
+    </w:p>
+    <w:p>
+      <w:pPr>
+        <w:rPr>
+          <w:rFonts w:ascii="Arial" w:eastAsia="Arial" w:hAnsi="Arial" w:cs="Arial"/>
+          <w:i/>
+          <w:sz w:val="22"/>
+          <w:szCs w:val="22"/>
+        </w:rPr>
+      </w:pPr>
+      <w:r>
+        <w:rPr>
+          <w:rFonts w:ascii="Arial"/>
+          <w:sz w:val="22"/>
+          <w:szCs w:val="22"/>
+        </w:rPr>
+        <w:t>Voor de database zal er gebruik gemaakt worden van een gebruiker met de minste rechten. Dit is om te voorkomen dat er met de database structuur wordt geknoeid of dat er andere ongewenste dingen gebeuren.</w:t>
+      </w:r>
+      <w:r>
+        <w:rPr>
+          <w:rFonts w:ascii="Arial"/>
+          <w:sz w:val="22"/>
+          <w:szCs w:val="22"/>
+        </w:rPr>
+        <w:t xml:space="preserve"> Om een gebruiker met alleen de rechten 'SELECT', 'INSERT', 'UPDATE' en 'DELETE' aan te maken kan de volgende SQL query gebruikt worden:</w:t>
+      </w:r>
+      <w:r>
+        <w:rPr>
+          <w:rFonts w:ascii="Arial"/>
+          <w:sz w:val="22"/>
+          <w:szCs w:val="22"/>
+        </w:rPr>
+        <w:br/>
+      </w:r>
+      <w:r>
+        <w:rPr>
+          <w:rFonts w:ascii="Arial"/>
+          <w:sz w:val="22"/>
+          <w:szCs w:val="22"/>
+        </w:rPr>
+        <w:br/>
+      </w:r>
+      <w:r>
+        <w:rPr>
+          <w:rFonts w:ascii="Arial" w:eastAsia="Arial" w:hAnsi="Arial" w:cs="Arial"/>
+          <w:i/>
+          <w:sz w:val="22"/>
+          <w:szCs w:val="22"/>
+        </w:rPr>
+        <w:tab/>
+      </w:r>
+      <w:r>
+        <w:rPr>
+          <w:rFonts w:ascii="Arial" w:eastAsia="Arial" w:hAnsi="Arial" w:cs="Arial"/>
+          <w:i/>
+          <w:sz w:val="22"/>
+          <w:szCs w:val="22"/>
+        </w:rPr>
+        <w:t>CREATE USER</w:t>
+      </w:r>
+    </w:p>
+    <w:p>
+      <w:pPr>
+        <w:rPr>
+          <w:rFonts w:ascii="Arial" w:eastAsia="Arial" w:hAnsi="Arial" w:cs="Arial"/>
+          <w:i/>
+          <w:sz w:val="22"/>
+          <w:szCs w:val="22"/>
+        </w:rPr>
+      </w:pPr>
+      <w:r>
+        <w:rPr>
+          <w:rFonts w:ascii="Arial" w:eastAsia="Arial" w:hAnsi="Arial" w:cs="Arial"/>
+          <w:i/>
+          <w:sz w:val="22"/>
+          <w:szCs w:val="22"/>
+        </w:rPr>
+        <w:tab/>
+      </w:r>
+      <w:r>
+        <w:rPr>
+          <w:rFonts w:ascii="Arial" w:eastAsia="Arial" w:hAnsi="Arial" w:cs="Arial"/>
+          <w:i/>
+          <w:sz w:val="22"/>
+          <w:szCs w:val="22"/>
+        </w:rPr>
+        <w:tab/>
+      </w:r>
+      <w:r>
+        <w:rPr>
+          <w:rFonts w:ascii="Arial" w:eastAsia="Arial" w:hAnsi="Arial" w:cs="Arial"/>
+          <w:i/>
+          <w:sz w:val="22"/>
+          <w:szCs w:val="22"/>
+        </w:rPr>
+        <w:t xml:space="preserve"> 'test123'@'%' IDENTIFIED BY </w:t>
+      </w:r>
+      <w:r>
+        <w:rPr>
+          <w:rFonts w:ascii="Arial" w:eastAsia="Arial" w:hAnsi="Arial" w:cs="Arial"/>
+          <w:i/>
+          <w:sz w:val="22"/>
+          <w:szCs w:val="22"/>
+        </w:rPr>
+        <w:t>'&lt;password&gt;'</w:t>
+      </w:r>
+      <w:r>
+        <w:rPr>
+          <w:rFonts w:ascii="Arial" w:eastAsia="Arial" w:hAnsi="Arial" w:cs="Arial"/>
+          <w:i/>
+          <w:sz w:val="22"/>
+          <w:szCs w:val="22"/>
+        </w:rPr>
+        <w:t>;</w:t>
+      </w:r>
+    </w:p>
+    <w:p>
+      <w:pPr>
+        <w:rPr>
+          <w:rFonts w:ascii="Arial" w:eastAsia="Arial" w:hAnsi="Arial" w:cs="Arial"/>
+          <w:i/>
+          <w:sz w:val="22"/>
+          <w:szCs w:val="22"/>
+        </w:rPr>
+      </w:pPr>
+      <w:r>
+        <w:rPr>
+          <w:rFonts w:ascii="Arial" w:eastAsia="Arial" w:hAnsi="Arial" w:cs="Arial"/>
+          <w:i/>
+          <w:sz w:val="22"/>
+          <w:szCs w:val="22"/>
+        </w:rPr>
+        <w:tab/>
+      </w:r>
+      <w:r>
+        <w:rPr>
+          <w:rFonts w:ascii="Arial" w:eastAsia="Arial" w:hAnsi="Arial" w:cs="Arial"/>
+          <w:i/>
+          <w:sz w:val="22"/>
+          <w:szCs w:val="22"/>
+        </w:rPr>
+        <w:t xml:space="preserve">GRANT </w:t>
+      </w:r>
+    </w:p>
+    <w:p>
+      <w:pPr>
+        <w:rPr>
+          <w:rFonts w:ascii="Arial" w:eastAsia="Arial" w:hAnsi="Arial" w:cs="Arial"/>
+          <w:i/>
+          <w:sz w:val="22"/>
+          <w:szCs w:val="22"/>
+        </w:rPr>
+      </w:pPr>
+      <w:r>
+        <w:rPr>
+          <w:rFonts w:ascii="Arial" w:eastAsia="Arial" w:hAnsi="Arial" w:cs="Arial"/>
+          <w:i/>
+          <w:sz w:val="22"/>
+          <w:szCs w:val="22"/>
+        </w:rPr>
+        <w:tab/>
+      </w:r>
+      <w:r>
+        <w:rPr>
+          <w:rFonts w:ascii="Arial" w:eastAsia="Arial" w:hAnsi="Arial" w:cs="Arial"/>
+          <w:i/>
+          <w:sz w:val="22"/>
+          <w:szCs w:val="22"/>
+        </w:rPr>
+        <w:tab/>
+      </w:r>
+      <w:r>
+        <w:rPr>
+          <w:rFonts w:ascii="Arial" w:eastAsia="Arial" w:hAnsi="Arial" w:cs="Arial"/>
+          <w:i/>
+          <w:sz w:val="22"/>
+          <w:szCs w:val="22"/>
+        </w:rPr>
+        <w:t xml:space="preserve">SELECT, INSERT, UPDATE, DELETE </w:t>
+      </w:r>
+    </w:p>
+    <w:p>
+      <w:pPr>
+        <w:rPr>
+          <w:rFonts w:ascii="Arial" w:eastAsia="Arial" w:hAnsi="Arial" w:cs="Arial"/>
+          <w:i/>
+          <w:sz w:val="22"/>
+          <w:szCs w:val="22"/>
+        </w:rPr>
+      </w:pPr>
+      <w:r>
+        <w:rPr>
+          <w:rFonts w:ascii="Arial" w:eastAsia="Arial" w:hAnsi="Arial" w:cs="Arial"/>
+          <w:i/>
+          <w:sz w:val="22"/>
+          <w:szCs w:val="22"/>
+        </w:rPr>
+        <w:tab/>
+      </w:r>
+      <w:r>
+        <w:rPr>
+          <w:rFonts w:ascii="Arial" w:eastAsia="Arial" w:hAnsi="Arial" w:cs="Arial"/>
+          <w:i/>
+          <w:sz w:val="22"/>
+          <w:szCs w:val="22"/>
+        </w:rPr>
+        <w:t xml:space="preserve">ON future500.* </w:t>
+      </w:r>
+    </w:p>
+    <w:p>
+      <w:pPr>
+        <w:rPr>
+          <w:rFonts w:ascii="Arial" w:eastAsia="Arial" w:hAnsi="Arial" w:cs="Arial"/>
+          <w:i/>
+          <w:sz w:val="22"/>
+          <w:szCs w:val="22"/>
+        </w:rPr>
+      </w:pPr>
+      <w:r>
+        <w:rPr>
+          <w:rFonts w:ascii="Arial" w:eastAsia="Arial" w:hAnsi="Arial" w:cs="Arial"/>
+          <w:i/>
+          <w:sz w:val="22"/>
+          <w:szCs w:val="22"/>
+        </w:rPr>
+        <w:tab/>
+      </w:r>
+      <w:r>
+        <w:rPr>
+          <w:rFonts w:ascii="Arial" w:eastAsia="Arial" w:hAnsi="Arial" w:cs="Arial"/>
+          <w:i/>
+          <w:sz w:val="22"/>
+          <w:szCs w:val="22"/>
+        </w:rPr>
+        <w:tab/>
+      </w:r>
+      <w:r>
+        <w:rPr>
+          <w:rFonts w:ascii="Arial" w:eastAsia="Arial" w:hAnsi="Arial" w:cs="Arial"/>
+          <w:i/>
+          <w:sz w:val="22"/>
+          <w:szCs w:val="22"/>
+        </w:rPr>
+        <w:t>TO 'test123'@'%';</w:t>
+      </w:r>
+    </w:p>
+    <w:p>
+      <w:pPr>
+        <w:rPr>
+          <w:rFonts w:ascii="Arial" w:eastAsia="Arial" w:hAnsi="Arial" w:cs="Arial"/>
+          <w:i/>
+          <w:sz w:val="22"/>
+          <w:szCs w:val="22"/>
+        </w:rPr>
+      </w:pPr>
+      <w:r>
+        <w:rPr>
+          <w:rFonts w:ascii="Arial" w:eastAsia="Arial" w:hAnsi="Arial" w:cs="Arial"/>
+          <w:i/>
+          <w:sz w:val="22"/>
+          <w:szCs w:val="22"/>
+        </w:rPr>
+        <w:tab/>
+      </w:r>
+      <w:r>
+        <w:rPr>
+          <w:rFonts w:ascii="Arial" w:eastAsia="Arial" w:hAnsi="Arial" w:cs="Arial"/>
+          <w:i/>
+          <w:sz w:val="22"/>
+          <w:szCs w:val="22"/>
+        </w:rPr>
+        <w:t>FLUSH PRIVILEGES;</w:t>
+      </w:r>
+    </w:p>
+    <w:p>
+      <w:pPr>
+        <w:rPr>
+          <w:rFonts w:ascii="Arial" w:eastAsia="Arial" w:hAnsi="Arial" w:cs="Arial"/>
+          <w:i/>
+          <w:iCs/>
+          <w:sz w:val="22"/>
+          <w:szCs w:val="22"/>
+        </w:rPr>
+      </w:pPr>
+      <w:r>
+        <w:rPr>
+          <w:rFonts w:ascii="Arial" w:eastAsia="Arial" w:hAnsi="Arial" w:cs="Arial"/>
+          <w:sz w:val="22"/>
+          <w:szCs w:val="22"/>
+        </w:rPr>
+        <w:br/>
+      </w:r>
+      <w:r>
+        <w:rPr>
+          <w:rFonts w:ascii="Arial"/>
+          <w:sz w:val="22"/>
+          <w:szCs w:val="22"/>
+        </w:rPr>
+        <w:t xml:space="preserve">De wachtwoorden in de database zullen </w:t>
+      </w:r>
+      <w:proofErr w:type="spellStart"/>
+      <w:r>
+        <w:rPr>
+          <w:rFonts w:ascii="Arial"/>
+          <w:sz w:val="22"/>
+          <w:szCs w:val="22"/>
+        </w:rPr>
+        <w:t>gesalt</w:t>
+      </w:r>
+      <w:proofErr w:type="spellEnd"/>
+      <w:r>
+        <w:rPr>
+          <w:rFonts w:ascii="Arial"/>
+          <w:sz w:val="22"/>
+          <w:szCs w:val="22"/>
+        </w:rPr>
+        <w:t xml:space="preserve"> worden om te voorkomen dat deze gemakkelijk gekraakt kunnen worden.</w:t>
+      </w:r>
+    </w:p>
+    <w:p>
+      <w:pPr>
+        <w:rPr>
+          <w:rFonts w:ascii="Arial" w:eastAsia="Arial" w:hAnsi="Arial" w:cs="Arial"/>
+          <w:sz w:val="22"/>
+          <w:szCs w:val="22"/>
+        </w:rPr>
+      </w:pPr>
+    </w:p>
+    <w:p>
+      <w:pPr>
+        <w:pStyle w:val="Heading2"/>
+        <w:rPr>
+          <w:rFonts w:eastAsia="Arial" w:hAnsi="Arial" w:cs="Arial"/>
+          <w:color w:val="000000" w:themeColor="text1"/>
+          <w:sz w:val="22"/>
+          <w:szCs w:val="22"/>
+        </w:rPr>
+      </w:pPr>
+      <w:bookmarkStart w:id="22" w:name="_Toc262894104"/>
+      <w:r>
+        <w:rPr>
+          <w:color w:val="000000" w:themeColor="text1"/>
+        </w:rPr>
+        <w:t>5</w:t>
+      </w:r>
+      <w:r>
+        <w:rPr>
+          <w:color w:val="000000" w:themeColor="text1"/>
+        </w:rPr>
+        <w:t>.2 Beheer</w:t>
+      </w:r>
+      <w:bookmarkEnd w:id="22"/>
+    </w:p>
+    <w:p>
+      <w:pPr>
+        <w:rPr>
+          <w:rFonts w:ascii="Arial"/>
+          <w:sz w:val="22"/>
+          <w:szCs w:val="22"/>
+        </w:rPr>
+      </w:pPr>
+      <w:r>
+        <w:rPr>
+          <w:rFonts w:ascii="Arial"/>
+          <w:sz w:val="22"/>
+          <w:szCs w:val="22"/>
+        </w:rPr>
+        <w:t>De CSV bestanden zullen eerst op het apparaat zelf ge</w:t>
+      </w:r>
+      <w:r>
+        <w:rPr>
+          <w:rFonts w:hAnsi="Arial"/>
+          <w:sz w:val="22"/>
+          <w:szCs w:val="22"/>
+        </w:rPr>
+        <w:t>ï</w:t>
+      </w:r>
+      <w:r>
+        <w:rPr>
+          <w:rFonts w:ascii="Arial"/>
+          <w:sz w:val="22"/>
+          <w:szCs w:val="22"/>
+        </w:rPr>
+        <w:t>mporteerd worden. Zodra dit is gedaan, wordt het bestand naar de centrale</w:t>
+      </w:r>
+      <w:r>
+        <w:rPr>
+          <w:rFonts w:hAnsi="Arial"/>
+          <w:sz w:val="22"/>
+          <w:szCs w:val="22"/>
+        </w:rPr>
+        <w:t xml:space="preserve"> </w:t>
+      </w:r>
+      <w:r>
+        <w:rPr>
+          <w:rFonts w:ascii="Arial"/>
+          <w:sz w:val="22"/>
+          <w:szCs w:val="22"/>
+        </w:rPr>
+        <w:t>server gestuurd. Als deze het bestand ook met succes importeert dan kan het apparaat de bestanden weggooien. Er is verteld dat er niet heel veel mensen zijn die de applicatie zullen gaan gebruiken. De verwachting is dan ook dat de database gewoon kan groeien in grootte en er geen onderhoud verricht hoeft te worden.</w:t>
+      </w:r>
+    </w:p>
+    <w:p>
+      <w:pPr>
+        <w:pStyle w:val="Heading1"/>
+        <w:jc w:val="left"/>
+        <w:rPr>
+          <w:sz w:val="32"/>
+          <w:szCs w:val="32"/>
+        </w:rPr>
+      </w:pPr>
+      <w:bookmarkStart w:id="23" w:name="_Toc262894105"/>
+      <w:r>
+        <w:rPr>
+          <w:sz w:val="32"/>
+          <w:szCs w:val="32"/>
+        </w:rPr>
+        <w:t>6</w:t>
+      </w:r>
+      <w:r>
+        <w:rPr>
+          <w:sz w:val="32"/>
+          <w:szCs w:val="32"/>
+        </w:rPr>
+        <w:t xml:space="preserve"> Termen</w:t>
+      </w:r>
+      <w:bookmarkEnd w:id="19"/>
+      <w:bookmarkEnd w:id="23"/>
+    </w:p>
+    <w:p>
+      <w:pPr>
         <w:rPr>
           <w:rFonts w:ascii="Arial" w:hAnsi="Arial" w:cs="Arial"/>
           <w:sz w:val="22"/>
@@ -25609,10 +25937,36 @@
             <w:r>
               <w:rPr>
                 <w:rFonts w:ascii="Arial" w:hAnsi="Arial" w:cs="Arial"/>
-                <w:sz w:val="22"/>
-                <w:szCs w:val="22"/>
-              </w:rPr>
-              <w:t>DataBase</w:t>
+                <w:b/>
+                <w:sz w:val="22"/>
+                <w:szCs w:val="22"/>
+              </w:rPr>
+              <w:t>D</w:t>
+            </w:r>
+            <w:r>
+              <w:rPr>
+                <w:rFonts w:ascii="Arial" w:hAnsi="Arial" w:cs="Arial"/>
+                <w:sz w:val="22"/>
+                <w:szCs w:val="22"/>
+              </w:rPr>
+              <w:t>ata</w:t>
+            </w:r>
+            <w:r>
+              <w:rPr>
+                <w:rFonts w:ascii="Arial" w:hAnsi="Arial" w:cs="Arial"/>
+                <w:b/>
+                <w:sz w:val="22"/>
+                <w:szCs w:val="22"/>
+              </w:rPr>
+              <w:t>B</w:t>
+            </w:r>
+            <w:r>
+              <w:rPr>
+                <w:rFonts w:ascii="Arial" w:hAnsi="Arial" w:cs="Arial"/>
+                <w:sz w:val="22"/>
+                <w:szCs w:val="22"/>
+              </w:rPr>
+              <w:t>ase</w:t>
             </w:r>
             <w:proofErr w:type="spellEnd"/>
             <w:r>
@@ -25627,10 +25981,19 @@
             <w:r>
               <w:rPr>
                 <w:rFonts w:ascii="Arial" w:hAnsi="Arial" w:cs="Arial"/>
-                <w:sz w:val="22"/>
-                <w:szCs w:val="22"/>
-              </w:rPr>
-              <w:t>Abstraction</w:t>
+                <w:b/>
+                <w:sz w:val="22"/>
+                <w:szCs w:val="22"/>
+              </w:rPr>
+              <w:t>A</w:t>
+            </w:r>
+            <w:r>
+              <w:rPr>
+                <w:rFonts w:ascii="Arial" w:hAnsi="Arial" w:cs="Arial"/>
+                <w:sz w:val="22"/>
+                <w:szCs w:val="22"/>
+              </w:rPr>
+              <w:t>bstraction</w:t>
             </w:r>
             <w:proofErr w:type="spellEnd"/>
             <w:r>
@@ -25645,10 +26008,19 @@
             <w:r>
               <w:rPr>
                 <w:rFonts w:ascii="Arial" w:hAnsi="Arial" w:cs="Arial"/>
-                <w:sz w:val="22"/>
-                <w:szCs w:val="22"/>
-              </w:rPr>
-              <w:t>Layer</w:t>
+                <w:b/>
+                <w:sz w:val="22"/>
+                <w:szCs w:val="22"/>
+              </w:rPr>
+              <w:t>L</w:t>
+            </w:r>
+            <w:r>
+              <w:rPr>
+                <w:rFonts w:ascii="Arial" w:hAnsi="Arial" w:cs="Arial"/>
+                <w:sz w:val="22"/>
+                <w:szCs w:val="22"/>
+              </w:rPr>
+              <w:t>ayer</w:t>
             </w:r>
             <w:proofErr w:type="spellEnd"/>
           </w:p>
@@ -26154,7 +26526,7 @@
           <w:szCs w:val="32"/>
         </w:rPr>
       </w:pPr>
-      <w:bookmarkStart w:id="22" w:name="_Toc262293313"/>
+      <w:bookmarkStart w:id="24" w:name="_Toc262894106"/>
       <w:r>
         <w:rPr>
           <w:sz w:val="32"/>
@@ -26169,7 +26541,7 @@
         </w:rPr>
         <w:t xml:space="preserve"> Bronvermelding</w:t>
       </w:r>
-      <w:bookmarkEnd w:id="22"/>
+      <w:bookmarkEnd w:id="24"/>
     </w:p>
     <w:p>
       <w:pPr>
@@ -26229,7 +26601,72 @@
           <w:sz w:val="22"/>
           <w:szCs w:val="22"/>
         </w:rPr>
-        <w:t>(vragen en informatie over functionaliteiten)</w:t>
+        <w:t>(</w:t>
+      </w:r>
+      <w:r>
+        <w:rPr>
+          <w:rFonts w:ascii="Arial"/>
+          <w:iCs/>
+          <w:sz w:val="22"/>
+          <w:szCs w:val="22"/>
+        </w:rPr>
+        <w:t>vragen en informatie over functionaliteiten</w:t>
+      </w:r>
+      <w:r>
+        <w:rPr>
+          <w:rFonts w:ascii="Arial"/>
+          <w:i/>
+          <w:iCs/>
+          <w:sz w:val="22"/>
+          <w:szCs w:val="22"/>
+        </w:rPr>
+        <w:t>)</w:t>
+      </w:r>
+    </w:p>
+    <w:p>
+      <w:pPr>
+        <w:pStyle w:val="ListParagraph"/>
+        <w:numPr>
+          <w:ilvl w:val="0"/>
+          <w:numId w:val="47"/>
+        </w:numPr>
+        <w:tabs>
+          <w:tab w:val="clear" w:pos="720"/>
+          <w:tab w:val="num" w:pos="753"/>
+        </w:tabs>
+        <w:ind w:left="753" w:hanging="393"/>
+        <w:rPr>
+          <w:rFonts w:ascii="Arial" w:eastAsia="Arial" w:hAnsi="Arial" w:cs="Arial"/>
+        </w:rPr>
+      </w:pPr>
+      <w:proofErr w:type="spellStart"/>
+      <w:r>
+        <w:rPr>
+          <w:rFonts w:ascii="Arial"/>
+          <w:iCs/>
+          <w:sz w:val="22"/>
+          <w:szCs w:val="22"/>
+        </w:rPr>
+        <w:t>Sequel</w:t>
+      </w:r>
+      <w:proofErr w:type="spellEnd"/>
+      <w:r>
+        <w:rPr>
+          <w:rFonts w:ascii="Arial"/>
+          <w:iCs/>
+          <w:sz w:val="22"/>
+          <w:szCs w:val="22"/>
+        </w:rPr>
+        <w:t xml:space="preserve"> Pro</w:t>
+      </w:r>
+      <w:r>
+        <w:rPr>
+          <w:rFonts w:ascii="Arial"/>
+          <w:iCs/>
+          <w:sz w:val="22"/>
+          <w:szCs w:val="22"/>
+        </w:rPr>
+        <w:t xml:space="preserve"> (database tabel beschrijvingen)</w:t>
       </w:r>
     </w:p>
     <w:sectPr>
@@ -26350,7 +26787,7 @@
         <w:sz w:val="22"/>
         <w:szCs w:val="22"/>
       </w:rPr>
-      <w:t>21 mei 2014</w:t>
+      <w:t>28 mei 2014</w:t>
     </w:r>
     <w:r>
       <w:rPr>
@@ -26409,7 +26846,7 @@
         <w:szCs w:val="22"/>
         <w:lang w:val="en-GB"/>
       </w:rPr>
-      <w:t>0.4.1</w:t>
+      <w:t>1.0.0</w:t>
     </w:r>
     <w:r>
       <w:rPr>
@@ -26490,7 +26927,7 @@
         <w:szCs w:val="22"/>
         <w:lang w:val="en-GB"/>
       </w:rPr>
-      <w:t>6</w:t>
+      <w:t>2</w:t>
     </w:r>
     <w:r>
       <w:rPr>
@@ -26561,7 +26998,7 @@
         <w:szCs w:val="22"/>
         <w:lang w:val="en-GB"/>
       </w:rPr>
-      <w:t>17</w:t>
+      <w:t>18</w:t>
     </w:r>
     <w:r>
       <w:rPr>
@@ -41165,7 +41602,7 @@
 </file>
 
 <file path=customXml/itemProps1.xml><?xml version="1.0" encoding="utf-8"?>
-<ds:datastoreItem xmlns:ds="http://schemas.openxmlformats.org/officeDocument/2006/customXml" ds:itemID="{1E00CA69-906E-7D45-809B-C4F91ED44E96}">
+<ds:datastoreItem xmlns:ds="http://schemas.openxmlformats.org/officeDocument/2006/customXml" ds:itemID="{054DADB3-5F47-0045-BB9A-A5B578C1CA8E}">
   <ds:schemaRefs>
     <ds:schemaRef ds:uri="http://schemas.openxmlformats.org/officeDocument/2006/bibliography"/>
   </ds:schemaRefs>

</xml_diff>